<commit_message>
Modificado el fichero del proyecto individual
</commit_message>
<xml_diff>
--- a/practica1/Ideas.docx
+++ b/practica1/Ideas.docx
@@ -18,37 +18,64 @@
         <w:t>Idea 2: Compartir apuntes entre estudiantes</w:t>
       </w:r>
     </w:p>
-    <w:p>
-      <w:pPr>
-        <w:jc w:val="both"/>
-        <w:rPr>
-          <w:rFonts w:ascii="Times New Roman" w:hAnsi="Times New Roman" w:cs="Times New Roman"/>
-        </w:rPr>
-      </w:pPr>
-      <w:r>
-        <w:rPr>
-          <w:rFonts w:ascii="Times New Roman" w:hAnsi="Times New Roman" w:cs="Times New Roman"/>
+    <w:p/>
+    <w:p>
+      <w:pPr>
+        <w:rPr>
+          <w:rFonts w:cs="Times New Roman"/>
+          <w:szCs w:val="20"/>
+        </w:rPr>
+      </w:pPr>
+      <w:r>
+        <w:rPr>
+          <w:rFonts w:cs="Times New Roman"/>
+          <w:szCs w:val="20"/>
         </w:rPr>
         <w:t xml:space="preserve">La meta principal de este proyecto es </w:t>
       </w:r>
       <w:r>
         <w:rPr>
-          <w:rFonts w:ascii="Times New Roman" w:hAnsi="Times New Roman" w:cs="Times New Roman"/>
+          <w:rFonts w:cs="Times New Roman"/>
+          <w:szCs w:val="20"/>
         </w:rPr>
         <w:t>facilitar la compartición de a</w:t>
       </w:r>
       <w:r>
         <w:rPr>
-          <w:rFonts w:ascii="Times New Roman" w:hAnsi="Times New Roman" w:cs="Times New Roman"/>
+          <w:rFonts w:cs="Times New Roman"/>
+          <w:szCs w:val="20"/>
         </w:rPr>
         <w:t>puntes entre estudiantes universitarios. Esta página servirá para difundir el material y las enseñanzas explicados por los profesores durante las clases</w:t>
       </w:r>
       <w:r>
         <w:rPr>
-          <w:rFonts w:ascii="Times New Roman" w:hAnsi="Times New Roman" w:cs="Times New Roman"/>
+          <w:rFonts w:cs="Times New Roman"/>
+          <w:szCs w:val="20"/>
         </w:rPr>
         <w:t>. Facilitará el aprendizaje a todos los usuarios que la utilicen.</w:t>
       </w:r>
+      <w:r>
+        <w:rPr>
+          <w:rFonts w:cs="Times New Roman"/>
+          <w:szCs w:val="20"/>
+        </w:rPr>
+        <w:t xml:space="preserve"> </w:t>
+      </w:r>
+    </w:p>
+    <w:p>
+      <w:pPr>
+        <w:rPr>
+          <w:rFonts w:cs="Times New Roman"/>
+          <w:szCs w:val="20"/>
+        </w:rPr>
+      </w:pPr>
+      <w:r>
+        <w:rPr>
+          <w:rFonts w:cs="Times New Roman"/>
+          <w:szCs w:val="20"/>
+        </w:rPr>
+        <w:t>Un objetivo derivado de la meta principal es ayudar a los estudiantes a que aprueben sus asignaturas,  facilitándoles los apuntes.</w:t>
+      </w:r>
     </w:p>
     <w:p>
       <w:pPr>
@@ -63,7 +90,24 @@
         <w:pStyle w:val="Ttulo3"/>
       </w:pPr>
       <w:r>
-        <w:t>Tarea 1: Subir apuntes</w:t>
+        <w:t>Tarea 1: Subir</w:t>
+      </w:r>
+      <w:r>
+        <w:t xml:space="preserve"> apuntes</w:t>
+      </w:r>
+    </w:p>
+    <w:p/>
+    <w:p>
+      <w:r>
+        <w:t xml:space="preserve">La meta de esta tarea es subir los apuntes de una asignatura a la página web para hacerlos accesibles al </w:t>
+      </w:r>
+      <w:r>
+        <w:t xml:space="preserve">resto de usuarios. </w:t>
+      </w:r>
+    </w:p>
+    <w:p>
+      <w:r>
+        <w:t xml:space="preserve">Esta tarea la llevarán a cabo los estudiantes que hayan impartido la asignatura previamente, para compartir la información con otros estudiantes y ayudarles a aprobar el curso. </w:t>
       </w:r>
     </w:p>
     <w:p>
@@ -71,7 +115,35 @@
         <w:pStyle w:val="Ttulo3"/>
       </w:pPr>
       <w:r>
-        <w:t>Tarea 2: Buscar apuntes</w:t>
+        <w:t>Tarea 2:</w:t>
+      </w:r>
+      <w:r>
+        <w:t xml:space="preserve"> Consultar</w:t>
+      </w:r>
+      <w:r>
+        <w:t xml:space="preserve"> apuntes</w:t>
+      </w:r>
+    </w:p>
+    <w:p/>
+    <w:p>
+      <w:r>
+        <w:t>Esta tarea tiene como objetivo la consulta de apuntes a través de su búsqueda en la página web.</w:t>
+      </w:r>
+    </w:p>
+    <w:p>
+      <w:r>
+        <w:t>Los estudiantes que necesiten obtener unos bu</w:t>
+      </w:r>
+      <w:r>
+        <w:t>enos apuntes</w:t>
+      </w:r>
+      <w:r>
+        <w:t xml:space="preserve"> y estén registrados en la página pueden realizar esta tarea.</w:t>
+      </w:r>
+    </w:p>
+    <w:p>
+      <w:r>
+        <w:t>Es posible que la mayor cantidad de consultas procesadas tenga lugar en las semanas previas a exámenes finales o a entregas de prácticas.</w:t>
       </w:r>
     </w:p>
     <w:p>
@@ -79,15 +151,37 @@
         <w:pStyle w:val="Ttulo3"/>
       </w:pPr>
       <w:r>
-        <w:t>Tarea 3: Contactar con el usuario que subió los apuntes</w:t>
-      </w:r>
-    </w:p>
-    <w:p>
-      <w:pPr>
-        <w:pStyle w:val="Ttulo3"/>
-      </w:pPr>
-      <w:r>
-        <w:t>Tarea 4: Descargar apuntes</w:t>
+        <w:t xml:space="preserve">Tarea 3: </w:t>
+      </w:r>
+      <w:r>
+        <w:t>Comunicarse con el grupo de usuarios</w:t>
+      </w:r>
+    </w:p>
+    <w:p/>
+    <w:p>
+      <w:r>
+        <w:t>Esta tarea consiste en establecer un canal de c</w:t>
+      </w:r>
+      <w:r>
+        <w:t xml:space="preserve">omunicación con otros </w:t>
+      </w:r>
+      <w:r>
+        <w:t>usuarios de la página web, independientemente de su historial de actividades o su antigüedad.</w:t>
+      </w:r>
+    </w:p>
+    <w:p>
+      <w:r>
+        <w:t>Esta tarea favorece el dinamismo de la página, ya que se comparten opiniones diversas acerca de qué apuntes son los más recomendables o qué usuario ha aportado los apuntes con mayor cantidad de reseñas positivas o qué apuntes han sido descargados un mayor número de veces.</w:t>
+      </w:r>
+    </w:p>
+    <w:p>
+      <w:pPr>
+        <w:rPr>
+          <w:rFonts w:ascii="Cambria Math" w:hAnsi="Cambria Math"/>
+        </w:rPr>
+      </w:pPr>
+      <w:r>
+        <w:t>Por ello, es importante desarrollar la funcionalidad de comunicación entre usuarios para ayudar a mejorar los aspectos más descuidados de la aplicación, a través de mensajes dirigidos a los administradores. De esta forma, se formaría un bucle de realimentación entre los usuarios de la página y los administradores/diseñadores de la misma.</w:t>
       </w:r>
     </w:p>
     <w:p>
@@ -98,12 +192,50 @@
         <w:t xml:space="preserve">Mejoras conseguidas </w:t>
       </w:r>
     </w:p>
-    <w:p>
-      <w:pPr>
-        <w:pStyle w:val="Ttulo2"/>
-      </w:pPr>
-      <w:r>
+    <w:p/>
+    <w:p/>
+    <w:p>
+      <w:pPr>
+        <w:pStyle w:val="Ttulo2"/>
+      </w:pPr>
+      <w:r>
+        <w:lastRenderedPageBreak/>
         <w:t>Contexto del problema</w:t>
+      </w:r>
+    </w:p>
+    <w:p/>
+    <w:p>
+      <w:r>
+        <w:t xml:space="preserve">La página web planteada en este proyecto debe constar de dos partes bien diferenciadas: el almacén virtual de los apuntes y el foro de intercambio de opiniones entre usuarios. Además, existe otro elemento que puede englobarse dentro del foro, que es el intercambio de mensajes privados entre usuarios. </w:t>
+      </w:r>
+    </w:p>
+    <w:p>
+      <w:r>
+        <w:t>La parte de almacenamiento de los apuntes se puede solucionar con una base de datos en la que se guarden los apuntes subidos por los usuarios.</w:t>
+      </w:r>
+    </w:p>
+    <w:p>
+      <w:pPr>
+        <w:rPr>
+          <w:sz w:val="44"/>
+          <w:szCs w:val="44"/>
+        </w:rPr>
+      </w:pPr>
+      <w:r>
+        <w:t xml:space="preserve">La </w:t>
+      </w:r>
+      <w:r>
+        <w:t>parte de la comunicación inter-usuario</w:t>
+      </w:r>
+      <w:r>
+        <w:t xml:space="preserve"> </w:t>
+      </w:r>
+      <w:r>
+        <w:rPr>
+          <w:sz w:val="44"/>
+          <w:szCs w:val="44"/>
+        </w:rPr>
+        <w:t>¡¡¡¡¡RELLENAR!!!!!</w:t>
       </w:r>
     </w:p>
     <w:p>
@@ -125,39 +257,74 @@
         <w:t>Usuarios objetivo</w:t>
       </w:r>
     </w:p>
-    <w:p>
-      <w:pPr>
-        <w:rPr>
-          <w:rFonts w:ascii="Times New Roman" w:hAnsi="Times New Roman" w:cs="Times New Roman"/>
-        </w:rPr>
-      </w:pPr>
-      <w:r>
-        <w:rPr>
-          <w:rFonts w:ascii="Times New Roman" w:hAnsi="Times New Roman" w:cs="Times New Roman"/>
+    <w:p/>
+    <w:p>
+      <w:pPr>
+        <w:rPr>
+          <w:rFonts w:cs="Times New Roman"/>
+        </w:rPr>
+      </w:pPr>
+      <w:r>
+        <w:rPr>
+          <w:rFonts w:cs="Times New Roman"/>
         </w:rPr>
         <w:t xml:space="preserve">Los usuarios </w:t>
       </w:r>
       <w:proofErr w:type="gramStart"/>
       <w:r>
         <w:rPr>
-          <w:rFonts w:ascii="Times New Roman" w:hAnsi="Times New Roman" w:cs="Times New Roman"/>
+          <w:rFonts w:cs="Times New Roman"/>
         </w:rPr>
         <w:t>objetivo</w:t>
       </w:r>
       <w:proofErr w:type="gramEnd"/>
       <w:r>
         <w:rPr>
-          <w:rFonts w:ascii="Times New Roman" w:hAnsi="Times New Roman" w:cs="Times New Roman"/>
-        </w:rPr>
-        <w:t xml:space="preserve"> de la página web son estudiantes universitarios de cualquier carrera.</w:t>
-      </w:r>
-    </w:p>
-    <w:p>
-      <w:pPr>
-        <w:pStyle w:val="Ttulo2"/>
-      </w:pPr>
-      <w:r>
-        <w:t>Grupos de usuarios</w:t>
+          <w:rFonts w:cs="Times New Roman"/>
+        </w:rPr>
+        <w:t xml:space="preserve"> de la página web son estudiantes </w:t>
+      </w:r>
+      <w:r>
+        <w:rPr>
+          <w:rFonts w:cs="Times New Roman"/>
+        </w:rPr>
+        <w:t>matriculados en cualquier carrera universitaria</w:t>
+      </w:r>
+      <w:r>
+        <w:rPr>
+          <w:rFonts w:cs="Times New Roman"/>
+        </w:rPr>
+        <w:t>.</w:t>
+      </w:r>
+      <w:r>
+        <w:rPr>
+          <w:rFonts w:cs="Times New Roman"/>
+        </w:rPr>
+        <w:t xml:space="preserve"> Están englobados en un rango de edad mayor o igual a 18 años. </w:t>
+      </w:r>
+    </w:p>
+    <w:p>
+      <w:pPr>
+        <w:rPr>
+          <w:rFonts w:cs="Times New Roman"/>
+        </w:rPr>
+      </w:pPr>
+      <w:r>
+        <w:rPr>
+          <w:rFonts w:cs="Times New Roman"/>
+        </w:rPr>
+        <w:t xml:space="preserve">Sus necesidades pasan por aprobar las asignaturas de las que vayan a obtener apuntes y sus expectativas a largo plazo son claras: obtener el conocimiento teórico necesario para poder aplicarlo en la práctica a lo largo de su carrera universitaria y más allá, una vez comiencen a desenvolverse en el ámbito laboral. </w:t>
+      </w:r>
+    </w:p>
+    <w:p>
+      <w:pPr>
+        <w:pStyle w:val="Ttulo2"/>
+      </w:pPr>
+      <w:r>
+        <w:t>Grupo de usuarios</w:t>
+      </w:r>
+      <w:r>
+        <w:tab/>
       </w:r>
     </w:p>
     <w:p>
@@ -167,14 +334,13 @@
           <w:bottom w:val="single" w:sz="12" w:space="1" w:color="auto"/>
         </w:pBdr>
       </w:pPr>
-      <w:r>
-        <w:t>Necesidades y expectativas del grupo de usuarios objetivo</w:t>
-      </w:r>
-    </w:p>
-    <w:p>
       <w:bookmarkStart w:id="0" w:name="_GoBack"/>
       <w:bookmarkEnd w:id="0"/>
-    </w:p>
+      <w:r>
+        <w:t>Necesidades y expectativas del grupo de usuarios objetivo</w:t>
+      </w:r>
+    </w:p>
+    <w:p/>
     <w:p>
       <w:pPr>
         <w:pStyle w:val="Ttulo2"/>
@@ -197,47 +363,46 @@
         <w:pStyle w:val="Ttulo1"/>
       </w:pPr>
       <w:r>
+        <w:t>Idea 4</w:t>
+      </w:r>
+      <w:r>
+        <w:t>: Com</w:t>
+      </w:r>
+      <w:r>
+        <w:t>partir manuales de programación</w:t>
+      </w:r>
+    </w:p>
+    <w:p>
+      <w:pPr>
+        <w:rPr>
+          <w:rFonts w:cs="Times New Roman"/>
+        </w:rPr>
+      </w:pPr>
+      <w:r>
+        <w:rPr>
+          <w:rFonts w:cs="Times New Roman"/>
+        </w:rPr>
+        <w:t xml:space="preserve">La meta principal </w:t>
+      </w:r>
+      <w:r>
+        <w:rPr>
+          <w:rFonts w:cs="Times New Roman"/>
+        </w:rPr>
+        <w:t xml:space="preserve">de este proyecto es facilitar la compartición de </w:t>
+      </w:r>
+      <w:r>
+        <w:rPr>
+          <w:rFonts w:cs="Times New Roman"/>
+        </w:rPr>
+        <w:t>manuales de programación entre estudiantes, programadores, administradores de sistemas e ingenieros informáticos.</w:t>
+      </w:r>
+    </w:p>
+    <w:p>
+      <w:pPr>
+        <w:pStyle w:val="Ttulo2"/>
+      </w:pPr>
+      <w:r>
         <w:lastRenderedPageBreak/>
-        <w:t>Idea 4</w:t>
-      </w:r>
-      <w:r>
-        <w:t>: Com</w:t>
-      </w:r>
-      <w:r>
-        <w:t>partir manuales de programación</w:t>
-      </w:r>
-    </w:p>
-    <w:p>
-      <w:pPr>
-        <w:jc w:val="both"/>
-        <w:rPr>
-          <w:rFonts w:ascii="Times New Roman" w:hAnsi="Times New Roman" w:cs="Times New Roman"/>
-        </w:rPr>
-      </w:pPr>
-      <w:r>
-        <w:rPr>
-          <w:rFonts w:ascii="Times New Roman" w:hAnsi="Times New Roman" w:cs="Times New Roman"/>
-        </w:rPr>
-        <w:t xml:space="preserve">La meta principal </w:t>
-      </w:r>
-      <w:r>
-        <w:rPr>
-          <w:rFonts w:ascii="Times New Roman" w:hAnsi="Times New Roman" w:cs="Times New Roman"/>
-        </w:rPr>
-        <w:t xml:space="preserve">de este proyecto es facilitar la compartición de </w:t>
-      </w:r>
-      <w:r>
-        <w:rPr>
-          <w:rFonts w:ascii="Times New Roman" w:hAnsi="Times New Roman" w:cs="Times New Roman"/>
-        </w:rPr>
-        <w:t>manuales de programación entre estudiantes, programadores, administradores de sistemas e ingenieros informáticos.</w:t>
-      </w:r>
-    </w:p>
-    <w:p>
-      <w:pPr>
-        <w:pStyle w:val="Ttulo2"/>
-      </w:pPr>
-      <w:r>
         <w:t>Tareas</w:t>
       </w:r>
     </w:p>
@@ -328,32 +493,32 @@
     <w:p>
       <w:pPr>
         <w:rPr>
-          <w:rFonts w:ascii="Times New Roman" w:hAnsi="Times New Roman" w:cs="Times New Roman"/>
-        </w:rPr>
-      </w:pPr>
-      <w:r>
-        <w:rPr>
-          <w:rFonts w:ascii="Times New Roman" w:hAnsi="Times New Roman" w:cs="Times New Roman"/>
+          <w:rFonts w:cs="Times New Roman"/>
+        </w:rPr>
+      </w:pPr>
+      <w:r>
+        <w:rPr>
+          <w:rFonts w:cs="Times New Roman"/>
         </w:rPr>
         <w:t xml:space="preserve">Los usuarios </w:t>
       </w:r>
       <w:proofErr w:type="gramStart"/>
       <w:r>
         <w:rPr>
-          <w:rFonts w:ascii="Times New Roman" w:hAnsi="Times New Roman" w:cs="Times New Roman"/>
+          <w:rFonts w:cs="Times New Roman"/>
         </w:rPr>
         <w:t>objetivo</w:t>
       </w:r>
       <w:proofErr w:type="gramEnd"/>
       <w:r>
         <w:rPr>
-          <w:rFonts w:ascii="Times New Roman" w:hAnsi="Times New Roman" w:cs="Times New Roman"/>
+          <w:rFonts w:cs="Times New Roman"/>
         </w:rPr>
         <w:t xml:space="preserve"> de la página web son estudiantes univ</w:t>
       </w:r>
       <w:r>
         <w:rPr>
-          <w:rFonts w:ascii="Times New Roman" w:hAnsi="Times New Roman" w:cs="Times New Roman"/>
+          <w:rFonts w:cs="Times New Roman"/>
         </w:rPr>
         <w:t>ersitarios de la carrera de Ingeniería Informática o Ingeniería Informática de Sistemas.</w:t>
       </w:r>
@@ -411,26 +576,19 @@
     </w:p>
     <w:p>
       <w:pPr>
-        <w:jc w:val="both"/>
-        <w:rPr>
-          <w:rFonts w:ascii="Times New Roman" w:hAnsi="Times New Roman" w:cs="Times New Roman"/>
-        </w:rPr>
-      </w:pPr>
-      <w:r>
-        <w:rPr>
-          <w:rFonts w:ascii="Times New Roman" w:hAnsi="Times New Roman" w:cs="Times New Roman"/>
-        </w:rPr>
-        <w:t xml:space="preserve">La meta principal de este proyecto </w:t>
-      </w:r>
-      <w:r>
-        <w:rPr>
-          <w:rFonts w:ascii="Times New Roman" w:hAnsi="Times New Roman" w:cs="Times New Roman"/>
-        </w:rPr>
-        <w:t>es</w:t>
-      </w:r>
-      <w:r>
-        <w:rPr>
-          <w:rFonts w:ascii="Times New Roman" w:hAnsi="Times New Roman" w:cs="Times New Roman"/>
+        <w:rPr>
+          <w:rFonts w:cs="Times New Roman"/>
+        </w:rPr>
+      </w:pPr>
+      <w:r>
+        <w:rPr>
+          <w:rFonts w:cs="Times New Roman"/>
+        </w:rPr>
+        <w:t>La meta principal de este proyecto es</w:t>
+      </w:r>
+      <w:r>
+        <w:rPr>
+          <w:rFonts w:cs="Times New Roman"/>
         </w:rPr>
         <w:t xml:space="preserve"> permitir la compra-venta y la compartición de herramientas de bricolaje y jardinería entre usuarios, a través de una página web.</w:t>
       </w:r>
@@ -440,6 +598,7 @@
         <w:pStyle w:val="Ttulo2"/>
       </w:pPr>
       <w:r>
+        <w:lastRenderedPageBreak/>
         <w:t>Tareas</w:t>
       </w:r>
     </w:p>
@@ -528,29 +687,9 @@
     <w:p>
       <w:pPr>
         <w:rPr>
-          <w:rFonts w:ascii="Times New Roman" w:hAnsi="Times New Roman" w:cs="Times New Roman"/>
-        </w:rPr>
-      </w:pPr>
-      <w:r>
-        <w:rPr>
-          <w:rFonts w:ascii="Times New Roman" w:hAnsi="Times New Roman" w:cs="Times New Roman"/>
-        </w:rPr>
-        <w:t xml:space="preserve">Los usuarios </w:t>
-      </w:r>
-      <w:proofErr w:type="gramStart"/>
-      <w:r>
-        <w:rPr>
-          <w:rFonts w:ascii="Times New Roman" w:hAnsi="Times New Roman" w:cs="Times New Roman"/>
-        </w:rPr>
-        <w:t>objetivo</w:t>
-      </w:r>
-      <w:proofErr w:type="gramEnd"/>
-      <w:r>
-        <w:rPr>
-          <w:rFonts w:ascii="Times New Roman" w:hAnsi="Times New Roman" w:cs="Times New Roman"/>
-        </w:rPr>
-        <w:t xml:space="preserve"> de la página web son estudiantes universitarios de la carrera de Ingeniería Informática o Ingeniería Informática de Sistemas.</w:t>
-      </w:r>
+          <w:rFonts w:cs="Times New Roman"/>
+        </w:rPr>
+      </w:pPr>
     </w:p>
     <w:p>
       <w:pPr>
@@ -589,6 +728,357 @@
     </w:sectPr>
   </w:body>
 </w:document>
+</file>
+
+<file path=word/numbering.xml><?xml version="1.0" encoding="utf-8"?>
+<w:numbering xmlns:wpc="http://schemas.microsoft.com/office/word/2010/wordprocessingCanvas" xmlns:mc="http://schemas.openxmlformats.org/markup-compatibility/2006" xmlns:o="urn:schemas-microsoft-com:office:office" xmlns:r="http://schemas.openxmlformats.org/officeDocument/2006/relationships" xmlns:m="http://schemas.openxmlformats.org/officeDocument/2006/math" xmlns:v="urn:schemas-microsoft-com:vml" xmlns:wp14="http://schemas.microsoft.com/office/word/2010/wordprocessingDrawing" xmlns:wp="http://schemas.openxmlformats.org/drawingml/2006/wordprocessingDrawing" xmlns:w10="urn:schemas-microsoft-com:office:word" xmlns:w="http://schemas.openxmlformats.org/wordprocessingml/2006/main" xmlns:w14="http://schemas.microsoft.com/office/word/2010/wordml" xmlns:wpg="http://schemas.microsoft.com/office/word/2010/wordprocessingGroup" xmlns:wpi="http://schemas.microsoft.com/office/word/2010/wordprocessingInk" xmlns:wne="http://schemas.microsoft.com/office/word/2006/wordml" xmlns:wps="http://schemas.microsoft.com/office/word/2010/wordprocessingShape" mc:Ignorable="w14 wp14">
+  <w:abstractNum w:abstractNumId="0">
+    <w:nsid w:val="083E6A01"/>
+    <w:multiLevelType w:val="hybridMultilevel"/>
+    <w:tmpl w:val="ABA8B70C"/>
+    <w:lvl w:ilvl="0" w:tplc="FB28D346">
+      <w:numFmt w:val="bullet"/>
+      <w:lvlText w:val=""/>
+      <w:lvlJc w:val="left"/>
+      <w:pPr>
+        <w:ind w:left="720" w:hanging="360"/>
+      </w:pPr>
+      <w:rPr>
+        <w:rFonts w:ascii="Wingdings" w:eastAsiaTheme="majorEastAsia" w:hAnsi="Wingdings" w:cstheme="majorBidi" w:hint="default"/>
+      </w:rPr>
+    </w:lvl>
+    <w:lvl w:ilvl="1" w:tplc="040A0003" w:tentative="1">
+      <w:start w:val="1"/>
+      <w:numFmt w:val="bullet"/>
+      <w:lvlText w:val="o"/>
+      <w:lvlJc w:val="left"/>
+      <w:pPr>
+        <w:ind w:left="1440" w:hanging="360"/>
+      </w:pPr>
+      <w:rPr>
+        <w:rFonts w:ascii="Courier New" w:hAnsi="Courier New" w:cs="Courier New" w:hint="default"/>
+      </w:rPr>
+    </w:lvl>
+    <w:lvl w:ilvl="2" w:tplc="040A0005" w:tentative="1">
+      <w:start w:val="1"/>
+      <w:numFmt w:val="bullet"/>
+      <w:lvlText w:val=""/>
+      <w:lvlJc w:val="left"/>
+      <w:pPr>
+        <w:ind w:left="2160" w:hanging="360"/>
+      </w:pPr>
+      <w:rPr>
+        <w:rFonts w:ascii="Wingdings" w:hAnsi="Wingdings" w:hint="default"/>
+      </w:rPr>
+    </w:lvl>
+    <w:lvl w:ilvl="3" w:tplc="040A0001" w:tentative="1">
+      <w:start w:val="1"/>
+      <w:numFmt w:val="bullet"/>
+      <w:lvlText w:val=""/>
+      <w:lvlJc w:val="left"/>
+      <w:pPr>
+        <w:ind w:left="2880" w:hanging="360"/>
+      </w:pPr>
+      <w:rPr>
+        <w:rFonts w:ascii="Symbol" w:hAnsi="Symbol" w:hint="default"/>
+      </w:rPr>
+    </w:lvl>
+    <w:lvl w:ilvl="4" w:tplc="040A0003" w:tentative="1">
+      <w:start w:val="1"/>
+      <w:numFmt w:val="bullet"/>
+      <w:lvlText w:val="o"/>
+      <w:lvlJc w:val="left"/>
+      <w:pPr>
+        <w:ind w:left="3600" w:hanging="360"/>
+      </w:pPr>
+      <w:rPr>
+        <w:rFonts w:ascii="Courier New" w:hAnsi="Courier New" w:cs="Courier New" w:hint="default"/>
+      </w:rPr>
+    </w:lvl>
+    <w:lvl w:ilvl="5" w:tplc="040A0005" w:tentative="1">
+      <w:start w:val="1"/>
+      <w:numFmt w:val="bullet"/>
+      <w:lvlText w:val=""/>
+      <w:lvlJc w:val="left"/>
+      <w:pPr>
+        <w:ind w:left="4320" w:hanging="360"/>
+      </w:pPr>
+      <w:rPr>
+        <w:rFonts w:ascii="Wingdings" w:hAnsi="Wingdings" w:hint="default"/>
+      </w:rPr>
+    </w:lvl>
+    <w:lvl w:ilvl="6" w:tplc="040A0001" w:tentative="1">
+      <w:start w:val="1"/>
+      <w:numFmt w:val="bullet"/>
+      <w:lvlText w:val=""/>
+      <w:lvlJc w:val="left"/>
+      <w:pPr>
+        <w:ind w:left="5040" w:hanging="360"/>
+      </w:pPr>
+      <w:rPr>
+        <w:rFonts w:ascii="Symbol" w:hAnsi="Symbol" w:hint="default"/>
+      </w:rPr>
+    </w:lvl>
+    <w:lvl w:ilvl="7" w:tplc="040A0003" w:tentative="1">
+      <w:start w:val="1"/>
+      <w:numFmt w:val="bullet"/>
+      <w:lvlText w:val="o"/>
+      <w:lvlJc w:val="left"/>
+      <w:pPr>
+        <w:ind w:left="5760" w:hanging="360"/>
+      </w:pPr>
+      <w:rPr>
+        <w:rFonts w:ascii="Courier New" w:hAnsi="Courier New" w:cs="Courier New" w:hint="default"/>
+      </w:rPr>
+    </w:lvl>
+    <w:lvl w:ilvl="8" w:tplc="040A0005" w:tentative="1">
+      <w:start w:val="1"/>
+      <w:numFmt w:val="bullet"/>
+      <w:lvlText w:val=""/>
+      <w:lvlJc w:val="left"/>
+      <w:pPr>
+        <w:ind w:left="6480" w:hanging="360"/>
+      </w:pPr>
+      <w:rPr>
+        <w:rFonts w:ascii="Wingdings" w:hAnsi="Wingdings" w:hint="default"/>
+      </w:rPr>
+    </w:lvl>
+  </w:abstractNum>
+  <w:abstractNum w:abstractNumId="1">
+    <w:nsid w:val="47B47CD1"/>
+    <w:multiLevelType w:val="hybridMultilevel"/>
+    <w:tmpl w:val="829E4D5A"/>
+    <w:lvl w:ilvl="0" w:tplc="040A0001">
+      <w:start w:val="1"/>
+      <w:numFmt w:val="bullet"/>
+      <w:lvlText w:val=""/>
+      <w:lvlJc w:val="left"/>
+      <w:pPr>
+        <w:ind w:left="720" w:hanging="360"/>
+      </w:pPr>
+      <w:rPr>
+        <w:rFonts w:ascii="Symbol" w:hAnsi="Symbol" w:hint="default"/>
+      </w:rPr>
+    </w:lvl>
+    <w:lvl w:ilvl="1" w:tplc="040A0003" w:tentative="1">
+      <w:start w:val="1"/>
+      <w:numFmt w:val="bullet"/>
+      <w:lvlText w:val="o"/>
+      <w:lvlJc w:val="left"/>
+      <w:pPr>
+        <w:ind w:left="1440" w:hanging="360"/>
+      </w:pPr>
+      <w:rPr>
+        <w:rFonts w:ascii="Courier New" w:hAnsi="Courier New" w:cs="Courier New" w:hint="default"/>
+      </w:rPr>
+    </w:lvl>
+    <w:lvl w:ilvl="2" w:tplc="040A0005" w:tentative="1">
+      <w:start w:val="1"/>
+      <w:numFmt w:val="bullet"/>
+      <w:lvlText w:val=""/>
+      <w:lvlJc w:val="left"/>
+      <w:pPr>
+        <w:ind w:left="2160" w:hanging="360"/>
+      </w:pPr>
+      <w:rPr>
+        <w:rFonts w:ascii="Wingdings" w:hAnsi="Wingdings" w:hint="default"/>
+      </w:rPr>
+    </w:lvl>
+    <w:lvl w:ilvl="3" w:tplc="040A0001" w:tentative="1">
+      <w:start w:val="1"/>
+      <w:numFmt w:val="bullet"/>
+      <w:lvlText w:val=""/>
+      <w:lvlJc w:val="left"/>
+      <w:pPr>
+        <w:ind w:left="2880" w:hanging="360"/>
+      </w:pPr>
+      <w:rPr>
+        <w:rFonts w:ascii="Symbol" w:hAnsi="Symbol" w:hint="default"/>
+      </w:rPr>
+    </w:lvl>
+    <w:lvl w:ilvl="4" w:tplc="040A0003" w:tentative="1">
+      <w:start w:val="1"/>
+      <w:numFmt w:val="bullet"/>
+      <w:lvlText w:val="o"/>
+      <w:lvlJc w:val="left"/>
+      <w:pPr>
+        <w:ind w:left="3600" w:hanging="360"/>
+      </w:pPr>
+      <w:rPr>
+        <w:rFonts w:ascii="Courier New" w:hAnsi="Courier New" w:cs="Courier New" w:hint="default"/>
+      </w:rPr>
+    </w:lvl>
+    <w:lvl w:ilvl="5" w:tplc="040A0005" w:tentative="1">
+      <w:start w:val="1"/>
+      <w:numFmt w:val="bullet"/>
+      <w:lvlText w:val=""/>
+      <w:lvlJc w:val="left"/>
+      <w:pPr>
+        <w:ind w:left="4320" w:hanging="360"/>
+      </w:pPr>
+      <w:rPr>
+        <w:rFonts w:ascii="Wingdings" w:hAnsi="Wingdings" w:hint="default"/>
+      </w:rPr>
+    </w:lvl>
+    <w:lvl w:ilvl="6" w:tplc="040A0001" w:tentative="1">
+      <w:start w:val="1"/>
+      <w:numFmt w:val="bullet"/>
+      <w:lvlText w:val=""/>
+      <w:lvlJc w:val="left"/>
+      <w:pPr>
+        <w:ind w:left="5040" w:hanging="360"/>
+      </w:pPr>
+      <w:rPr>
+        <w:rFonts w:ascii="Symbol" w:hAnsi="Symbol" w:hint="default"/>
+      </w:rPr>
+    </w:lvl>
+    <w:lvl w:ilvl="7" w:tplc="040A0003" w:tentative="1">
+      <w:start w:val="1"/>
+      <w:numFmt w:val="bullet"/>
+      <w:lvlText w:val="o"/>
+      <w:lvlJc w:val="left"/>
+      <w:pPr>
+        <w:ind w:left="5760" w:hanging="360"/>
+      </w:pPr>
+      <w:rPr>
+        <w:rFonts w:ascii="Courier New" w:hAnsi="Courier New" w:cs="Courier New" w:hint="default"/>
+      </w:rPr>
+    </w:lvl>
+    <w:lvl w:ilvl="8" w:tplc="040A0005" w:tentative="1">
+      <w:start w:val="1"/>
+      <w:numFmt w:val="bullet"/>
+      <w:lvlText w:val=""/>
+      <w:lvlJc w:val="left"/>
+      <w:pPr>
+        <w:ind w:left="6480" w:hanging="360"/>
+      </w:pPr>
+      <w:rPr>
+        <w:rFonts w:ascii="Wingdings" w:hAnsi="Wingdings" w:hint="default"/>
+      </w:rPr>
+    </w:lvl>
+  </w:abstractNum>
+  <w:abstractNum w:abstractNumId="2">
+    <w:nsid w:val="7E9455E6"/>
+    <w:multiLevelType w:val="hybridMultilevel"/>
+    <w:tmpl w:val="4C048E52"/>
+    <w:lvl w:ilvl="0" w:tplc="85EC57E4">
+      <w:numFmt w:val="bullet"/>
+      <w:lvlText w:val=""/>
+      <w:lvlJc w:val="left"/>
+      <w:pPr>
+        <w:ind w:left="720" w:hanging="360"/>
+      </w:pPr>
+      <w:rPr>
+        <w:rFonts w:ascii="Wingdings" w:eastAsiaTheme="majorEastAsia" w:hAnsi="Wingdings" w:cstheme="majorBidi" w:hint="default"/>
+      </w:rPr>
+    </w:lvl>
+    <w:lvl w:ilvl="1" w:tplc="040A0003" w:tentative="1">
+      <w:start w:val="1"/>
+      <w:numFmt w:val="bullet"/>
+      <w:lvlText w:val="o"/>
+      <w:lvlJc w:val="left"/>
+      <w:pPr>
+        <w:ind w:left="1440" w:hanging="360"/>
+      </w:pPr>
+      <w:rPr>
+        <w:rFonts w:ascii="Courier New" w:hAnsi="Courier New" w:cs="Courier New" w:hint="default"/>
+      </w:rPr>
+    </w:lvl>
+    <w:lvl w:ilvl="2" w:tplc="040A0005" w:tentative="1">
+      <w:start w:val="1"/>
+      <w:numFmt w:val="bullet"/>
+      <w:lvlText w:val=""/>
+      <w:lvlJc w:val="left"/>
+      <w:pPr>
+        <w:ind w:left="2160" w:hanging="360"/>
+      </w:pPr>
+      <w:rPr>
+        <w:rFonts w:ascii="Wingdings" w:hAnsi="Wingdings" w:hint="default"/>
+      </w:rPr>
+    </w:lvl>
+    <w:lvl w:ilvl="3" w:tplc="040A0001" w:tentative="1">
+      <w:start w:val="1"/>
+      <w:numFmt w:val="bullet"/>
+      <w:lvlText w:val=""/>
+      <w:lvlJc w:val="left"/>
+      <w:pPr>
+        <w:ind w:left="2880" w:hanging="360"/>
+      </w:pPr>
+      <w:rPr>
+        <w:rFonts w:ascii="Symbol" w:hAnsi="Symbol" w:hint="default"/>
+      </w:rPr>
+    </w:lvl>
+    <w:lvl w:ilvl="4" w:tplc="040A0003" w:tentative="1">
+      <w:start w:val="1"/>
+      <w:numFmt w:val="bullet"/>
+      <w:lvlText w:val="o"/>
+      <w:lvlJc w:val="left"/>
+      <w:pPr>
+        <w:ind w:left="3600" w:hanging="360"/>
+      </w:pPr>
+      <w:rPr>
+        <w:rFonts w:ascii="Courier New" w:hAnsi="Courier New" w:cs="Courier New" w:hint="default"/>
+      </w:rPr>
+    </w:lvl>
+    <w:lvl w:ilvl="5" w:tplc="040A0005" w:tentative="1">
+      <w:start w:val="1"/>
+      <w:numFmt w:val="bullet"/>
+      <w:lvlText w:val=""/>
+      <w:lvlJc w:val="left"/>
+      <w:pPr>
+        <w:ind w:left="4320" w:hanging="360"/>
+      </w:pPr>
+      <w:rPr>
+        <w:rFonts w:ascii="Wingdings" w:hAnsi="Wingdings" w:hint="default"/>
+      </w:rPr>
+    </w:lvl>
+    <w:lvl w:ilvl="6" w:tplc="040A0001" w:tentative="1">
+      <w:start w:val="1"/>
+      <w:numFmt w:val="bullet"/>
+      <w:lvlText w:val=""/>
+      <w:lvlJc w:val="left"/>
+      <w:pPr>
+        <w:ind w:left="5040" w:hanging="360"/>
+      </w:pPr>
+      <w:rPr>
+        <w:rFonts w:ascii="Symbol" w:hAnsi="Symbol" w:hint="default"/>
+      </w:rPr>
+    </w:lvl>
+    <w:lvl w:ilvl="7" w:tplc="040A0003" w:tentative="1">
+      <w:start w:val="1"/>
+      <w:numFmt w:val="bullet"/>
+      <w:lvlText w:val="o"/>
+      <w:lvlJc w:val="left"/>
+      <w:pPr>
+        <w:ind w:left="5760" w:hanging="360"/>
+      </w:pPr>
+      <w:rPr>
+        <w:rFonts w:ascii="Courier New" w:hAnsi="Courier New" w:cs="Courier New" w:hint="default"/>
+      </w:rPr>
+    </w:lvl>
+    <w:lvl w:ilvl="8" w:tplc="040A0005" w:tentative="1">
+      <w:start w:val="1"/>
+      <w:numFmt w:val="bullet"/>
+      <w:lvlText w:val=""/>
+      <w:lvlJc w:val="left"/>
+      <w:pPr>
+        <w:ind w:left="6480" w:hanging="360"/>
+      </w:pPr>
+      <w:rPr>
+        <w:rFonts w:ascii="Wingdings" w:hAnsi="Wingdings" w:hint="default"/>
+      </w:rPr>
+    </w:lvl>
+  </w:abstractNum>
+  <w:num w:numId="1">
+    <w:abstractNumId w:val="1"/>
+  </w:num>
+  <w:num w:numId="2">
+    <w:abstractNumId w:val="0"/>
+  </w:num>
+  <w:num w:numId="3">
+    <w:abstractNumId w:val="2"/>
+  </w:num>
+</w:numbering>
 </file>
 
 <file path=word/styles.xml><?xml version="1.0" encoding="utf-8"?>
@@ -750,6 +1240,14 @@
   <w:style w:type="paragraph" w:default="1" w:styleId="Normal">
     <w:name w:val="Normal"/>
     <w:qFormat/>
+    <w:rsid w:val="00CF5879"/>
+    <w:pPr>
+      <w:jc w:val="both"/>
+    </w:pPr>
+    <w:rPr>
+      <w:rFonts w:ascii="Times New Roman" w:hAnsi="Times New Roman"/>
+      <w:sz w:val="20"/>
+    </w:rPr>
   </w:style>
   <w:style w:type="paragraph" w:styleId="Ttulo1">
     <w:name w:val="heading 1"/>
@@ -937,6 +1435,43 @@
       <w:bCs/>
       <w:color w:val="4F81BD" w:themeColor="accent1"/>
     </w:rPr>
+  </w:style>
+  <w:style w:type="table" w:styleId="Tablaconcuadrcula">
+    <w:name w:val="Table Grid"/>
+    <w:basedOn w:val="Tablanormal"/>
+    <w:uiPriority w:val="59"/>
+    <w:rsid w:val="001C4F05"/>
+    <w:pPr>
+      <w:spacing w:after="0" w:line="240" w:lineRule="auto"/>
+    </w:pPr>
+    <w:tblPr>
+      <w:tblInd w:w="0" w:type="dxa"/>
+      <w:tblBorders>
+        <w:top w:val="single" w:sz="4" w:space="0" w:color="auto"/>
+        <w:left w:val="single" w:sz="4" w:space="0" w:color="auto"/>
+        <w:bottom w:val="single" w:sz="4" w:space="0" w:color="auto"/>
+        <w:right w:val="single" w:sz="4" w:space="0" w:color="auto"/>
+        <w:insideH w:val="single" w:sz="4" w:space="0" w:color="auto"/>
+        <w:insideV w:val="single" w:sz="4" w:space="0" w:color="auto"/>
+      </w:tblBorders>
+      <w:tblCellMar>
+        <w:top w:w="0" w:type="dxa"/>
+        <w:left w:w="108" w:type="dxa"/>
+        <w:bottom w:w="0" w:type="dxa"/>
+        <w:right w:w="108" w:type="dxa"/>
+      </w:tblCellMar>
+    </w:tblPr>
+  </w:style>
+  <w:style w:type="paragraph" w:styleId="Prrafodelista">
+    <w:name w:val="List Paragraph"/>
+    <w:basedOn w:val="Normal"/>
+    <w:uiPriority w:val="34"/>
+    <w:qFormat/>
+    <w:rsid w:val="002A09B2"/>
+    <w:pPr>
+      <w:ind w:left="720"/>
+      <w:contextualSpacing/>
+    </w:pPr>
   </w:style>
 </w:styles>
 </file>
@@ -1100,6 +1635,14 @@
   <w:style w:type="paragraph" w:default="1" w:styleId="Normal">
     <w:name w:val="Normal"/>
     <w:qFormat/>
+    <w:rsid w:val="00CF5879"/>
+    <w:pPr>
+      <w:jc w:val="both"/>
+    </w:pPr>
+    <w:rPr>
+      <w:rFonts w:ascii="Times New Roman" w:hAnsi="Times New Roman"/>
+      <w:sz w:val="20"/>
+    </w:rPr>
   </w:style>
   <w:style w:type="paragraph" w:styleId="Ttulo1">
     <w:name w:val="heading 1"/>
@@ -1287,6 +1830,43 @@
       <w:bCs/>
       <w:color w:val="4F81BD" w:themeColor="accent1"/>
     </w:rPr>
+  </w:style>
+  <w:style w:type="table" w:styleId="Tablaconcuadrcula">
+    <w:name w:val="Table Grid"/>
+    <w:basedOn w:val="Tablanormal"/>
+    <w:uiPriority w:val="59"/>
+    <w:rsid w:val="001C4F05"/>
+    <w:pPr>
+      <w:spacing w:after="0" w:line="240" w:lineRule="auto"/>
+    </w:pPr>
+    <w:tblPr>
+      <w:tblInd w:w="0" w:type="dxa"/>
+      <w:tblBorders>
+        <w:top w:val="single" w:sz="4" w:space="0" w:color="auto"/>
+        <w:left w:val="single" w:sz="4" w:space="0" w:color="auto"/>
+        <w:bottom w:val="single" w:sz="4" w:space="0" w:color="auto"/>
+        <w:right w:val="single" w:sz="4" w:space="0" w:color="auto"/>
+        <w:insideH w:val="single" w:sz="4" w:space="0" w:color="auto"/>
+        <w:insideV w:val="single" w:sz="4" w:space="0" w:color="auto"/>
+      </w:tblBorders>
+      <w:tblCellMar>
+        <w:top w:w="0" w:type="dxa"/>
+        <w:left w:w="108" w:type="dxa"/>
+        <w:bottom w:w="0" w:type="dxa"/>
+        <w:right w:w="108" w:type="dxa"/>
+      </w:tblCellMar>
+    </w:tblPr>
+  </w:style>
+  <w:style w:type="paragraph" w:styleId="Prrafodelista">
+    <w:name w:val="List Paragraph"/>
+    <w:basedOn w:val="Normal"/>
+    <w:uiPriority w:val="34"/>
+    <w:qFormat/>
+    <w:rsid w:val="002A09B2"/>
+    <w:pPr>
+      <w:ind w:left="720"/>
+      <w:contextualSpacing/>
+    </w:pPr>
   </w:style>
 </w:styles>
 </file>
@@ -1581,7 +2161,7 @@
 </file>
 
 <file path=customXml/itemProps1.xml><?xml version="1.0" encoding="utf-8"?>
-<ds:datastoreItem xmlns:ds="http://schemas.openxmlformats.org/officeDocument/2006/customXml" ds:itemID="{8CF986BD-63E7-46FD-9574-375623BED368}">
+<ds:datastoreItem xmlns:ds="http://schemas.openxmlformats.org/officeDocument/2006/customXml" ds:itemID="{373EBF62-B97F-42F1-AEDE-4CE1895CD758}">
   <ds:schemaRefs>
     <ds:schemaRef ds:uri="http://schemas.openxmlformats.org/officeDocument/2006/bibliography"/>
   </ds:schemaRefs>

</xml_diff>

<commit_message>
Modificado el archivo del proyecto individual
</commit_message>
<xml_diff>
--- a/practica1/Ideas.docx
+++ b/practica1/Ideas.docx
@@ -76,6 +76,13 @@
         </w:rPr>
         <w:t>Un objetivo derivado de la meta principal es ayudar a los estudiantes a que aprueben sus asignaturas,  facilitándoles los apuntes.</w:t>
       </w:r>
+      <w:r>
+        <w:rPr>
+          <w:rFonts w:cs="Times New Roman"/>
+          <w:szCs w:val="20"/>
+        </w:rPr>
+        <w:t xml:space="preserve"> De esta forma, la página web ganará popularidad y ganará usuarios potenciales y reales.</w:t>
+      </w:r>
     </w:p>
     <w:p>
       <w:pPr>
@@ -85,6 +92,12 @@
         <w:t>Tareas</w:t>
       </w:r>
     </w:p>
+    <w:p/>
+    <w:p>
+      <w:r>
+        <w:t>En las siguientes tareas, se describen las metas, la motivación y el contexto de uso de los usuarios durante su realización.</w:t>
+      </w:r>
+    </w:p>
     <w:p>
       <w:pPr>
         <w:pStyle w:val="Ttulo3"/>
@@ -96,21 +109,444 @@
         <w:t xml:space="preserve"> apuntes</w:t>
       </w:r>
     </w:p>
+    <w:tbl>
+      <w:tblPr>
+        <w:tblStyle w:val="Tablaconcuadrcula"/>
+        <w:tblW w:w="0" w:type="auto"/>
+        <w:tblLook w:val="04A0" w:firstRow="1" w:lastRow="0" w:firstColumn="1" w:lastColumn="0" w:noHBand="0" w:noVBand="1"/>
+      </w:tblPr>
+      <w:tblGrid>
+        <w:gridCol w:w="4219"/>
+        <w:gridCol w:w="4501"/>
+      </w:tblGrid>
+      <w:tr>
+        <w:trPr>
+          <w:trHeight w:val="394"/>
+        </w:trPr>
+        <w:tc>
+          <w:tcPr>
+            <w:tcW w:w="4219" w:type="dxa"/>
+          </w:tcPr>
+          <w:p>
+            <w:pPr>
+              <w:tabs>
+                <w:tab w:val="center" w:pos="2053"/>
+                <w:tab w:val="right" w:pos="4106"/>
+              </w:tabs>
+              <w:jc w:val="center"/>
+              <w:rPr>
+                <w:rFonts w:ascii="Calibri" w:hAnsi="Calibri" w:cs="Calibri"/>
+              </w:rPr>
+            </w:pPr>
+            <w:r>
+              <w:rPr>
+                <w:rFonts w:ascii="Calibri" w:hAnsi="Calibri" w:cs="Calibri"/>
+              </w:rPr>
+              <w:t>Meta</w:t>
+            </w:r>
+          </w:p>
+        </w:tc>
+        <w:tc>
+          <w:tcPr>
+            <w:tcW w:w="4501" w:type="dxa"/>
+          </w:tcPr>
+          <w:p>
+            <w:pPr>
+              <w:rPr>
+                <w:rFonts w:ascii="Calibri" w:hAnsi="Calibri" w:cs="Calibri"/>
+              </w:rPr>
+            </w:pPr>
+          </w:p>
+        </w:tc>
+      </w:tr>
+      <w:tr>
+        <w:tc>
+          <w:tcPr>
+            <w:tcW w:w="4219" w:type="dxa"/>
+          </w:tcPr>
+          <w:p>
+            <w:pPr>
+              <w:jc w:val="center"/>
+              <w:rPr>
+                <w:rFonts w:ascii="Calibri" w:hAnsi="Calibri" w:cs="Calibri"/>
+              </w:rPr>
+            </w:pPr>
+            <w:r>
+              <w:rPr>
+                <w:rFonts w:ascii="Calibri" w:hAnsi="Calibri" w:cs="Calibri"/>
+              </w:rPr>
+              <w:t>Objetivo</w:t>
+            </w:r>
+          </w:p>
+        </w:tc>
+        <w:tc>
+          <w:tcPr>
+            <w:tcW w:w="4501" w:type="dxa"/>
+          </w:tcPr>
+          <w:p>
+            <w:pPr>
+              <w:rPr>
+                <w:rFonts w:ascii="Calibri" w:hAnsi="Calibri" w:cs="Calibri"/>
+              </w:rPr>
+            </w:pPr>
+            <w:r>
+              <w:rPr>
+                <w:rFonts w:ascii="Calibri" w:hAnsi="Calibri" w:cs="Calibri"/>
+              </w:rPr>
+              <w:t>Subir los apuntes de una asignatura a la página web para hacerlos accesibles al resto de usuarios</w:t>
+            </w:r>
+            <w:r>
+              <w:rPr>
+                <w:rFonts w:ascii="Calibri" w:hAnsi="Calibri" w:cs="Calibri"/>
+              </w:rPr>
+              <w:t>.</w:t>
+            </w:r>
+          </w:p>
+        </w:tc>
+      </w:tr>
+      <w:tr>
+        <w:trPr>
+          <w:trHeight w:val="593"/>
+        </w:trPr>
+        <w:tc>
+          <w:tcPr>
+            <w:tcW w:w="4219" w:type="dxa"/>
+          </w:tcPr>
+          <w:p>
+            <w:pPr>
+              <w:jc w:val="center"/>
+              <w:rPr>
+                <w:rFonts w:ascii="Calibri" w:hAnsi="Calibri" w:cs="Calibri"/>
+              </w:rPr>
+            </w:pPr>
+            <w:r>
+              <w:rPr>
+                <w:rFonts w:ascii="Calibri" w:hAnsi="Calibri" w:cs="Calibri"/>
+              </w:rPr>
+              <w:t>Expectativas del usuario</w:t>
+            </w:r>
+          </w:p>
+        </w:tc>
+        <w:tc>
+          <w:tcPr>
+            <w:tcW w:w="4501" w:type="dxa"/>
+          </w:tcPr>
+          <w:p>
+            <w:pPr>
+              <w:rPr>
+                <w:rFonts w:ascii="Calibri" w:hAnsi="Calibri" w:cs="Calibri"/>
+              </w:rPr>
+            </w:pPr>
+            <w:r>
+              <w:rPr>
+                <w:rFonts w:ascii="Calibri" w:hAnsi="Calibri" w:cs="Calibri"/>
+              </w:rPr>
+              <w:t>Interfaz simple, agradable visualmente y que permita realizar la tarea con el mínimo número de acciones posibles.</w:t>
+            </w:r>
+          </w:p>
+        </w:tc>
+      </w:tr>
+      <w:tr>
+        <w:tc>
+          <w:tcPr>
+            <w:tcW w:w="4219" w:type="dxa"/>
+          </w:tcPr>
+          <w:p>
+            <w:pPr>
+              <w:jc w:val="center"/>
+              <w:rPr>
+                <w:rFonts w:ascii="Calibri" w:hAnsi="Calibri" w:cs="Calibri"/>
+              </w:rPr>
+            </w:pPr>
+            <w:r>
+              <w:rPr>
+                <w:rFonts w:ascii="Calibri" w:hAnsi="Calibri" w:cs="Calibri"/>
+              </w:rPr>
+              <w:t>Precondiciones</w:t>
+            </w:r>
+          </w:p>
+        </w:tc>
+        <w:tc>
+          <w:tcPr>
+            <w:tcW w:w="4501" w:type="dxa"/>
+          </w:tcPr>
+          <w:p>
+            <w:pPr>
+              <w:rPr>
+                <w:rFonts w:ascii="Calibri" w:hAnsi="Calibri" w:cs="Calibri"/>
+              </w:rPr>
+            </w:pPr>
+            <w:r>
+              <w:rPr>
+                <w:rFonts w:ascii="Calibri" w:hAnsi="Calibri" w:cs="Calibri"/>
+              </w:rPr>
+              <w:t>Estar registrado e identificado en la página web.</w:t>
+            </w:r>
+          </w:p>
+        </w:tc>
+      </w:tr>
+      <w:tr>
+        <w:trPr>
+          <w:trHeight w:val="475"/>
+        </w:trPr>
+        <w:tc>
+          <w:tcPr>
+            <w:tcW w:w="4219" w:type="dxa"/>
+          </w:tcPr>
+          <w:p>
+            <w:pPr>
+              <w:rPr>
+                <w:rFonts w:ascii="Calibri" w:hAnsi="Calibri" w:cs="Calibri"/>
+              </w:rPr>
+            </w:pPr>
+          </w:p>
+          <w:p>
+            <w:pPr>
+              <w:jc w:val="center"/>
+              <w:rPr>
+                <w:rFonts w:ascii="Calibri" w:hAnsi="Calibri" w:cs="Calibri"/>
+              </w:rPr>
+            </w:pPr>
+            <w:r>
+              <w:rPr>
+                <w:rFonts w:ascii="Calibri" w:hAnsi="Calibri" w:cs="Calibri"/>
+              </w:rPr>
+              <w:t>Motivación</w:t>
+            </w:r>
+          </w:p>
+        </w:tc>
+        <w:tc>
+          <w:tcPr>
+            <w:tcW w:w="4501" w:type="dxa"/>
+          </w:tcPr>
+          <w:p>
+            <w:pPr>
+              <w:pStyle w:val="Ttulo1"/>
+              <w:rPr>
+                <w:rFonts w:ascii="Calibri" w:hAnsi="Calibri" w:cs="Calibri"/>
+              </w:rPr>
+            </w:pPr>
+          </w:p>
+        </w:tc>
+      </w:tr>
+      <w:tr>
+        <w:tc>
+          <w:tcPr>
+            <w:tcW w:w="4219" w:type="dxa"/>
+          </w:tcPr>
+          <w:p>
+            <w:pPr>
+              <w:jc w:val="center"/>
+              <w:rPr>
+                <w:rFonts w:ascii="Calibri" w:hAnsi="Calibri" w:cs="Calibri"/>
+              </w:rPr>
+            </w:pPr>
+          </w:p>
+          <w:p>
+            <w:pPr>
+              <w:jc w:val="center"/>
+              <w:rPr>
+                <w:rFonts w:ascii="Calibri" w:hAnsi="Calibri" w:cs="Calibri"/>
+              </w:rPr>
+            </w:pPr>
+            <w:r>
+              <w:rPr>
+                <w:rFonts w:ascii="Calibri" w:hAnsi="Calibri" w:cs="Calibri"/>
+              </w:rPr>
+              <w:t>Urgencia</w:t>
+            </w:r>
+          </w:p>
+        </w:tc>
+        <w:tc>
+          <w:tcPr>
+            <w:tcW w:w="4501" w:type="dxa"/>
+          </w:tcPr>
+          <w:p>
+            <w:pPr>
+              <w:rPr>
+                <w:rFonts w:ascii="Calibri" w:hAnsi="Calibri" w:cs="Calibri"/>
+              </w:rPr>
+            </w:pPr>
+            <w:r>
+              <w:rPr>
+                <w:rFonts w:ascii="Calibri" w:hAnsi="Calibri" w:cs="Calibri"/>
+              </w:rPr>
+              <w:t>La realización de esta tarea no genera urgencias en los usuarios, ya que la realizarán cuando quieran y puedan.</w:t>
+            </w:r>
+          </w:p>
+        </w:tc>
+      </w:tr>
+      <w:tr>
+        <w:tc>
+          <w:tcPr>
+            <w:tcW w:w="4219" w:type="dxa"/>
+          </w:tcPr>
+          <w:p>
+            <w:pPr>
+              <w:jc w:val="center"/>
+              <w:rPr>
+                <w:rFonts w:ascii="Calibri" w:hAnsi="Calibri" w:cs="Calibri"/>
+              </w:rPr>
+            </w:pPr>
+            <w:r>
+              <w:rPr>
+                <w:rFonts w:ascii="Calibri" w:hAnsi="Calibri" w:cs="Calibri"/>
+              </w:rPr>
+              <w:t>Deseo</w:t>
+            </w:r>
+          </w:p>
+        </w:tc>
+        <w:tc>
+          <w:tcPr>
+            <w:tcW w:w="4501" w:type="dxa"/>
+          </w:tcPr>
+          <w:p>
+            <w:pPr>
+              <w:rPr>
+                <w:rFonts w:ascii="Calibri" w:hAnsi="Calibri" w:cs="Calibri"/>
+              </w:rPr>
+            </w:pPr>
+            <w:r>
+              <w:rPr>
+                <w:rFonts w:ascii="Calibri" w:hAnsi="Calibri" w:cs="Calibri"/>
+              </w:rPr>
+              <w:t>Ayudar a otros usuarios de la aplicación a aprobar prestándoles los apuntes que necesitan.</w:t>
+            </w:r>
+          </w:p>
+        </w:tc>
+      </w:tr>
+      <w:tr>
+        <w:tc>
+          <w:tcPr>
+            <w:tcW w:w="4219" w:type="dxa"/>
+          </w:tcPr>
+          <w:p>
+            <w:pPr>
+              <w:jc w:val="center"/>
+              <w:rPr>
+                <w:rFonts w:ascii="Calibri" w:hAnsi="Calibri" w:cs="Calibri"/>
+              </w:rPr>
+            </w:pPr>
+            <w:r>
+              <w:rPr>
+                <w:rFonts w:ascii="Calibri" w:hAnsi="Calibri" w:cs="Calibri"/>
+              </w:rPr>
+              <w:t>Contexto de uso</w:t>
+            </w:r>
+          </w:p>
+        </w:tc>
+        <w:tc>
+          <w:tcPr>
+            <w:tcW w:w="4501" w:type="dxa"/>
+          </w:tcPr>
+          <w:p>
+            <w:pPr>
+              <w:rPr>
+                <w:rFonts w:ascii="Calibri" w:hAnsi="Calibri" w:cs="Calibri"/>
+              </w:rPr>
+            </w:pPr>
+          </w:p>
+        </w:tc>
+      </w:tr>
+      <w:tr>
+        <w:tc>
+          <w:tcPr>
+            <w:tcW w:w="4219" w:type="dxa"/>
+          </w:tcPr>
+          <w:p>
+            <w:pPr>
+              <w:jc w:val="center"/>
+              <w:rPr>
+                <w:rFonts w:ascii="Calibri" w:hAnsi="Calibri" w:cs="Calibri"/>
+              </w:rPr>
+            </w:pPr>
+            <w:r>
+              <w:rPr>
+                <w:rFonts w:ascii="Calibri" w:hAnsi="Calibri" w:cs="Calibri"/>
+              </w:rPr>
+              <w:t>Cuándo</w:t>
+            </w:r>
+          </w:p>
+        </w:tc>
+        <w:tc>
+          <w:tcPr>
+            <w:tcW w:w="4501" w:type="dxa"/>
+          </w:tcPr>
+          <w:p>
+            <w:pPr>
+              <w:rPr>
+                <w:rFonts w:ascii="Calibri" w:hAnsi="Calibri" w:cs="Calibri"/>
+              </w:rPr>
+            </w:pPr>
+            <w:r>
+              <w:rPr>
+                <w:rFonts w:ascii="Calibri" w:hAnsi="Calibri" w:cs="Calibri"/>
+              </w:rPr>
+              <w:t>Cuando tengan tiempo de subir los apuntes, y ya los hayan fotografiado o escaneado.</w:t>
+            </w:r>
+          </w:p>
+        </w:tc>
+      </w:tr>
+      <w:tr>
+        <w:tc>
+          <w:tcPr>
+            <w:tcW w:w="4219" w:type="dxa"/>
+          </w:tcPr>
+          <w:p>
+            <w:pPr>
+              <w:jc w:val="center"/>
+              <w:rPr>
+                <w:rFonts w:ascii="Calibri" w:hAnsi="Calibri" w:cs="Calibri"/>
+              </w:rPr>
+            </w:pPr>
+            <w:r>
+              <w:rPr>
+                <w:rFonts w:ascii="Calibri" w:hAnsi="Calibri" w:cs="Calibri"/>
+              </w:rPr>
+              <w:t>Dónde</w:t>
+            </w:r>
+          </w:p>
+        </w:tc>
+        <w:tc>
+          <w:tcPr>
+            <w:tcW w:w="4501" w:type="dxa"/>
+          </w:tcPr>
+          <w:p>
+            <w:pPr>
+              <w:rPr>
+                <w:rFonts w:ascii="Calibri" w:hAnsi="Calibri" w:cs="Calibri"/>
+              </w:rPr>
+            </w:pPr>
+            <w:r>
+              <w:rPr>
+                <w:rFonts w:ascii="Calibri" w:hAnsi="Calibri" w:cs="Calibri"/>
+              </w:rPr>
+              <w:t xml:space="preserve">En </w:t>
+            </w:r>
+            <w:r>
+              <w:rPr>
+                <w:rFonts w:ascii="Calibri" w:hAnsi="Calibri" w:cs="Calibri"/>
+              </w:rPr>
+              <w:t xml:space="preserve">casa </w:t>
+            </w:r>
+            <w:r>
+              <w:rPr>
+                <w:rFonts w:ascii="Calibri" w:hAnsi="Calibri" w:cs="Calibri"/>
+              </w:rPr>
+              <w:t xml:space="preserve">del usuario </w:t>
+            </w:r>
+            <w:r>
+              <w:rPr>
+                <w:rFonts w:ascii="Calibri" w:hAnsi="Calibri" w:cs="Calibri"/>
+              </w:rPr>
+              <w:t>o en la Universidad, en lugares con ordenadores que puedan usar.</w:t>
+            </w:r>
+          </w:p>
+        </w:tc>
+      </w:tr>
+    </w:tbl>
     <w:p/>
     <w:p>
-      <w:r>
-        <w:t xml:space="preserve">La meta de esta tarea es subir los apuntes de una asignatura a la página web para hacerlos accesibles al </w:t>
-      </w:r>
-      <w:r>
-        <w:t xml:space="preserve">resto de usuarios. </w:t>
-      </w:r>
-    </w:p>
-    <w:p>
-      <w:r>
-        <w:t xml:space="preserve">Esta tarea la llevarán a cabo los estudiantes que hayan impartido la asignatura previamente, para compartir la información con otros estudiantes y ayudarles a aprobar el curso. </w:t>
-      </w:r>
-    </w:p>
-    <w:p>
       <w:pPr>
         <w:pStyle w:val="Ttulo3"/>
       </w:pPr>
@@ -125,27 +561,443 @@
       </w:r>
     </w:p>
     <w:p/>
-    <w:p>
-      <w:r>
-        <w:t>Esta tarea tiene como objetivo la consulta de apuntes a través de su búsqueda en la página web.</w:t>
-      </w:r>
-    </w:p>
-    <w:p>
-      <w:r>
-        <w:t>Los estudiantes que necesiten obtener unos bu</w:t>
-      </w:r>
-      <w:r>
-        <w:t>enos apuntes</w:t>
-      </w:r>
-      <w:r>
-        <w:t xml:space="preserve"> y estén registrados en la página pueden realizar esta tarea.</w:t>
-      </w:r>
-    </w:p>
-    <w:p>
-      <w:r>
-        <w:t>Es posible que la mayor cantidad de consultas procesadas tenga lugar en las semanas previas a exámenes finales o a entregas de prácticas.</w:t>
-      </w:r>
-    </w:p>
+    <w:tbl>
+      <w:tblPr>
+        <w:tblStyle w:val="Tablaconcuadrcula"/>
+        <w:tblW w:w="0" w:type="auto"/>
+        <w:tblLook w:val="04A0" w:firstRow="1" w:lastRow="0" w:firstColumn="1" w:lastColumn="0" w:noHBand="0" w:noVBand="1"/>
+      </w:tblPr>
+      <w:tblGrid>
+        <w:gridCol w:w="4322"/>
+        <w:gridCol w:w="4322"/>
+      </w:tblGrid>
+      <w:tr>
+        <w:trPr>
+          <w:trHeight w:val="394"/>
+        </w:trPr>
+        <w:tc>
+          <w:tcPr>
+            <w:tcW w:w="4322" w:type="dxa"/>
+          </w:tcPr>
+          <w:p>
+            <w:pPr>
+              <w:tabs>
+                <w:tab w:val="center" w:pos="2053"/>
+                <w:tab w:val="right" w:pos="4106"/>
+              </w:tabs>
+              <w:jc w:val="left"/>
+              <w:rPr>
+                <w:rFonts w:ascii="Calibri" w:hAnsi="Calibri" w:cs="Calibri"/>
+              </w:rPr>
+            </w:pPr>
+            <w:r>
+              <w:rPr>
+                <w:rFonts w:ascii="Calibri" w:hAnsi="Calibri" w:cs="Calibri"/>
+              </w:rPr>
+              <w:tab/>
+              <w:t>Meta</w:t>
+            </w:r>
+            <w:r>
+              <w:rPr>
+                <w:rFonts w:ascii="Calibri" w:hAnsi="Calibri" w:cs="Calibri"/>
+              </w:rPr>
+              <w:tab/>
+            </w:r>
+          </w:p>
+        </w:tc>
+        <w:tc>
+          <w:tcPr>
+            <w:tcW w:w="4322" w:type="dxa"/>
+          </w:tcPr>
+          <w:p>
+            <w:pPr>
+              <w:rPr>
+                <w:rFonts w:ascii="Calibri" w:hAnsi="Calibri" w:cs="Calibri"/>
+              </w:rPr>
+            </w:pPr>
+          </w:p>
+        </w:tc>
+      </w:tr>
+      <w:tr>
+        <w:tc>
+          <w:tcPr>
+            <w:tcW w:w="4322" w:type="dxa"/>
+          </w:tcPr>
+          <w:p>
+            <w:pPr>
+              <w:jc w:val="center"/>
+              <w:rPr>
+                <w:rFonts w:ascii="Calibri" w:hAnsi="Calibri" w:cs="Calibri"/>
+              </w:rPr>
+            </w:pPr>
+            <w:r>
+              <w:rPr>
+                <w:rFonts w:ascii="Calibri" w:hAnsi="Calibri" w:cs="Calibri"/>
+              </w:rPr>
+              <w:t>Objetivo</w:t>
+            </w:r>
+          </w:p>
+        </w:tc>
+        <w:tc>
+          <w:tcPr>
+            <w:tcW w:w="4322" w:type="dxa"/>
+          </w:tcPr>
+          <w:p>
+            <w:pPr>
+              <w:rPr>
+                <w:rFonts w:ascii="Calibri" w:hAnsi="Calibri" w:cs="Calibri"/>
+              </w:rPr>
+            </w:pPr>
+            <w:r>
+              <w:rPr>
+                <w:rFonts w:ascii="Calibri" w:hAnsi="Calibri" w:cs="Calibri"/>
+              </w:rPr>
+              <w:t>L</w:t>
+            </w:r>
+            <w:r>
+              <w:rPr>
+                <w:rFonts w:ascii="Calibri" w:hAnsi="Calibri" w:cs="Calibri"/>
+              </w:rPr>
+              <w:t>a consulta de apuntes a través de su búsqueda en la página web.</w:t>
+            </w:r>
+          </w:p>
+          <w:p>
+            <w:pPr>
+              <w:rPr>
+                <w:rFonts w:ascii="Calibri" w:hAnsi="Calibri" w:cs="Calibri"/>
+              </w:rPr>
+            </w:pPr>
+          </w:p>
+        </w:tc>
+      </w:tr>
+      <w:tr>
+        <w:tc>
+          <w:tcPr>
+            <w:tcW w:w="4322" w:type="dxa"/>
+          </w:tcPr>
+          <w:p>
+            <w:pPr>
+              <w:jc w:val="center"/>
+              <w:rPr>
+                <w:rFonts w:ascii="Calibri" w:hAnsi="Calibri" w:cs="Calibri"/>
+              </w:rPr>
+            </w:pPr>
+            <w:r>
+              <w:rPr>
+                <w:rFonts w:ascii="Calibri" w:hAnsi="Calibri" w:cs="Calibri"/>
+              </w:rPr>
+              <w:t>Expectativas del usuario</w:t>
+            </w:r>
+          </w:p>
+        </w:tc>
+        <w:tc>
+          <w:tcPr>
+            <w:tcW w:w="4322" w:type="dxa"/>
+          </w:tcPr>
+          <w:p>
+            <w:pPr>
+              <w:rPr>
+                <w:rFonts w:ascii="Calibri" w:hAnsi="Calibri" w:cs="Calibri"/>
+              </w:rPr>
+            </w:pPr>
+            <w:r>
+              <w:rPr>
+                <w:rFonts w:ascii="Calibri" w:hAnsi="Calibri" w:cs="Calibri"/>
+              </w:rPr>
+              <w:t xml:space="preserve">Interfaz simple, agradable visualmente y que permita realizar la tarea con el mínimo número de </w:t>
+            </w:r>
+            <w:r>
+              <w:rPr>
+                <w:rFonts w:ascii="Calibri" w:hAnsi="Calibri" w:cs="Calibri"/>
+              </w:rPr>
+              <w:lastRenderedPageBreak/>
+              <w:t>acciones posibles.</w:t>
+            </w:r>
+          </w:p>
+        </w:tc>
+      </w:tr>
+      <w:tr>
+        <w:tc>
+          <w:tcPr>
+            <w:tcW w:w="4322" w:type="dxa"/>
+          </w:tcPr>
+          <w:p>
+            <w:pPr>
+              <w:jc w:val="center"/>
+              <w:rPr>
+                <w:rFonts w:ascii="Calibri" w:hAnsi="Calibri" w:cs="Calibri"/>
+              </w:rPr>
+            </w:pPr>
+            <w:r>
+              <w:rPr>
+                <w:rFonts w:ascii="Calibri" w:hAnsi="Calibri" w:cs="Calibri"/>
+              </w:rPr>
+              <w:lastRenderedPageBreak/>
+              <w:t>Precondiciones</w:t>
+            </w:r>
+          </w:p>
+        </w:tc>
+        <w:tc>
+          <w:tcPr>
+            <w:tcW w:w="4322" w:type="dxa"/>
+          </w:tcPr>
+          <w:p>
+            <w:pPr>
+              <w:rPr>
+                <w:rFonts w:ascii="Calibri" w:hAnsi="Calibri" w:cs="Calibri"/>
+              </w:rPr>
+            </w:pPr>
+            <w:r>
+              <w:rPr>
+                <w:rFonts w:ascii="Calibri" w:hAnsi="Calibri" w:cs="Calibri"/>
+              </w:rPr>
+              <w:t>Ninguna, no es necesario estar registrado.</w:t>
+            </w:r>
+          </w:p>
+        </w:tc>
+      </w:tr>
+      <w:tr>
+        <w:tc>
+          <w:tcPr>
+            <w:tcW w:w="4322" w:type="dxa"/>
+          </w:tcPr>
+          <w:p>
+            <w:pPr>
+              <w:jc w:val="center"/>
+              <w:rPr>
+                <w:rFonts w:ascii="Calibri" w:hAnsi="Calibri" w:cs="Calibri"/>
+              </w:rPr>
+            </w:pPr>
+            <w:r>
+              <w:rPr>
+                <w:rFonts w:ascii="Calibri" w:hAnsi="Calibri" w:cs="Calibri"/>
+              </w:rPr>
+              <w:t>Motivación</w:t>
+            </w:r>
+          </w:p>
+        </w:tc>
+        <w:tc>
+          <w:tcPr>
+            <w:tcW w:w="4322" w:type="dxa"/>
+          </w:tcPr>
+          <w:p>
+            <w:pPr>
+              <w:rPr>
+                <w:rFonts w:ascii="Calibri" w:hAnsi="Calibri" w:cs="Calibri"/>
+              </w:rPr>
+            </w:pPr>
+          </w:p>
+        </w:tc>
+      </w:tr>
+      <w:tr>
+        <w:tc>
+          <w:tcPr>
+            <w:tcW w:w="4322" w:type="dxa"/>
+          </w:tcPr>
+          <w:p>
+            <w:pPr>
+              <w:jc w:val="center"/>
+              <w:rPr>
+                <w:rFonts w:ascii="Calibri" w:hAnsi="Calibri" w:cs="Calibri"/>
+              </w:rPr>
+            </w:pPr>
+            <w:r>
+              <w:rPr>
+                <w:rFonts w:ascii="Calibri" w:hAnsi="Calibri" w:cs="Calibri"/>
+              </w:rPr>
+              <w:t>Urgencia</w:t>
+            </w:r>
+          </w:p>
+        </w:tc>
+        <w:tc>
+          <w:tcPr>
+            <w:tcW w:w="4322" w:type="dxa"/>
+          </w:tcPr>
+          <w:p>
+            <w:pPr>
+              <w:rPr>
+                <w:rFonts w:ascii="Calibri" w:hAnsi="Calibri" w:cs="Calibri"/>
+              </w:rPr>
+            </w:pPr>
+            <w:r>
+              <w:rPr>
+                <w:rFonts w:ascii="Calibri" w:hAnsi="Calibri" w:cs="Calibri"/>
+              </w:rPr>
+              <w:t>Esta tarea puede llegar a ser muy urgente para algunos usuarios. Por ejemplo, en fechas previas a exámenes finales es necesario disponer de los apuntes.</w:t>
+            </w:r>
+          </w:p>
+        </w:tc>
+      </w:tr>
+      <w:tr>
+        <w:tc>
+          <w:tcPr>
+            <w:tcW w:w="4322" w:type="dxa"/>
+          </w:tcPr>
+          <w:p>
+            <w:pPr>
+              <w:jc w:val="center"/>
+              <w:rPr>
+                <w:rFonts w:ascii="Calibri" w:hAnsi="Calibri" w:cs="Calibri"/>
+              </w:rPr>
+            </w:pPr>
+            <w:r>
+              <w:rPr>
+                <w:rFonts w:ascii="Calibri" w:hAnsi="Calibri" w:cs="Calibri"/>
+              </w:rPr>
+              <w:t>Deseo</w:t>
+            </w:r>
+          </w:p>
+        </w:tc>
+        <w:tc>
+          <w:tcPr>
+            <w:tcW w:w="4322" w:type="dxa"/>
+          </w:tcPr>
+          <w:p>
+            <w:pPr>
+              <w:rPr>
+                <w:rFonts w:ascii="Calibri" w:hAnsi="Calibri" w:cs="Calibri"/>
+              </w:rPr>
+            </w:pPr>
+            <w:r>
+              <w:rPr>
+                <w:rFonts w:ascii="Calibri" w:hAnsi="Calibri" w:cs="Calibri"/>
+              </w:rPr>
+              <w:t>Encontrar la información necesaria para cumplir objetivos académicos.</w:t>
+            </w:r>
+          </w:p>
+        </w:tc>
+      </w:tr>
+      <w:tr>
+        <w:tc>
+          <w:tcPr>
+            <w:tcW w:w="4322" w:type="dxa"/>
+          </w:tcPr>
+          <w:p>
+            <w:pPr>
+              <w:jc w:val="center"/>
+              <w:rPr>
+                <w:rFonts w:ascii="Calibri" w:hAnsi="Calibri" w:cs="Calibri"/>
+              </w:rPr>
+            </w:pPr>
+            <w:r>
+              <w:rPr>
+                <w:rFonts w:ascii="Calibri" w:hAnsi="Calibri" w:cs="Calibri"/>
+              </w:rPr>
+              <w:t>Contexto de uso</w:t>
+            </w:r>
+          </w:p>
+        </w:tc>
+        <w:tc>
+          <w:tcPr>
+            <w:tcW w:w="4322" w:type="dxa"/>
+          </w:tcPr>
+          <w:p>
+            <w:pPr>
+              <w:rPr>
+                <w:rFonts w:ascii="Calibri" w:hAnsi="Calibri" w:cs="Calibri"/>
+              </w:rPr>
+            </w:pPr>
+          </w:p>
+        </w:tc>
+      </w:tr>
+      <w:tr>
+        <w:tc>
+          <w:tcPr>
+            <w:tcW w:w="4322" w:type="dxa"/>
+          </w:tcPr>
+          <w:p>
+            <w:pPr>
+              <w:jc w:val="center"/>
+              <w:rPr>
+                <w:rFonts w:ascii="Calibri" w:hAnsi="Calibri" w:cs="Calibri"/>
+              </w:rPr>
+            </w:pPr>
+            <w:r>
+              <w:rPr>
+                <w:rFonts w:ascii="Calibri" w:hAnsi="Calibri" w:cs="Calibri"/>
+              </w:rPr>
+              <w:t>Cuándo</w:t>
+            </w:r>
+          </w:p>
+        </w:tc>
+        <w:tc>
+          <w:tcPr>
+            <w:tcW w:w="4322" w:type="dxa"/>
+          </w:tcPr>
+          <w:p>
+            <w:pPr>
+              <w:rPr>
+                <w:rFonts w:ascii="Calibri" w:hAnsi="Calibri" w:cs="Calibri"/>
+              </w:rPr>
+            </w:pPr>
+            <w:r>
+              <w:rPr>
+                <w:rFonts w:ascii="Calibri" w:hAnsi="Calibri" w:cs="Calibri"/>
+              </w:rPr>
+              <w:t>En los días/semanas previos a un examen o práctica.</w:t>
+            </w:r>
+          </w:p>
+        </w:tc>
+      </w:tr>
+      <w:tr>
+        <w:tc>
+          <w:tcPr>
+            <w:tcW w:w="4322" w:type="dxa"/>
+          </w:tcPr>
+          <w:p>
+            <w:pPr>
+              <w:jc w:val="center"/>
+              <w:rPr>
+                <w:rFonts w:ascii="Calibri" w:hAnsi="Calibri" w:cs="Calibri"/>
+              </w:rPr>
+            </w:pPr>
+            <w:r>
+              <w:rPr>
+                <w:rFonts w:ascii="Calibri" w:hAnsi="Calibri" w:cs="Calibri"/>
+              </w:rPr>
+              <w:t>Dónde</w:t>
+            </w:r>
+          </w:p>
+        </w:tc>
+        <w:tc>
+          <w:tcPr>
+            <w:tcW w:w="4322" w:type="dxa"/>
+          </w:tcPr>
+          <w:p>
+            <w:pPr>
+              <w:rPr>
+                <w:rFonts w:ascii="Calibri" w:hAnsi="Calibri" w:cs="Calibri"/>
+              </w:rPr>
+            </w:pPr>
+            <w:r>
+              <w:rPr>
+                <w:rFonts w:ascii="Calibri" w:hAnsi="Calibri" w:cs="Calibri"/>
+              </w:rPr>
+              <w:t xml:space="preserve">En </w:t>
+            </w:r>
+            <w:r>
+              <w:rPr>
+                <w:rFonts w:ascii="Calibri" w:hAnsi="Calibri" w:cs="Calibri"/>
+              </w:rPr>
+              <w:t>casa</w:t>
+            </w:r>
+            <w:r>
+              <w:rPr>
+                <w:rFonts w:ascii="Calibri" w:hAnsi="Calibri" w:cs="Calibri"/>
+              </w:rPr>
+              <w:t xml:space="preserve"> del usuario</w:t>
+            </w:r>
+            <w:r>
+              <w:rPr>
+                <w:rFonts w:ascii="Calibri" w:hAnsi="Calibri" w:cs="Calibri"/>
+              </w:rPr>
+              <w:t xml:space="preserve"> o en la Universidad, en lugares con ordenadores que puedan usar.</w:t>
+            </w:r>
+          </w:p>
+        </w:tc>
+      </w:tr>
+    </w:tbl>
+    <w:p/>
     <w:p>
       <w:pPr>
         <w:pStyle w:val="Ttulo3"/>
@@ -158,6 +1010,447 @@
       </w:r>
     </w:p>
     <w:p/>
+    <w:tbl>
+      <w:tblPr>
+        <w:tblStyle w:val="Tablaconcuadrcula"/>
+        <w:tblW w:w="0" w:type="auto"/>
+        <w:tblLook w:val="04A0" w:firstRow="1" w:lastRow="0" w:firstColumn="1" w:lastColumn="0" w:noHBand="0" w:noVBand="1"/>
+      </w:tblPr>
+      <w:tblGrid>
+        <w:gridCol w:w="4322"/>
+        <w:gridCol w:w="4322"/>
+      </w:tblGrid>
+      <w:tr>
+        <w:trPr>
+          <w:trHeight w:val="394"/>
+        </w:trPr>
+        <w:tc>
+          <w:tcPr>
+            <w:tcW w:w="4322" w:type="dxa"/>
+          </w:tcPr>
+          <w:p>
+            <w:pPr>
+              <w:tabs>
+                <w:tab w:val="center" w:pos="2053"/>
+                <w:tab w:val="right" w:pos="4106"/>
+              </w:tabs>
+              <w:jc w:val="left"/>
+              <w:rPr>
+                <w:rFonts w:ascii="Calibri" w:hAnsi="Calibri" w:cs="Calibri"/>
+              </w:rPr>
+            </w:pPr>
+            <w:r>
+              <w:rPr>
+                <w:rFonts w:ascii="Calibri" w:hAnsi="Calibri" w:cs="Calibri"/>
+              </w:rPr>
+              <w:tab/>
+              <w:t>Meta</w:t>
+            </w:r>
+            <w:r>
+              <w:rPr>
+                <w:rFonts w:ascii="Calibri" w:hAnsi="Calibri" w:cs="Calibri"/>
+              </w:rPr>
+              <w:tab/>
+            </w:r>
+          </w:p>
+        </w:tc>
+        <w:tc>
+          <w:tcPr>
+            <w:tcW w:w="4322" w:type="dxa"/>
+          </w:tcPr>
+          <w:p>
+            <w:pPr>
+              <w:rPr>
+                <w:rFonts w:ascii="Calibri" w:hAnsi="Calibri" w:cs="Calibri"/>
+              </w:rPr>
+            </w:pPr>
+          </w:p>
+        </w:tc>
+      </w:tr>
+      <w:tr>
+        <w:tc>
+          <w:tcPr>
+            <w:tcW w:w="4322" w:type="dxa"/>
+          </w:tcPr>
+          <w:p>
+            <w:pPr>
+              <w:jc w:val="center"/>
+              <w:rPr>
+                <w:rFonts w:ascii="Calibri" w:hAnsi="Calibri" w:cs="Calibri"/>
+              </w:rPr>
+            </w:pPr>
+            <w:r>
+              <w:rPr>
+                <w:rFonts w:ascii="Calibri" w:hAnsi="Calibri" w:cs="Calibri"/>
+              </w:rPr>
+              <w:t>Objetivo</w:t>
+            </w:r>
+          </w:p>
+        </w:tc>
+        <w:tc>
+          <w:tcPr>
+            <w:tcW w:w="4322" w:type="dxa"/>
+          </w:tcPr>
+          <w:p>
+            <w:pPr>
+              <w:rPr>
+                <w:rFonts w:ascii="Calibri" w:hAnsi="Calibri" w:cs="Calibri"/>
+              </w:rPr>
+            </w:pPr>
+            <w:r>
+              <w:rPr>
+                <w:rFonts w:ascii="Calibri" w:hAnsi="Calibri" w:cs="Calibri"/>
+              </w:rPr>
+              <w:t>Establecer comunicación con otros usuarios de la página web.</w:t>
+            </w:r>
+          </w:p>
+          <w:p>
+            <w:pPr>
+              <w:rPr>
+                <w:rFonts w:ascii="Calibri" w:hAnsi="Calibri" w:cs="Calibri"/>
+              </w:rPr>
+            </w:pPr>
+          </w:p>
+        </w:tc>
+      </w:tr>
+      <w:tr>
+        <w:tc>
+          <w:tcPr>
+            <w:tcW w:w="4322" w:type="dxa"/>
+          </w:tcPr>
+          <w:p>
+            <w:pPr>
+              <w:jc w:val="center"/>
+              <w:rPr>
+                <w:rFonts w:ascii="Calibri" w:hAnsi="Calibri" w:cs="Calibri"/>
+              </w:rPr>
+            </w:pPr>
+            <w:r>
+              <w:rPr>
+                <w:rFonts w:ascii="Calibri" w:hAnsi="Calibri" w:cs="Calibri"/>
+              </w:rPr>
+              <w:t>Expectativas del usuario</w:t>
+            </w:r>
+          </w:p>
+        </w:tc>
+        <w:tc>
+          <w:tcPr>
+            <w:tcW w:w="4322" w:type="dxa"/>
+          </w:tcPr>
+          <w:p>
+            <w:pPr>
+              <w:rPr>
+                <w:rFonts w:ascii="Calibri" w:hAnsi="Calibri" w:cs="Calibri"/>
+              </w:rPr>
+            </w:pPr>
+            <w:r>
+              <w:rPr>
+                <w:rFonts w:ascii="Calibri" w:hAnsi="Calibri" w:cs="Calibri"/>
+              </w:rPr>
+              <w:t>Interfaz simple, agradable visualmente y que permita realizar la tarea con el mínimo número de acciones posibles.</w:t>
+            </w:r>
+          </w:p>
+        </w:tc>
+      </w:tr>
+      <w:tr>
+        <w:tc>
+          <w:tcPr>
+            <w:tcW w:w="4322" w:type="dxa"/>
+          </w:tcPr>
+          <w:p>
+            <w:pPr>
+              <w:jc w:val="center"/>
+              <w:rPr>
+                <w:rFonts w:ascii="Calibri" w:hAnsi="Calibri" w:cs="Calibri"/>
+              </w:rPr>
+            </w:pPr>
+            <w:r>
+              <w:rPr>
+                <w:rFonts w:ascii="Calibri" w:hAnsi="Calibri" w:cs="Calibri"/>
+              </w:rPr>
+              <w:t>Precondiciones</w:t>
+            </w:r>
+          </w:p>
+        </w:tc>
+        <w:tc>
+          <w:tcPr>
+            <w:tcW w:w="4322" w:type="dxa"/>
+          </w:tcPr>
+          <w:p>
+            <w:pPr>
+              <w:rPr>
+                <w:rFonts w:ascii="Calibri" w:hAnsi="Calibri" w:cs="Calibri"/>
+              </w:rPr>
+            </w:pPr>
+            <w:r>
+              <w:rPr>
+                <w:rFonts w:ascii="Calibri" w:hAnsi="Calibri" w:cs="Calibri"/>
+              </w:rPr>
+              <w:t>Estar registrado e identificado en la página web.</w:t>
+            </w:r>
+          </w:p>
+        </w:tc>
+      </w:tr>
+      <w:tr>
+        <w:tc>
+          <w:tcPr>
+            <w:tcW w:w="4322" w:type="dxa"/>
+          </w:tcPr>
+          <w:p>
+            <w:pPr>
+              <w:jc w:val="center"/>
+              <w:rPr>
+                <w:rFonts w:ascii="Calibri" w:hAnsi="Calibri" w:cs="Calibri"/>
+              </w:rPr>
+            </w:pPr>
+            <w:r>
+              <w:rPr>
+                <w:rFonts w:ascii="Calibri" w:hAnsi="Calibri" w:cs="Calibri"/>
+              </w:rPr>
+              <w:t>Motivación</w:t>
+            </w:r>
+          </w:p>
+        </w:tc>
+        <w:tc>
+          <w:tcPr>
+            <w:tcW w:w="4322" w:type="dxa"/>
+          </w:tcPr>
+          <w:p>
+            <w:pPr>
+              <w:rPr>
+                <w:rFonts w:ascii="Calibri" w:hAnsi="Calibri" w:cs="Calibri"/>
+              </w:rPr>
+            </w:pPr>
+          </w:p>
+        </w:tc>
+      </w:tr>
+      <w:tr>
+        <w:tc>
+          <w:tcPr>
+            <w:tcW w:w="4322" w:type="dxa"/>
+          </w:tcPr>
+          <w:p>
+            <w:pPr>
+              <w:jc w:val="center"/>
+              <w:rPr>
+                <w:rFonts w:ascii="Calibri" w:hAnsi="Calibri" w:cs="Calibri"/>
+              </w:rPr>
+            </w:pPr>
+          </w:p>
+          <w:p>
+            <w:pPr>
+              <w:jc w:val="center"/>
+              <w:rPr>
+                <w:rFonts w:ascii="Calibri" w:hAnsi="Calibri" w:cs="Calibri"/>
+              </w:rPr>
+            </w:pPr>
+          </w:p>
+          <w:p>
+            <w:pPr>
+              <w:jc w:val="center"/>
+              <w:rPr>
+                <w:rFonts w:ascii="Calibri" w:hAnsi="Calibri" w:cs="Calibri"/>
+              </w:rPr>
+            </w:pPr>
+          </w:p>
+          <w:p>
+            <w:pPr>
+              <w:jc w:val="center"/>
+              <w:rPr>
+                <w:rFonts w:ascii="Calibri" w:hAnsi="Calibri" w:cs="Calibri"/>
+              </w:rPr>
+            </w:pPr>
+            <w:r>
+              <w:rPr>
+                <w:rFonts w:ascii="Calibri" w:hAnsi="Calibri" w:cs="Calibri"/>
+              </w:rPr>
+              <w:t>Urgencia</w:t>
+            </w:r>
+          </w:p>
+        </w:tc>
+        <w:tc>
+          <w:tcPr>
+            <w:tcW w:w="4322" w:type="dxa"/>
+          </w:tcPr>
+          <w:p>
+            <w:pPr>
+              <w:rPr>
+                <w:rFonts w:ascii="Calibri" w:hAnsi="Calibri" w:cs="Calibri"/>
+              </w:rPr>
+            </w:pPr>
+            <w:r>
+              <w:rPr>
+                <w:rFonts w:ascii="Calibri" w:hAnsi="Calibri" w:cs="Calibri"/>
+              </w:rPr>
+              <w:t xml:space="preserve">La urgencia de esta tarea puede ser dispar; algunos usuarios que estén buscando apuntes específicos de una asignatura querrán encontrarlo cuanto antes, solicitando ayuda a otros usuarios. Sin embargo, otros simplemente querrán expresar su conformidad o disconformidad con la calidad/cantidad de los apuntes que necesitan con menor urgencia. </w:t>
+            </w:r>
+          </w:p>
+        </w:tc>
+      </w:tr>
+      <w:tr>
+        <w:tc>
+          <w:tcPr>
+            <w:tcW w:w="4322" w:type="dxa"/>
+          </w:tcPr>
+          <w:p>
+            <w:pPr>
+              <w:jc w:val="center"/>
+              <w:rPr>
+                <w:rFonts w:ascii="Calibri" w:hAnsi="Calibri" w:cs="Calibri"/>
+              </w:rPr>
+            </w:pPr>
+            <w:r>
+              <w:rPr>
+                <w:rFonts w:ascii="Calibri" w:hAnsi="Calibri" w:cs="Calibri"/>
+              </w:rPr>
+              <w:t>Deseo</w:t>
+            </w:r>
+          </w:p>
+        </w:tc>
+        <w:tc>
+          <w:tcPr>
+            <w:tcW w:w="4322" w:type="dxa"/>
+          </w:tcPr>
+          <w:p>
+            <w:pPr>
+              <w:rPr>
+                <w:rFonts w:ascii="Calibri" w:hAnsi="Calibri" w:cs="Calibri"/>
+              </w:rPr>
+            </w:pPr>
+            <w:r>
+              <w:rPr>
+                <w:rFonts w:ascii="Calibri" w:hAnsi="Calibri" w:cs="Calibri"/>
+              </w:rPr>
+              <w:t>Poder solicitar apuntes de asignaturas aún no cubiertas</w:t>
+            </w:r>
+            <w:r>
+              <w:rPr>
+                <w:rFonts w:ascii="Calibri" w:hAnsi="Calibri" w:cs="Calibri"/>
+              </w:rPr>
+              <w:t xml:space="preserve"> y c</w:t>
+            </w:r>
+            <w:r>
+              <w:rPr>
+                <w:rFonts w:ascii="Calibri" w:hAnsi="Calibri" w:cs="Calibri"/>
+              </w:rPr>
+              <w:t xml:space="preserve">ompartir opiniones que ayuden a mejorar la calidad de la página web </w:t>
+            </w:r>
+          </w:p>
+        </w:tc>
+      </w:tr>
+      <w:tr>
+        <w:tc>
+          <w:tcPr>
+            <w:tcW w:w="4322" w:type="dxa"/>
+          </w:tcPr>
+          <w:p>
+            <w:pPr>
+              <w:jc w:val="center"/>
+              <w:rPr>
+                <w:rFonts w:ascii="Calibri" w:hAnsi="Calibri" w:cs="Calibri"/>
+              </w:rPr>
+            </w:pPr>
+            <w:r>
+              <w:rPr>
+                <w:rFonts w:ascii="Calibri" w:hAnsi="Calibri" w:cs="Calibri"/>
+              </w:rPr>
+              <w:t>Contexto de uso</w:t>
+            </w:r>
+          </w:p>
+        </w:tc>
+        <w:tc>
+          <w:tcPr>
+            <w:tcW w:w="4322" w:type="dxa"/>
+          </w:tcPr>
+          <w:p>
+            <w:pPr>
+              <w:rPr>
+                <w:rFonts w:ascii="Calibri" w:hAnsi="Calibri" w:cs="Calibri"/>
+              </w:rPr>
+            </w:pPr>
+          </w:p>
+        </w:tc>
+      </w:tr>
+      <w:tr>
+        <w:tc>
+          <w:tcPr>
+            <w:tcW w:w="4322" w:type="dxa"/>
+          </w:tcPr>
+          <w:p>
+            <w:pPr>
+              <w:jc w:val="center"/>
+              <w:rPr>
+                <w:rFonts w:ascii="Calibri" w:hAnsi="Calibri" w:cs="Calibri"/>
+              </w:rPr>
+            </w:pPr>
+            <w:r>
+              <w:rPr>
+                <w:rFonts w:ascii="Calibri" w:hAnsi="Calibri" w:cs="Calibri"/>
+              </w:rPr>
+              <w:t>Cuándo</w:t>
+            </w:r>
+          </w:p>
+        </w:tc>
+        <w:tc>
+          <w:tcPr>
+            <w:tcW w:w="4322" w:type="dxa"/>
+          </w:tcPr>
+          <w:p>
+            <w:pPr>
+              <w:rPr>
+                <w:rFonts w:ascii="Calibri" w:hAnsi="Calibri" w:cs="Calibri"/>
+              </w:rPr>
+            </w:pPr>
+            <w:r>
+              <w:rPr>
+                <w:rFonts w:ascii="Calibri" w:hAnsi="Calibri" w:cs="Calibri"/>
+              </w:rPr>
+              <w:t>En cualquier momento del curso.</w:t>
+            </w:r>
+          </w:p>
+        </w:tc>
+      </w:tr>
+      <w:tr>
+        <w:tc>
+          <w:tcPr>
+            <w:tcW w:w="4322" w:type="dxa"/>
+          </w:tcPr>
+          <w:p>
+            <w:pPr>
+              <w:jc w:val="center"/>
+              <w:rPr>
+                <w:rFonts w:ascii="Calibri" w:hAnsi="Calibri" w:cs="Calibri"/>
+              </w:rPr>
+            </w:pPr>
+            <w:r>
+              <w:rPr>
+                <w:rFonts w:ascii="Calibri" w:hAnsi="Calibri" w:cs="Calibri"/>
+              </w:rPr>
+              <w:t>Dónde</w:t>
+            </w:r>
+          </w:p>
+        </w:tc>
+        <w:tc>
+          <w:tcPr>
+            <w:tcW w:w="4322" w:type="dxa"/>
+          </w:tcPr>
+          <w:p>
+            <w:pPr>
+              <w:rPr>
+                <w:rFonts w:ascii="Calibri" w:hAnsi="Calibri" w:cs="Calibri"/>
+              </w:rPr>
+            </w:pPr>
+            <w:r>
+              <w:rPr>
+                <w:rFonts w:ascii="Calibri" w:hAnsi="Calibri" w:cs="Calibri"/>
+              </w:rPr>
+              <w:t>En su casa o en la Universidad, en lugares con ordenadores que puedan usar.</w:t>
+            </w:r>
+          </w:p>
+        </w:tc>
+      </w:tr>
+    </w:tbl>
+    <w:p/>
     <w:p>
       <w:r>
         <w:t>Esta tarea consiste en establecer un canal de c</w:t>
@@ -171,71 +1464,87 @@
     </w:p>
     <w:p>
       <w:r>
-        <w:t>Esta tarea favorece el dinamismo de la página, ya que se comparten opiniones diversas acerca de qué apuntes son los más recomendables o qué usuario ha aportado los apuntes con mayor cantidad de reseñas positivas o qué apuntes han sido descargados un mayor número de veces.</w:t>
-      </w:r>
-    </w:p>
+        <w:t>Esta tarea favorece el dinamismo de la página, ya que se comparten opiniones diversas acerca de qué apuntes son los más recomendables o qué usuario ha aportado los apuntes con mayo</w:t>
+      </w:r>
+      <w:r>
+        <w:t xml:space="preserve">r cantidad de reseñas positivas. También se puede opinar acerca de </w:t>
+      </w:r>
+      <w:r>
+        <w:t>qué apuntes han sido descargados un mayor número de veces.</w:t>
+      </w:r>
+      <w:r>
+        <w:t xml:space="preserve"> </w:t>
+      </w:r>
+    </w:p>
+    <w:p>
+      <w:r>
+        <w:t xml:space="preserve">Por ello, es importante desarrollar la funcionalidad de comunicación entre usuarios para ayudar a mejorar los aspectos más descuidados de la aplicación, a través de mensajes dirigidos a los administradores. De </w:t>
+      </w:r>
+      <w:r>
+        <w:lastRenderedPageBreak/>
+        <w:t>esta forma, se formaría un bucle de realimentación entre los usuarios de la página y los administradores/diseñadores de la misma.</w:t>
+      </w:r>
+    </w:p>
+    <w:p>
+      <w:pPr>
+        <w:pStyle w:val="Ttulo2"/>
+      </w:pPr>
+      <w:r>
+        <w:t xml:space="preserve">Mejoras conseguidas </w:t>
+      </w:r>
+    </w:p>
+    <w:p/>
+    <w:p>
+      <w:r>
+        <w:t>La realización de este proyecto proporcionará a los usuarios que visiten la página una forma fácil y rápida de acceder a los apuntes de las asignaturas que cursan. Adicionalmente, dispondrán de un foro de comunicación con otros usuarios que les permitirá solicitar apuntes nuevos, puntuar la calidad de los apuntes existentes o simplemente dar su opinión acerca de un tema de una asignatura, haciendo comentarios sobre los apuntes.</w:t>
+      </w:r>
+    </w:p>
+    <w:p/>
+    <w:p>
+      <w:pPr>
+        <w:pStyle w:val="Ttulo2"/>
+      </w:pPr>
+      <w:r>
+        <w:t>Contexto del problema</w:t>
+      </w:r>
+    </w:p>
+    <w:p/>
     <w:p>
       <w:pPr>
         <w:rPr>
-          <w:rFonts w:ascii="Cambria Math" w:hAnsi="Cambria Math"/>
+          <w:rFonts w:ascii="Andale Mono" w:hAnsi="Andale Mono"/>
         </w:rPr>
       </w:pPr>
       <w:r>
-        <w:t>Por ello, es importante desarrollar la funcionalidad de comunicación entre usuarios para ayudar a mejorar los aspectos más descuidados de la aplicación, a través de mensajes dirigidos a los administradores. De esta forma, se formaría un bucle de realimentación entre los usuarios de la página y los administradores/diseñadores de la misma.</w:t>
-      </w:r>
-    </w:p>
-    <w:p>
-      <w:pPr>
-        <w:pStyle w:val="Ttulo2"/>
-      </w:pPr>
-      <w:r>
-        <w:t xml:space="preserve">Mejoras conseguidas </w:t>
-      </w:r>
-    </w:p>
-    <w:p/>
-    <w:p/>
-    <w:p>
-      <w:pPr>
-        <w:pStyle w:val="Ttulo2"/>
-      </w:pPr>
-      <w:r>
-        <w:lastRenderedPageBreak/>
-        <w:t>Contexto del problema</w:t>
-      </w:r>
-    </w:p>
-    <w:p/>
-    <w:p>
-      <w:r>
-        <w:t xml:space="preserve">La página web planteada en este proyecto debe constar de dos partes bien diferenciadas: el almacén virtual de los apuntes y el foro de intercambio de opiniones entre usuarios. Además, existe otro elemento que puede englobarse dentro del foro, que es el intercambio de mensajes privados entre usuarios. </w:t>
-      </w:r>
-    </w:p>
-    <w:p>
-      <w:r>
-        <w:t>La parte de almacenamiento de los apuntes se puede solucionar con una base de datos en la que se guarden los apuntes subidos por los usuarios.</w:t>
-      </w:r>
-    </w:p>
-    <w:p>
-      <w:pPr>
         <w:rPr>
-          <w:sz w:val="44"/>
-          <w:szCs w:val="44"/>
+          <w:rFonts w:ascii="Andale Mono" w:hAnsi="Andale Mono"/>
         </w:rPr>
-      </w:pPr>
-      <w:r>
-        <w:t xml:space="preserve">La </w:t>
-      </w:r>
-      <w:r>
-        <w:t>parte de la comunicación inter-usuario</w:t>
-      </w:r>
-      <w:r>
-        <w:t xml:space="preserve"> </w:t>
+        <w:t xml:space="preserve"> /* </w:t>
       </w:r>
       <w:r>
         <w:rPr>
-          <w:sz w:val="44"/>
-          <w:szCs w:val="44"/>
+          <w:rFonts w:ascii="Andale Mono" w:hAnsi="Andale Mono"/>
         </w:rPr>
-        <w:t>¡¡¡¡¡RELLENAR!!!!!</w:t>
+        <w:t>Quiénes son los usuarios, qué necesitan y por qué lo necesitan.</w:t>
+      </w:r>
+      <w:r>
+        <w:rPr>
+          <w:rFonts w:ascii="Andale Mono" w:hAnsi="Andale Mono"/>
+        </w:rPr>
+        <w:t xml:space="preserve"> */</w:t>
+      </w:r>
+    </w:p>
+    <w:p>
+      <w:r>
+        <w:t>Los usuarios principales de la aplicación son estudiantes de cualquier ámbito docente</w:t>
+      </w:r>
+      <w:r>
+        <w:t>. Un estudiante tiene ciertas necesidades, entre las cuales se puede incluir la necesidad de disponer de unos buenos apuntes. En el ámbito universitario, hacia el que el proyecto está enfocado principalmente, los profesores no pueden suministrar todo el material que debe procesar y entender el alumno, por lo que es imprescindible tomar apuntes para entender con posterioridad lo que ha explicado el profesor. Eso es precisamente lo que facilita la página web de este proyecto, un almacén de apuntes disponible para cualquier estudiante.</w:t>
+      </w:r>
+    </w:p>
+    <w:p>
+      <w:r>
+        <w:t>Los apuntes, como se ha explicado encima de estas líneas, son un recurso indispensable para un alumno, y deben tener una estructura bien marcada, ser legibles y entendibles fácilmente. En la página web, el usuario podrá acceder y comprobar  si se cumplen estas premisas y dar a conocer su opinión, si así lo desea.</w:t>
       </w:r>
     </w:p>
     <w:p>
@@ -245,6 +1554,8 @@
           <w:bottom w:val="single" w:sz="12" w:space="1" w:color="auto"/>
         </w:pBdr>
       </w:pPr>
+      <w:bookmarkStart w:id="0" w:name="_GoBack"/>
+      <w:bookmarkEnd w:id="0"/>
       <w:r>
         <w:t>Posibles soluciones al problema</w:t>
       </w:r>
@@ -268,21 +1579,7 @@
         <w:rPr>
           <w:rFonts w:cs="Times New Roman"/>
         </w:rPr>
-        <w:t xml:space="preserve">Los usuarios </w:t>
-      </w:r>
-      <w:proofErr w:type="gramStart"/>
-      <w:r>
-        <w:rPr>
-          <w:rFonts w:cs="Times New Roman"/>
-        </w:rPr>
-        <w:t>objetivo</w:t>
-      </w:r>
-      <w:proofErr w:type="gramEnd"/>
-      <w:r>
-        <w:rPr>
-          <w:rFonts w:cs="Times New Roman"/>
-        </w:rPr>
-        <w:t xml:space="preserve"> de la página web son estudiantes </w:t>
+        <w:t xml:space="preserve">Los usuarios objetivo de la página web son estudiantes </w:t>
       </w:r>
       <w:r>
         <w:rPr>
@@ -300,7 +1597,7 @@
         <w:rPr>
           <w:rFonts w:cs="Times New Roman"/>
         </w:rPr>
-        <w:t xml:space="preserve"> Están englobados en un rango de edad mayor o igual a 18 años. </w:t>
+        <w:t xml:space="preserve"> Están englobados en un rango de edad de entre 18 y 26 años. </w:t>
       </w:r>
     </w:p>
     <w:p>
@@ -334,8 +1631,6 @@
           <w:bottom w:val="single" w:sz="12" w:space="1" w:color="auto"/>
         </w:pBdr>
       </w:pPr>
-      <w:bookmarkStart w:id="0" w:name="_GoBack"/>
-      <w:bookmarkEnd w:id="0"/>
       <w:r>
         <w:t>Necesidades y expectativas del grupo de usuarios objetivo</w:t>
       </w:r>
@@ -402,7 +1697,6 @@
         <w:pStyle w:val="Ttulo2"/>
       </w:pPr>
       <w:r>
-        <w:lastRenderedPageBreak/>
         <w:t>Tareas</w:t>
       </w:r>
     </w:p>
@@ -425,13 +1719,8 @@
         <w:t>Ta</w:t>
       </w:r>
       <w:r>
-        <w:t>rea 2: Buscar material (manuales, tutoriales</w:t>
-      </w:r>
-      <w:proofErr w:type="gramStart"/>
-      <w:r>
-        <w:t>, ...)</w:t>
-      </w:r>
-      <w:proofErr w:type="gramEnd"/>
+        <w:t>rea 2: Buscar material (manuales, tutoriales, ...)</w:t>
+      </w:r>
     </w:p>
     <w:p>
       <w:pPr>
@@ -500,21 +1789,7 @@
         <w:rPr>
           <w:rFonts w:cs="Times New Roman"/>
         </w:rPr>
-        <w:t xml:space="preserve">Los usuarios </w:t>
-      </w:r>
-      <w:proofErr w:type="gramStart"/>
-      <w:r>
-        <w:rPr>
-          <w:rFonts w:cs="Times New Roman"/>
-        </w:rPr>
-        <w:t>objetivo</w:t>
-      </w:r>
-      <w:proofErr w:type="gramEnd"/>
-      <w:r>
-        <w:rPr>
-          <w:rFonts w:cs="Times New Roman"/>
-        </w:rPr>
-        <w:t xml:space="preserve"> de la página web son estudiantes univ</w:t>
+        <w:t>Los usuarios objetivo de la página web son estudiantes univ</w:t>
       </w:r>
       <w:r>
         <w:rPr>
@@ -598,7 +1873,6 @@
         <w:pStyle w:val="Ttulo2"/>
       </w:pPr>
       <w:r>
-        <w:lastRenderedPageBreak/>
         <w:t>Tareas</w:t>
       </w:r>
     </w:p>
@@ -1473,6 +2747,212 @@
       <w:contextualSpacing/>
     </w:pPr>
   </w:style>
+  <w:style w:type="table" w:styleId="Sombreadoclaro">
+    <w:name w:val="Light Shading"/>
+    <w:basedOn w:val="Tablanormal"/>
+    <w:uiPriority w:val="60"/>
+    <w:rsid w:val="00AD4E9F"/>
+    <w:pPr>
+      <w:spacing w:after="0" w:line="240" w:lineRule="auto"/>
+    </w:pPr>
+    <w:rPr>
+      <w:color w:val="000000" w:themeColor="text1" w:themeShade="BF"/>
+    </w:rPr>
+    <w:tblPr>
+      <w:tblStyleRowBandSize w:val="1"/>
+      <w:tblStyleColBandSize w:val="1"/>
+      <w:tblInd w:w="0" w:type="dxa"/>
+      <w:tblBorders>
+        <w:top w:val="single" w:sz="8" w:space="0" w:color="000000" w:themeColor="text1"/>
+        <w:bottom w:val="single" w:sz="8" w:space="0" w:color="000000" w:themeColor="text1"/>
+      </w:tblBorders>
+      <w:tblCellMar>
+        <w:top w:w="0" w:type="dxa"/>
+        <w:left w:w="108" w:type="dxa"/>
+        <w:bottom w:w="0" w:type="dxa"/>
+        <w:right w:w="108" w:type="dxa"/>
+      </w:tblCellMar>
+    </w:tblPr>
+    <w:tblStylePr w:type="firstRow">
+      <w:pPr>
+        <w:spacing w:before="0" w:after="0" w:line="240" w:lineRule="auto"/>
+      </w:pPr>
+      <w:rPr>
+        <w:b/>
+        <w:bCs/>
+      </w:rPr>
+      <w:tblPr/>
+      <w:tcPr>
+        <w:tcBorders>
+          <w:top w:val="single" w:sz="8" w:space="0" w:color="000000" w:themeColor="text1"/>
+          <w:left w:val="nil"/>
+          <w:bottom w:val="single" w:sz="8" w:space="0" w:color="000000" w:themeColor="text1"/>
+          <w:right w:val="nil"/>
+          <w:insideH w:val="nil"/>
+          <w:insideV w:val="nil"/>
+        </w:tcBorders>
+      </w:tcPr>
+    </w:tblStylePr>
+    <w:tblStylePr w:type="lastRow">
+      <w:pPr>
+        <w:spacing w:before="0" w:after="0" w:line="240" w:lineRule="auto"/>
+      </w:pPr>
+      <w:rPr>
+        <w:b/>
+        <w:bCs/>
+      </w:rPr>
+      <w:tblPr/>
+      <w:tcPr>
+        <w:tcBorders>
+          <w:top w:val="single" w:sz="8" w:space="0" w:color="000000" w:themeColor="text1"/>
+          <w:left w:val="nil"/>
+          <w:bottom w:val="single" w:sz="8" w:space="0" w:color="000000" w:themeColor="text1"/>
+          <w:right w:val="nil"/>
+          <w:insideH w:val="nil"/>
+          <w:insideV w:val="nil"/>
+        </w:tcBorders>
+      </w:tcPr>
+    </w:tblStylePr>
+    <w:tblStylePr w:type="firstCol">
+      <w:rPr>
+        <w:b/>
+        <w:bCs/>
+      </w:rPr>
+    </w:tblStylePr>
+    <w:tblStylePr w:type="lastCol">
+      <w:rPr>
+        <w:b/>
+        <w:bCs/>
+      </w:rPr>
+    </w:tblStylePr>
+    <w:tblStylePr w:type="band1Vert">
+      <w:tblPr/>
+      <w:tcPr>
+        <w:tcBorders>
+          <w:left w:val="nil"/>
+          <w:right w:val="nil"/>
+          <w:insideH w:val="nil"/>
+          <w:insideV w:val="nil"/>
+        </w:tcBorders>
+        <w:shd w:val="clear" w:color="auto" w:fill="C0C0C0" w:themeFill="text1" w:themeFillTint="3F"/>
+      </w:tcPr>
+    </w:tblStylePr>
+    <w:tblStylePr w:type="band1Horz">
+      <w:tblPr/>
+      <w:tcPr>
+        <w:tcBorders>
+          <w:left w:val="nil"/>
+          <w:right w:val="nil"/>
+          <w:insideH w:val="nil"/>
+          <w:insideV w:val="nil"/>
+        </w:tcBorders>
+        <w:shd w:val="clear" w:color="auto" w:fill="C0C0C0" w:themeFill="text1" w:themeFillTint="3F"/>
+      </w:tcPr>
+    </w:tblStylePr>
+  </w:style>
+  <w:style w:type="table" w:styleId="Sombreadoclaro-nfasis1">
+    <w:name w:val="Light Shading Accent 1"/>
+    <w:basedOn w:val="Tablanormal"/>
+    <w:uiPriority w:val="60"/>
+    <w:rsid w:val="00AD4E9F"/>
+    <w:pPr>
+      <w:spacing w:after="0" w:line="240" w:lineRule="auto"/>
+    </w:pPr>
+    <w:rPr>
+      <w:color w:val="365F91" w:themeColor="accent1" w:themeShade="BF"/>
+    </w:rPr>
+    <w:tblPr>
+      <w:tblStyleRowBandSize w:val="1"/>
+      <w:tblStyleColBandSize w:val="1"/>
+      <w:tblInd w:w="0" w:type="dxa"/>
+      <w:tblBorders>
+        <w:top w:val="single" w:sz="8" w:space="0" w:color="4F81BD" w:themeColor="accent1"/>
+        <w:bottom w:val="single" w:sz="8" w:space="0" w:color="4F81BD" w:themeColor="accent1"/>
+      </w:tblBorders>
+      <w:tblCellMar>
+        <w:top w:w="0" w:type="dxa"/>
+        <w:left w:w="108" w:type="dxa"/>
+        <w:bottom w:w="0" w:type="dxa"/>
+        <w:right w:w="108" w:type="dxa"/>
+      </w:tblCellMar>
+    </w:tblPr>
+    <w:tblStylePr w:type="firstRow">
+      <w:pPr>
+        <w:spacing w:before="0" w:after="0" w:line="240" w:lineRule="auto"/>
+      </w:pPr>
+      <w:rPr>
+        <w:b/>
+        <w:bCs/>
+      </w:rPr>
+      <w:tblPr/>
+      <w:tcPr>
+        <w:tcBorders>
+          <w:top w:val="single" w:sz="8" w:space="0" w:color="4F81BD" w:themeColor="accent1"/>
+          <w:left w:val="nil"/>
+          <w:bottom w:val="single" w:sz="8" w:space="0" w:color="4F81BD" w:themeColor="accent1"/>
+          <w:right w:val="nil"/>
+          <w:insideH w:val="nil"/>
+          <w:insideV w:val="nil"/>
+        </w:tcBorders>
+      </w:tcPr>
+    </w:tblStylePr>
+    <w:tblStylePr w:type="lastRow">
+      <w:pPr>
+        <w:spacing w:before="0" w:after="0" w:line="240" w:lineRule="auto"/>
+      </w:pPr>
+      <w:rPr>
+        <w:b/>
+        <w:bCs/>
+      </w:rPr>
+      <w:tblPr/>
+      <w:tcPr>
+        <w:tcBorders>
+          <w:top w:val="single" w:sz="8" w:space="0" w:color="4F81BD" w:themeColor="accent1"/>
+          <w:left w:val="nil"/>
+          <w:bottom w:val="single" w:sz="8" w:space="0" w:color="4F81BD" w:themeColor="accent1"/>
+          <w:right w:val="nil"/>
+          <w:insideH w:val="nil"/>
+          <w:insideV w:val="nil"/>
+        </w:tcBorders>
+      </w:tcPr>
+    </w:tblStylePr>
+    <w:tblStylePr w:type="firstCol">
+      <w:rPr>
+        <w:b/>
+        <w:bCs/>
+      </w:rPr>
+    </w:tblStylePr>
+    <w:tblStylePr w:type="lastCol">
+      <w:rPr>
+        <w:b/>
+        <w:bCs/>
+      </w:rPr>
+    </w:tblStylePr>
+    <w:tblStylePr w:type="band1Vert">
+      <w:tblPr/>
+      <w:tcPr>
+        <w:tcBorders>
+          <w:left w:val="nil"/>
+          <w:right w:val="nil"/>
+          <w:insideH w:val="nil"/>
+          <w:insideV w:val="nil"/>
+        </w:tcBorders>
+        <w:shd w:val="clear" w:color="auto" w:fill="D3DFEE" w:themeFill="accent1" w:themeFillTint="3F"/>
+      </w:tcPr>
+    </w:tblStylePr>
+    <w:tblStylePr w:type="band1Horz">
+      <w:tblPr/>
+      <w:tcPr>
+        <w:tcBorders>
+          <w:left w:val="nil"/>
+          <w:right w:val="nil"/>
+          <w:insideH w:val="nil"/>
+          <w:insideV w:val="nil"/>
+        </w:tcBorders>
+        <w:shd w:val="clear" w:color="auto" w:fill="D3DFEE" w:themeFill="accent1" w:themeFillTint="3F"/>
+      </w:tcPr>
+    </w:tblStylePr>
+  </w:style>
 </w:styles>
 </file>
 
@@ -1868,6 +3348,212 @@
       <w:contextualSpacing/>
     </w:pPr>
   </w:style>
+  <w:style w:type="table" w:styleId="Sombreadoclaro">
+    <w:name w:val="Light Shading"/>
+    <w:basedOn w:val="Tablanormal"/>
+    <w:uiPriority w:val="60"/>
+    <w:rsid w:val="00AD4E9F"/>
+    <w:pPr>
+      <w:spacing w:after="0" w:line="240" w:lineRule="auto"/>
+    </w:pPr>
+    <w:rPr>
+      <w:color w:val="000000" w:themeColor="text1" w:themeShade="BF"/>
+    </w:rPr>
+    <w:tblPr>
+      <w:tblStyleRowBandSize w:val="1"/>
+      <w:tblStyleColBandSize w:val="1"/>
+      <w:tblInd w:w="0" w:type="dxa"/>
+      <w:tblBorders>
+        <w:top w:val="single" w:sz="8" w:space="0" w:color="000000" w:themeColor="text1"/>
+        <w:bottom w:val="single" w:sz="8" w:space="0" w:color="000000" w:themeColor="text1"/>
+      </w:tblBorders>
+      <w:tblCellMar>
+        <w:top w:w="0" w:type="dxa"/>
+        <w:left w:w="108" w:type="dxa"/>
+        <w:bottom w:w="0" w:type="dxa"/>
+        <w:right w:w="108" w:type="dxa"/>
+      </w:tblCellMar>
+    </w:tblPr>
+    <w:tblStylePr w:type="firstRow">
+      <w:pPr>
+        <w:spacing w:before="0" w:after="0" w:line="240" w:lineRule="auto"/>
+      </w:pPr>
+      <w:rPr>
+        <w:b/>
+        <w:bCs/>
+      </w:rPr>
+      <w:tblPr/>
+      <w:tcPr>
+        <w:tcBorders>
+          <w:top w:val="single" w:sz="8" w:space="0" w:color="000000" w:themeColor="text1"/>
+          <w:left w:val="nil"/>
+          <w:bottom w:val="single" w:sz="8" w:space="0" w:color="000000" w:themeColor="text1"/>
+          <w:right w:val="nil"/>
+          <w:insideH w:val="nil"/>
+          <w:insideV w:val="nil"/>
+        </w:tcBorders>
+      </w:tcPr>
+    </w:tblStylePr>
+    <w:tblStylePr w:type="lastRow">
+      <w:pPr>
+        <w:spacing w:before="0" w:after="0" w:line="240" w:lineRule="auto"/>
+      </w:pPr>
+      <w:rPr>
+        <w:b/>
+        <w:bCs/>
+      </w:rPr>
+      <w:tblPr/>
+      <w:tcPr>
+        <w:tcBorders>
+          <w:top w:val="single" w:sz="8" w:space="0" w:color="000000" w:themeColor="text1"/>
+          <w:left w:val="nil"/>
+          <w:bottom w:val="single" w:sz="8" w:space="0" w:color="000000" w:themeColor="text1"/>
+          <w:right w:val="nil"/>
+          <w:insideH w:val="nil"/>
+          <w:insideV w:val="nil"/>
+        </w:tcBorders>
+      </w:tcPr>
+    </w:tblStylePr>
+    <w:tblStylePr w:type="firstCol">
+      <w:rPr>
+        <w:b/>
+        <w:bCs/>
+      </w:rPr>
+    </w:tblStylePr>
+    <w:tblStylePr w:type="lastCol">
+      <w:rPr>
+        <w:b/>
+        <w:bCs/>
+      </w:rPr>
+    </w:tblStylePr>
+    <w:tblStylePr w:type="band1Vert">
+      <w:tblPr/>
+      <w:tcPr>
+        <w:tcBorders>
+          <w:left w:val="nil"/>
+          <w:right w:val="nil"/>
+          <w:insideH w:val="nil"/>
+          <w:insideV w:val="nil"/>
+        </w:tcBorders>
+        <w:shd w:val="clear" w:color="auto" w:fill="C0C0C0" w:themeFill="text1" w:themeFillTint="3F"/>
+      </w:tcPr>
+    </w:tblStylePr>
+    <w:tblStylePr w:type="band1Horz">
+      <w:tblPr/>
+      <w:tcPr>
+        <w:tcBorders>
+          <w:left w:val="nil"/>
+          <w:right w:val="nil"/>
+          <w:insideH w:val="nil"/>
+          <w:insideV w:val="nil"/>
+        </w:tcBorders>
+        <w:shd w:val="clear" w:color="auto" w:fill="C0C0C0" w:themeFill="text1" w:themeFillTint="3F"/>
+      </w:tcPr>
+    </w:tblStylePr>
+  </w:style>
+  <w:style w:type="table" w:styleId="Sombreadoclaro-nfasis1">
+    <w:name w:val="Light Shading Accent 1"/>
+    <w:basedOn w:val="Tablanormal"/>
+    <w:uiPriority w:val="60"/>
+    <w:rsid w:val="00AD4E9F"/>
+    <w:pPr>
+      <w:spacing w:after="0" w:line="240" w:lineRule="auto"/>
+    </w:pPr>
+    <w:rPr>
+      <w:color w:val="365F91" w:themeColor="accent1" w:themeShade="BF"/>
+    </w:rPr>
+    <w:tblPr>
+      <w:tblStyleRowBandSize w:val="1"/>
+      <w:tblStyleColBandSize w:val="1"/>
+      <w:tblInd w:w="0" w:type="dxa"/>
+      <w:tblBorders>
+        <w:top w:val="single" w:sz="8" w:space="0" w:color="4F81BD" w:themeColor="accent1"/>
+        <w:bottom w:val="single" w:sz="8" w:space="0" w:color="4F81BD" w:themeColor="accent1"/>
+      </w:tblBorders>
+      <w:tblCellMar>
+        <w:top w:w="0" w:type="dxa"/>
+        <w:left w:w="108" w:type="dxa"/>
+        <w:bottom w:w="0" w:type="dxa"/>
+        <w:right w:w="108" w:type="dxa"/>
+      </w:tblCellMar>
+    </w:tblPr>
+    <w:tblStylePr w:type="firstRow">
+      <w:pPr>
+        <w:spacing w:before="0" w:after="0" w:line="240" w:lineRule="auto"/>
+      </w:pPr>
+      <w:rPr>
+        <w:b/>
+        <w:bCs/>
+      </w:rPr>
+      <w:tblPr/>
+      <w:tcPr>
+        <w:tcBorders>
+          <w:top w:val="single" w:sz="8" w:space="0" w:color="4F81BD" w:themeColor="accent1"/>
+          <w:left w:val="nil"/>
+          <w:bottom w:val="single" w:sz="8" w:space="0" w:color="4F81BD" w:themeColor="accent1"/>
+          <w:right w:val="nil"/>
+          <w:insideH w:val="nil"/>
+          <w:insideV w:val="nil"/>
+        </w:tcBorders>
+      </w:tcPr>
+    </w:tblStylePr>
+    <w:tblStylePr w:type="lastRow">
+      <w:pPr>
+        <w:spacing w:before="0" w:after="0" w:line="240" w:lineRule="auto"/>
+      </w:pPr>
+      <w:rPr>
+        <w:b/>
+        <w:bCs/>
+      </w:rPr>
+      <w:tblPr/>
+      <w:tcPr>
+        <w:tcBorders>
+          <w:top w:val="single" w:sz="8" w:space="0" w:color="4F81BD" w:themeColor="accent1"/>
+          <w:left w:val="nil"/>
+          <w:bottom w:val="single" w:sz="8" w:space="0" w:color="4F81BD" w:themeColor="accent1"/>
+          <w:right w:val="nil"/>
+          <w:insideH w:val="nil"/>
+          <w:insideV w:val="nil"/>
+        </w:tcBorders>
+      </w:tcPr>
+    </w:tblStylePr>
+    <w:tblStylePr w:type="firstCol">
+      <w:rPr>
+        <w:b/>
+        <w:bCs/>
+      </w:rPr>
+    </w:tblStylePr>
+    <w:tblStylePr w:type="lastCol">
+      <w:rPr>
+        <w:b/>
+        <w:bCs/>
+      </w:rPr>
+    </w:tblStylePr>
+    <w:tblStylePr w:type="band1Vert">
+      <w:tblPr/>
+      <w:tcPr>
+        <w:tcBorders>
+          <w:left w:val="nil"/>
+          <w:right w:val="nil"/>
+          <w:insideH w:val="nil"/>
+          <w:insideV w:val="nil"/>
+        </w:tcBorders>
+        <w:shd w:val="clear" w:color="auto" w:fill="D3DFEE" w:themeFill="accent1" w:themeFillTint="3F"/>
+      </w:tcPr>
+    </w:tblStylePr>
+    <w:tblStylePr w:type="band1Horz">
+      <w:tblPr/>
+      <w:tcPr>
+        <w:tcBorders>
+          <w:left w:val="nil"/>
+          <w:right w:val="nil"/>
+          <w:insideH w:val="nil"/>
+          <w:insideV w:val="nil"/>
+        </w:tcBorders>
+        <w:shd w:val="clear" w:color="auto" w:fill="D3DFEE" w:themeFill="accent1" w:themeFillTint="3F"/>
+      </w:tcPr>
+    </w:tblStylePr>
+  </w:style>
 </w:styles>
 </file>
 
@@ -2161,7 +3847,7 @@
 </file>
 
 <file path=customXml/itemProps1.xml><?xml version="1.0" encoding="utf-8"?>
-<ds:datastoreItem xmlns:ds="http://schemas.openxmlformats.org/officeDocument/2006/customXml" ds:itemID="{373EBF62-B97F-42F1-AEDE-4CE1895CD758}">
+<ds:datastoreItem xmlns:ds="http://schemas.openxmlformats.org/officeDocument/2006/customXml" ds:itemID="{27757847-A8A9-42A4-A487-680F297B5698}">
   <ds:schemaRefs>
     <ds:schemaRef ds:uri="http://schemas.openxmlformats.org/officeDocument/2006/bibliography"/>
   </ds:schemaRefs>

</xml_diff>

<commit_message>
Modificado el fichero del proyecto individual (Esta versión no es válida)
</commit_message>
<xml_diff>
--- a/practica1/Ideas.docx
+++ b/practica1/Ideas.docx
@@ -36,53 +36,21 @@
               <w:trHeight w:val="2880"/>
               <w:jc w:val="center"/>
             </w:trPr>
-            <w:sdt>
-              <w:sdtPr>
-                <w:rPr>
-                  <w:rFonts w:asciiTheme="majorHAnsi" w:eastAsiaTheme="majorEastAsia" w:hAnsiTheme="majorHAnsi" w:cstheme="majorBidi"/>
-                  <w:caps/>
-                  <w:sz w:val="20"/>
-                </w:rPr>
-                <w:alias w:val="Compañía"/>
-                <w:id w:val="15524243"/>
-                <w:placeholder>
-                  <w:docPart w:val="A253E46389934BAFB99ED7DD1A434518"/>
-                </w:placeholder>
-                <w:showingPlcHdr/>
-                <w:dataBinding w:prefixMappings="xmlns:ns0='http://schemas.openxmlformats.org/officeDocument/2006/extended-properties'" w:xpath="/ns0:Properties[1]/ns0:Company[1]" w:storeItemID="{6668398D-A668-4E3E-A5EB-62B293D839F1}"/>
-                <w:text/>
-              </w:sdtPr>
-              <w:sdtEndPr>
-                <w:rPr>
-                  <w:sz w:val="22"/>
-                </w:rPr>
-              </w:sdtEndPr>
-              <w:sdtContent>
-                <w:tc>
-                  <w:tcPr>
-                    <w:tcW w:w="5000" w:type="pct"/>
-                  </w:tcPr>
-                  <w:p>
-                    <w:pPr>
-                      <w:pStyle w:val="Sinespaciado"/>
-                      <w:jc w:val="center"/>
-                      <w:rPr>
-                        <w:rFonts w:asciiTheme="majorHAnsi" w:eastAsiaTheme="majorEastAsia" w:hAnsiTheme="majorHAnsi" w:cstheme="majorBidi"/>
-                        <w:caps/>
-                      </w:rPr>
-                    </w:pPr>
-                    <w:r>
-                      <w:rPr>
-                        <w:rFonts w:asciiTheme="majorHAnsi" w:eastAsiaTheme="majorEastAsia" w:hAnsiTheme="majorHAnsi" w:cstheme="majorBidi"/>
-                        <w:caps/>
-                        <w:lang w:val="es-ES"/>
-                      </w:rPr>
-                      <w:t>[Escriba el nombre de la compañía]</w:t>
-                    </w:r>
-                  </w:p>
-                </w:tc>
-              </w:sdtContent>
-            </w:sdt>
+            <w:tc>
+              <w:tcPr>
+                <w:tcW w:w="5000" w:type="pct"/>
+              </w:tcPr>
+              <w:p>
+                <w:pPr>
+                  <w:pStyle w:val="Sinespaciado"/>
+                  <w:jc w:val="center"/>
+                  <w:rPr>
+                    <w:rFonts w:asciiTheme="majorHAnsi" w:eastAsiaTheme="majorEastAsia" w:hAnsiTheme="majorHAnsi" w:cstheme="majorBidi"/>
+                    <w:caps/>
+                  </w:rPr>
+                </w:pPr>
+              </w:p>
+            </w:tc>
           </w:tr>
           <w:tr>
             <w:trPr>
@@ -184,7 +152,25 @@
                         <w:sz w:val="44"/>
                         <w:szCs w:val="44"/>
                       </w:rPr>
-                      <w:t>Proyecto Individual: “Apúntate!”</w:t>
+                      <w:t>Proyecto Individual: “Apúntate</w:t>
+                    </w:r>
+                    <w:proofErr w:type="gramStart"/>
+                    <w:r>
+                      <w:rPr>
+                        <w:rFonts w:asciiTheme="majorHAnsi" w:eastAsiaTheme="majorEastAsia" w:hAnsiTheme="majorHAnsi" w:cstheme="majorBidi"/>
+                        <w:sz w:val="44"/>
+                        <w:szCs w:val="44"/>
+                      </w:rPr>
+                      <w:t>!</w:t>
+                    </w:r>
+                    <w:proofErr w:type="gramEnd"/>
+                    <w:r>
+                      <w:rPr>
+                        <w:rFonts w:asciiTheme="majorHAnsi" w:eastAsiaTheme="majorEastAsia" w:hAnsiTheme="majorHAnsi" w:cstheme="majorBidi"/>
+                        <w:sz w:val="44"/>
+                        <w:szCs w:val="44"/>
+                      </w:rPr>
+                      <w:t>”</w:t>
                     </w:r>
                   </w:p>
                 </w:tc>
@@ -219,6 +205,8 @@
                 <w:rPr>
                   <w:b/>
                   <w:bCs/>
+                  <w:sz w:val="28"/>
+                  <w:szCs w:val="28"/>
                 </w:rPr>
                 <w:alias w:val="Autor"/>
                 <w:id w:val="15524260"/>
@@ -242,15 +230,30 @@
                       <w:rPr>
                         <w:b/>
                         <w:bCs/>
+                        <w:sz w:val="28"/>
+                        <w:szCs w:val="28"/>
                       </w:rPr>
                     </w:pPr>
                     <w:r>
                       <w:rPr>
                         <w:b/>
                         <w:bCs/>
+                        <w:sz w:val="28"/>
+                        <w:szCs w:val="28"/>
                       </w:rPr>
-                      <w:t>Óscar González Ossorio</w:t>
+                      <w:t xml:space="preserve">Óscar González </w:t>
                     </w:r>
+                    <w:proofErr w:type="spellStart"/>
+                    <w:r>
+                      <w:rPr>
+                        <w:b/>
+                        <w:bCs/>
+                        <w:sz w:val="28"/>
+                        <w:szCs w:val="28"/>
+                      </w:rPr>
+                      <w:t>Ossorio</w:t>
+                    </w:r>
+                    <w:proofErr w:type="spellEnd"/>
                   </w:p>
                 </w:tc>
               </w:sdtContent>
@@ -266,6 +269,8 @@
                 <w:rPr>
                   <w:b/>
                   <w:bCs/>
+                  <w:sz w:val="28"/>
+                  <w:szCs w:val="28"/>
                 </w:rPr>
                 <w:alias w:val="Fecha"/>
                 <w:id w:val="516659546"/>
@@ -294,12 +299,16 @@
                       <w:rPr>
                         <w:b/>
                         <w:bCs/>
+                        <w:sz w:val="28"/>
+                        <w:szCs w:val="28"/>
                       </w:rPr>
                     </w:pPr>
                     <w:r>
                       <w:rPr>
                         <w:b/>
                         <w:bCs/>
+                        <w:sz w:val="28"/>
+                        <w:szCs w:val="28"/>
                       </w:rPr>
                       <w:t>04/10/2013</w:t>
                     </w:r>
@@ -321,40 +330,1076 @@
             <w:gridCol w:w="8720"/>
           </w:tblGrid>
           <w:tr>
-            <w:sdt>
-              <w:sdtPr>
-                <w:alias w:val="Descripción breve"/>
-                <w:id w:val="8276291"/>
-                <w:placeholder>
-                  <w:docPart w:val="75017AC8C94640B49DD0CCAE25093ECC"/>
-                </w:placeholder>
-                <w:showingPlcHdr/>
-                <w:dataBinding w:prefixMappings="xmlns:ns0='http://schemas.microsoft.com/office/2006/coverPageProps'" w:xpath="/ns0:CoverPageProperties[1]/ns0:Abstract[1]" w:storeItemID="{55AF091B-3C7A-41E3-B477-F2FDAA23CFDA}"/>
-                <w:text/>
-              </w:sdtPr>
-              <w:sdtEndPr/>
-              <w:sdtContent>
-                <w:tc>
-                  <w:tcPr>
-                    <w:tcW w:w="5000" w:type="pct"/>
-                  </w:tcPr>
-                  <w:p>
-                    <w:pPr>
-                      <w:pStyle w:val="Sinespaciado"/>
-                    </w:pPr>
-                    <w:r>
-                      <w:rPr>
-                        <w:lang w:val="es-ES"/>
-                      </w:rPr>
-                      <w:t>[Escriba aquí una descripción breve del documento. Normalmente, una descripción breve es un resumen corto del contenido del documento. Escriba aquí una descripción breve del documento. Normalmente, una descripción breve es un resumen corto del contenido del documento.]</w:t>
-                    </w:r>
-                  </w:p>
-                </w:tc>
-              </w:sdtContent>
-            </w:sdt>
+            <w:tc>
+              <w:tcPr>
+                <w:tcW w:w="5000" w:type="pct"/>
+              </w:tcPr>
+              <w:p>
+                <w:pPr>
+                  <w:pStyle w:val="Sinespaciado"/>
+                </w:pPr>
+                <w:bookmarkStart w:id="0" w:name="_GoBack"/>
+                <w:bookmarkEnd w:id="0"/>
+              </w:p>
+            </w:tc>
           </w:tr>
         </w:tbl>
         <w:p/>
+        <w:p>
+          <w:pPr>
+            <w:pStyle w:val="TtulodeTDC"/>
+          </w:pPr>
+          <w:r>
+            <w:br w:type="page"/>
+          </w:r>
+        </w:p>
+        <w:sdt>
+          <w:sdtPr>
+            <w:rPr>
+              <w:lang w:val="es-ES"/>
+            </w:rPr>
+            <w:id w:val="-605045432"/>
+            <w:docPartObj>
+              <w:docPartGallery w:val="Table of Contents"/>
+              <w:docPartUnique/>
+            </w:docPartObj>
+          </w:sdtPr>
+          <w:sdtEndPr>
+            <w:rPr>
+              <w:b/>
+              <w:bCs/>
+            </w:rPr>
+          </w:sdtEndPr>
+          <w:sdtContent>
+            <w:p>
+              <w:pPr>
+                <w:jc w:val="left"/>
+                <w:rPr>
+                  <w:rStyle w:val="Ttulo1Car"/>
+                </w:rPr>
+              </w:pPr>
+              <w:r>
+                <w:rPr>
+                  <w:rStyle w:val="Ttulo1Car"/>
+                </w:rPr>
+                <w:t>Tabla de contenido</w:t>
+              </w:r>
+            </w:p>
+            <w:p>
+              <w:pPr>
+                <w:pStyle w:val="TDC1"/>
+                <w:rPr>
+                  <w:rFonts w:eastAsiaTheme="minorEastAsia"/>
+                  <w:lang w:eastAsia="es-ES_tradnl"/>
+                </w:rPr>
+              </w:pPr>
+              <w:r>
+                <w:rPr>
+                  <w:rFonts w:cs="Arial"/>
+                </w:rPr>
+                <w:fldChar w:fldCharType="begin"/>
+              </w:r>
+              <w:r>
+                <w:rPr>
+                  <w:rFonts w:cs="Arial"/>
+                </w:rPr>
+                <w:instrText xml:space="preserve"> TOC \o "1-3" \h \z \u </w:instrText>
+              </w:r>
+              <w:r>
+                <w:rPr>
+                  <w:rFonts w:cs="Arial"/>
+                </w:rPr>
+                <w:fldChar w:fldCharType="separate"/>
+              </w:r>
+              <w:hyperlink w:anchor="_Toc368570640" w:history="1">
+                <w:r>
+                  <w:rPr>
+                    <w:rStyle w:val="Hipervnculo"/>
+                    <w:rFonts w:cs="Arial"/>
+                  </w:rPr>
+                  <w:t>Descripción del proyecto</w:t>
+                </w:r>
+                <w:r>
+                  <w:rPr>
+                    <w:webHidden/>
+                  </w:rPr>
+                  <w:tab/>
+                </w:r>
+                <w:r>
+                  <w:rPr>
+                    <w:webHidden/>
+                  </w:rPr>
+                  <w:fldChar w:fldCharType="begin"/>
+                </w:r>
+                <w:r>
+                  <w:rPr>
+                    <w:webHidden/>
+                  </w:rPr>
+                  <w:instrText xml:space="preserve"> PAGEREF _Toc368570640 \h </w:instrText>
+                </w:r>
+                <w:r>
+                  <w:rPr>
+                    <w:webHidden/>
+                  </w:rPr>
+                </w:r>
+                <w:r>
+                  <w:rPr>
+                    <w:webHidden/>
+                  </w:rPr>
+                  <w:fldChar w:fldCharType="separate"/>
+                </w:r>
+                <w:r>
+                  <w:rPr>
+                    <w:webHidden/>
+                  </w:rPr>
+                  <w:t>2</w:t>
+                </w:r>
+                <w:r>
+                  <w:rPr>
+                    <w:webHidden/>
+                  </w:rPr>
+                  <w:fldChar w:fldCharType="end"/>
+                </w:r>
+              </w:hyperlink>
+            </w:p>
+            <w:p>
+              <w:pPr>
+                <w:pStyle w:val="TDC2"/>
+                <w:rPr>
+                  <w:rFonts w:asciiTheme="majorHAnsi" w:eastAsiaTheme="minorEastAsia" w:hAnsiTheme="majorHAnsi" w:cstheme="minorHAnsi"/>
+                  <w:noProof/>
+                  <w:sz w:val="24"/>
+                  <w:szCs w:val="24"/>
+                  <w:lang w:eastAsia="es-ES_tradnl"/>
+                </w:rPr>
+              </w:pPr>
+              <w:hyperlink w:anchor="_Toc368570641" w:history="1">
+                <w:r>
+                  <w:rPr>
+                    <w:rStyle w:val="Hipervnculo"/>
+                    <w:rFonts w:asciiTheme="majorHAnsi" w:hAnsiTheme="majorHAnsi" w:cstheme="minorHAnsi"/>
+                    <w:noProof/>
+                    <w:sz w:val="24"/>
+                    <w:szCs w:val="24"/>
+                  </w:rPr>
+                  <w:t>Tareas</w:t>
+                </w:r>
+                <w:r>
+                  <w:rPr>
+                    <w:rFonts w:asciiTheme="majorHAnsi" w:hAnsiTheme="majorHAnsi" w:cstheme="minorHAnsi"/>
+                    <w:noProof/>
+                    <w:webHidden/>
+                    <w:sz w:val="24"/>
+                    <w:szCs w:val="24"/>
+                  </w:rPr>
+                  <w:tab/>
+                </w:r>
+                <w:r>
+                  <w:rPr>
+                    <w:rFonts w:asciiTheme="majorHAnsi" w:hAnsiTheme="majorHAnsi" w:cstheme="minorHAnsi"/>
+                    <w:noProof/>
+                    <w:webHidden/>
+                    <w:sz w:val="24"/>
+                    <w:szCs w:val="24"/>
+                  </w:rPr>
+                  <w:fldChar w:fldCharType="begin"/>
+                </w:r>
+                <w:r>
+                  <w:rPr>
+                    <w:rFonts w:asciiTheme="majorHAnsi" w:hAnsiTheme="majorHAnsi" w:cstheme="minorHAnsi"/>
+                    <w:noProof/>
+                    <w:webHidden/>
+                    <w:sz w:val="24"/>
+                    <w:szCs w:val="24"/>
+                  </w:rPr>
+                  <w:instrText xml:space="preserve"> PAGEREF _Toc368570641 \h </w:instrText>
+                </w:r>
+                <w:r>
+                  <w:rPr>
+                    <w:rFonts w:asciiTheme="majorHAnsi" w:hAnsiTheme="majorHAnsi" w:cstheme="minorHAnsi"/>
+                    <w:noProof/>
+                    <w:webHidden/>
+                    <w:sz w:val="24"/>
+                    <w:szCs w:val="24"/>
+                  </w:rPr>
+                </w:r>
+                <w:r>
+                  <w:rPr>
+                    <w:rFonts w:asciiTheme="majorHAnsi" w:hAnsiTheme="majorHAnsi" w:cstheme="minorHAnsi"/>
+                    <w:noProof/>
+                    <w:webHidden/>
+                    <w:sz w:val="24"/>
+                    <w:szCs w:val="24"/>
+                  </w:rPr>
+                  <w:fldChar w:fldCharType="separate"/>
+                </w:r>
+                <w:r>
+                  <w:rPr>
+                    <w:rFonts w:asciiTheme="majorHAnsi" w:hAnsiTheme="majorHAnsi" w:cstheme="minorHAnsi"/>
+                    <w:noProof/>
+                    <w:webHidden/>
+                    <w:sz w:val="24"/>
+                    <w:szCs w:val="24"/>
+                  </w:rPr>
+                  <w:t>2</w:t>
+                </w:r>
+                <w:r>
+                  <w:rPr>
+                    <w:rFonts w:asciiTheme="majorHAnsi" w:hAnsiTheme="majorHAnsi" w:cstheme="minorHAnsi"/>
+                    <w:noProof/>
+                    <w:webHidden/>
+                    <w:sz w:val="24"/>
+                    <w:szCs w:val="24"/>
+                  </w:rPr>
+                  <w:fldChar w:fldCharType="end"/>
+                </w:r>
+              </w:hyperlink>
+            </w:p>
+            <w:p>
+              <w:pPr>
+                <w:pStyle w:val="TDC2"/>
+                <w:rPr>
+                  <w:rFonts w:asciiTheme="majorHAnsi" w:eastAsiaTheme="minorEastAsia" w:hAnsiTheme="majorHAnsi" w:cstheme="minorHAnsi"/>
+                  <w:noProof/>
+                  <w:sz w:val="24"/>
+                  <w:szCs w:val="24"/>
+                  <w:lang w:eastAsia="es-ES_tradnl"/>
+                </w:rPr>
+              </w:pPr>
+              <w:hyperlink w:anchor="_Toc368570642" w:history="1">
+                <w:r>
+                  <w:rPr>
+                    <w:rStyle w:val="Hipervnculo"/>
+                    <w:rFonts w:asciiTheme="majorHAnsi" w:hAnsiTheme="majorHAnsi" w:cstheme="minorHAnsi"/>
+                    <w:noProof/>
+                    <w:sz w:val="24"/>
+                    <w:szCs w:val="24"/>
+                  </w:rPr>
+                  <w:t>Mejoras conseguidas</w:t>
+                </w:r>
+                <w:r>
+                  <w:rPr>
+                    <w:rFonts w:asciiTheme="majorHAnsi" w:hAnsiTheme="majorHAnsi" w:cstheme="minorHAnsi"/>
+                    <w:noProof/>
+                    <w:webHidden/>
+                    <w:sz w:val="24"/>
+                    <w:szCs w:val="24"/>
+                  </w:rPr>
+                  <w:tab/>
+                </w:r>
+                <w:r>
+                  <w:rPr>
+                    <w:rFonts w:asciiTheme="majorHAnsi" w:hAnsiTheme="majorHAnsi" w:cstheme="minorHAnsi"/>
+                    <w:noProof/>
+                    <w:webHidden/>
+                    <w:sz w:val="24"/>
+                    <w:szCs w:val="24"/>
+                  </w:rPr>
+                  <w:fldChar w:fldCharType="begin"/>
+                </w:r>
+                <w:r>
+                  <w:rPr>
+                    <w:rFonts w:asciiTheme="majorHAnsi" w:hAnsiTheme="majorHAnsi" w:cstheme="minorHAnsi"/>
+                    <w:noProof/>
+                    <w:webHidden/>
+                    <w:sz w:val="24"/>
+                    <w:szCs w:val="24"/>
+                  </w:rPr>
+                  <w:instrText xml:space="preserve"> PAGEREF _Toc368570642 \h </w:instrText>
+                </w:r>
+                <w:r>
+                  <w:rPr>
+                    <w:rFonts w:asciiTheme="majorHAnsi" w:hAnsiTheme="majorHAnsi" w:cstheme="minorHAnsi"/>
+                    <w:noProof/>
+                    <w:webHidden/>
+                    <w:sz w:val="24"/>
+                    <w:szCs w:val="24"/>
+                  </w:rPr>
+                </w:r>
+                <w:r>
+                  <w:rPr>
+                    <w:rFonts w:asciiTheme="majorHAnsi" w:hAnsiTheme="majorHAnsi" w:cstheme="minorHAnsi"/>
+                    <w:noProof/>
+                    <w:webHidden/>
+                    <w:sz w:val="24"/>
+                    <w:szCs w:val="24"/>
+                  </w:rPr>
+                  <w:fldChar w:fldCharType="separate"/>
+                </w:r>
+                <w:r>
+                  <w:rPr>
+                    <w:rFonts w:asciiTheme="majorHAnsi" w:hAnsiTheme="majorHAnsi" w:cstheme="minorHAnsi"/>
+                    <w:noProof/>
+                    <w:webHidden/>
+                    <w:sz w:val="24"/>
+                    <w:szCs w:val="24"/>
+                  </w:rPr>
+                  <w:t>4</w:t>
+                </w:r>
+                <w:r>
+                  <w:rPr>
+                    <w:rFonts w:asciiTheme="majorHAnsi" w:hAnsiTheme="majorHAnsi" w:cstheme="minorHAnsi"/>
+                    <w:noProof/>
+                    <w:webHidden/>
+                    <w:sz w:val="24"/>
+                    <w:szCs w:val="24"/>
+                  </w:rPr>
+                  <w:fldChar w:fldCharType="end"/>
+                </w:r>
+              </w:hyperlink>
+            </w:p>
+            <w:p>
+              <w:pPr>
+                <w:pStyle w:val="TDC2"/>
+                <w:rPr>
+                  <w:rFonts w:asciiTheme="majorHAnsi" w:eastAsiaTheme="minorEastAsia" w:hAnsiTheme="majorHAnsi" w:cstheme="minorHAnsi"/>
+                  <w:noProof/>
+                  <w:sz w:val="24"/>
+                  <w:szCs w:val="24"/>
+                  <w:lang w:eastAsia="es-ES_tradnl"/>
+                </w:rPr>
+              </w:pPr>
+              <w:hyperlink w:anchor="_Toc368570643" w:history="1">
+                <w:r>
+                  <w:rPr>
+                    <w:rStyle w:val="Hipervnculo"/>
+                    <w:rFonts w:asciiTheme="majorHAnsi" w:hAnsiTheme="majorHAnsi" w:cstheme="minorHAnsi"/>
+                    <w:noProof/>
+                    <w:sz w:val="24"/>
+                    <w:szCs w:val="24"/>
+                  </w:rPr>
+                  <w:t>Contexto del problema</w:t>
+                </w:r>
+                <w:r>
+                  <w:rPr>
+                    <w:rFonts w:asciiTheme="majorHAnsi" w:hAnsiTheme="majorHAnsi" w:cstheme="minorHAnsi"/>
+                    <w:noProof/>
+                    <w:webHidden/>
+                    <w:sz w:val="24"/>
+                    <w:szCs w:val="24"/>
+                  </w:rPr>
+                  <w:tab/>
+                </w:r>
+                <w:r>
+                  <w:rPr>
+                    <w:rFonts w:asciiTheme="majorHAnsi" w:hAnsiTheme="majorHAnsi" w:cstheme="minorHAnsi"/>
+                    <w:noProof/>
+                    <w:webHidden/>
+                    <w:sz w:val="24"/>
+                    <w:szCs w:val="24"/>
+                  </w:rPr>
+                  <w:fldChar w:fldCharType="begin"/>
+                </w:r>
+                <w:r>
+                  <w:rPr>
+                    <w:rFonts w:asciiTheme="majorHAnsi" w:hAnsiTheme="majorHAnsi" w:cstheme="minorHAnsi"/>
+                    <w:noProof/>
+                    <w:webHidden/>
+                    <w:sz w:val="24"/>
+                    <w:szCs w:val="24"/>
+                  </w:rPr>
+                  <w:instrText xml:space="preserve"> PAGEREF _Toc368570643 \h </w:instrText>
+                </w:r>
+                <w:r>
+                  <w:rPr>
+                    <w:rFonts w:asciiTheme="majorHAnsi" w:hAnsiTheme="majorHAnsi" w:cstheme="minorHAnsi"/>
+                    <w:noProof/>
+                    <w:webHidden/>
+                    <w:sz w:val="24"/>
+                    <w:szCs w:val="24"/>
+                  </w:rPr>
+                </w:r>
+                <w:r>
+                  <w:rPr>
+                    <w:rFonts w:asciiTheme="majorHAnsi" w:hAnsiTheme="majorHAnsi" w:cstheme="minorHAnsi"/>
+                    <w:noProof/>
+                    <w:webHidden/>
+                    <w:sz w:val="24"/>
+                    <w:szCs w:val="24"/>
+                  </w:rPr>
+                  <w:fldChar w:fldCharType="separate"/>
+                </w:r>
+                <w:r>
+                  <w:rPr>
+                    <w:rFonts w:asciiTheme="majorHAnsi" w:hAnsiTheme="majorHAnsi" w:cstheme="minorHAnsi"/>
+                    <w:noProof/>
+                    <w:webHidden/>
+                    <w:sz w:val="24"/>
+                    <w:szCs w:val="24"/>
+                  </w:rPr>
+                  <w:t>4</w:t>
+                </w:r>
+                <w:r>
+                  <w:rPr>
+                    <w:rFonts w:asciiTheme="majorHAnsi" w:hAnsiTheme="majorHAnsi" w:cstheme="minorHAnsi"/>
+                    <w:noProof/>
+                    <w:webHidden/>
+                    <w:sz w:val="24"/>
+                    <w:szCs w:val="24"/>
+                  </w:rPr>
+                  <w:fldChar w:fldCharType="end"/>
+                </w:r>
+              </w:hyperlink>
+            </w:p>
+            <w:p>
+              <w:pPr>
+                <w:pStyle w:val="TDC2"/>
+                <w:rPr>
+                  <w:rFonts w:asciiTheme="majorHAnsi" w:eastAsiaTheme="minorEastAsia" w:hAnsiTheme="majorHAnsi" w:cstheme="minorHAnsi"/>
+                  <w:noProof/>
+                  <w:sz w:val="24"/>
+                  <w:szCs w:val="24"/>
+                  <w:lang w:eastAsia="es-ES_tradnl"/>
+                </w:rPr>
+              </w:pPr>
+              <w:hyperlink w:anchor="_Toc368570644" w:history="1">
+                <w:r>
+                  <w:rPr>
+                    <w:rStyle w:val="Hipervnculo"/>
+                    <w:rFonts w:asciiTheme="majorHAnsi" w:hAnsiTheme="majorHAnsi" w:cstheme="minorHAnsi"/>
+                    <w:noProof/>
+                    <w:sz w:val="24"/>
+                    <w:szCs w:val="24"/>
+                  </w:rPr>
+                  <w:t>Posibles soluciones al problema</w:t>
+                </w:r>
+                <w:r>
+                  <w:rPr>
+                    <w:rFonts w:asciiTheme="majorHAnsi" w:hAnsiTheme="majorHAnsi" w:cstheme="minorHAnsi"/>
+                    <w:noProof/>
+                    <w:webHidden/>
+                    <w:sz w:val="24"/>
+                    <w:szCs w:val="24"/>
+                  </w:rPr>
+                  <w:tab/>
+                </w:r>
+                <w:r>
+                  <w:rPr>
+                    <w:rFonts w:asciiTheme="majorHAnsi" w:hAnsiTheme="majorHAnsi" w:cstheme="minorHAnsi"/>
+                    <w:noProof/>
+                    <w:webHidden/>
+                    <w:sz w:val="24"/>
+                    <w:szCs w:val="24"/>
+                  </w:rPr>
+                  <w:fldChar w:fldCharType="begin"/>
+                </w:r>
+                <w:r>
+                  <w:rPr>
+                    <w:rFonts w:asciiTheme="majorHAnsi" w:hAnsiTheme="majorHAnsi" w:cstheme="minorHAnsi"/>
+                    <w:noProof/>
+                    <w:webHidden/>
+                    <w:sz w:val="24"/>
+                    <w:szCs w:val="24"/>
+                  </w:rPr>
+                  <w:instrText xml:space="preserve"> PAGEREF _Toc368570644 \h </w:instrText>
+                </w:r>
+                <w:r>
+                  <w:rPr>
+                    <w:rFonts w:asciiTheme="majorHAnsi" w:hAnsiTheme="majorHAnsi" w:cstheme="minorHAnsi"/>
+                    <w:noProof/>
+                    <w:webHidden/>
+                    <w:sz w:val="24"/>
+                    <w:szCs w:val="24"/>
+                  </w:rPr>
+                </w:r>
+                <w:r>
+                  <w:rPr>
+                    <w:rFonts w:asciiTheme="majorHAnsi" w:hAnsiTheme="majorHAnsi" w:cstheme="minorHAnsi"/>
+                    <w:noProof/>
+                    <w:webHidden/>
+                    <w:sz w:val="24"/>
+                    <w:szCs w:val="24"/>
+                  </w:rPr>
+                  <w:fldChar w:fldCharType="separate"/>
+                </w:r>
+                <w:r>
+                  <w:rPr>
+                    <w:rFonts w:asciiTheme="majorHAnsi" w:hAnsiTheme="majorHAnsi" w:cstheme="minorHAnsi"/>
+                    <w:noProof/>
+                    <w:webHidden/>
+                    <w:sz w:val="24"/>
+                    <w:szCs w:val="24"/>
+                  </w:rPr>
+                  <w:t>4</w:t>
+                </w:r>
+                <w:r>
+                  <w:rPr>
+                    <w:rFonts w:asciiTheme="majorHAnsi" w:hAnsiTheme="majorHAnsi" w:cstheme="minorHAnsi"/>
+                    <w:noProof/>
+                    <w:webHidden/>
+                    <w:sz w:val="24"/>
+                    <w:szCs w:val="24"/>
+                  </w:rPr>
+                  <w:fldChar w:fldCharType="end"/>
+                </w:r>
+              </w:hyperlink>
+            </w:p>
+            <w:p>
+              <w:pPr>
+                <w:pStyle w:val="TDC1"/>
+                <w:rPr>
+                  <w:rFonts w:eastAsiaTheme="minorEastAsia"/>
+                  <w:lang w:eastAsia="es-ES_tradnl"/>
+                </w:rPr>
+              </w:pPr>
+              <w:hyperlink w:anchor="_Toc368570645" w:history="1">
+                <w:r>
+                  <w:rPr>
+                    <w:rStyle w:val="Hipervnculo"/>
+                  </w:rPr>
+                  <w:t>Usuarios objetivo</w:t>
+                </w:r>
+                <w:r>
+                  <w:rPr>
+                    <w:webHidden/>
+                  </w:rPr>
+                  <w:tab/>
+                </w:r>
+                <w:r>
+                  <w:rPr>
+                    <w:webHidden/>
+                  </w:rPr>
+                  <w:fldChar w:fldCharType="begin"/>
+                </w:r>
+                <w:r>
+                  <w:rPr>
+                    <w:webHidden/>
+                  </w:rPr>
+                  <w:instrText xml:space="preserve"> PAGEREF _Toc368570645 \h </w:instrText>
+                </w:r>
+                <w:r>
+                  <w:rPr>
+                    <w:webHidden/>
+                  </w:rPr>
+                </w:r>
+                <w:r>
+                  <w:rPr>
+                    <w:webHidden/>
+                  </w:rPr>
+                  <w:fldChar w:fldCharType="separate"/>
+                </w:r>
+                <w:r>
+                  <w:rPr>
+                    <w:webHidden/>
+                  </w:rPr>
+                  <w:t>4</w:t>
+                </w:r>
+                <w:r>
+                  <w:rPr>
+                    <w:webHidden/>
+                  </w:rPr>
+                  <w:fldChar w:fldCharType="end"/>
+                </w:r>
+              </w:hyperlink>
+            </w:p>
+            <w:p>
+              <w:pPr>
+                <w:pStyle w:val="TDC2"/>
+                <w:rPr>
+                  <w:rFonts w:asciiTheme="majorHAnsi" w:eastAsiaTheme="minorEastAsia" w:hAnsiTheme="majorHAnsi"/>
+                  <w:noProof/>
+                  <w:sz w:val="24"/>
+                  <w:szCs w:val="24"/>
+                  <w:lang w:eastAsia="es-ES_tradnl"/>
+                </w:rPr>
+              </w:pPr>
+              <w:hyperlink w:anchor="_Toc368570646" w:history="1">
+                <w:r>
+                  <w:rPr>
+                    <w:rStyle w:val="Hipervnculo"/>
+                    <w:rFonts w:asciiTheme="majorHAnsi" w:hAnsiTheme="majorHAnsi"/>
+                    <w:noProof/>
+                    <w:sz w:val="24"/>
+                    <w:szCs w:val="24"/>
+                  </w:rPr>
+                  <w:t>Necesidades y expectativas del grupo de usuarios objetivo</w:t>
+                </w:r>
+                <w:r>
+                  <w:rPr>
+                    <w:rFonts w:asciiTheme="majorHAnsi" w:hAnsiTheme="majorHAnsi"/>
+                    <w:noProof/>
+                    <w:webHidden/>
+                    <w:sz w:val="24"/>
+                    <w:szCs w:val="24"/>
+                  </w:rPr>
+                  <w:tab/>
+                </w:r>
+                <w:r>
+                  <w:rPr>
+                    <w:rFonts w:asciiTheme="majorHAnsi" w:hAnsiTheme="majorHAnsi"/>
+                    <w:noProof/>
+                    <w:webHidden/>
+                    <w:sz w:val="24"/>
+                    <w:szCs w:val="24"/>
+                  </w:rPr>
+                  <w:fldChar w:fldCharType="begin"/>
+                </w:r>
+                <w:r>
+                  <w:rPr>
+                    <w:rFonts w:asciiTheme="majorHAnsi" w:hAnsiTheme="majorHAnsi"/>
+                    <w:noProof/>
+                    <w:webHidden/>
+                    <w:sz w:val="24"/>
+                    <w:szCs w:val="24"/>
+                  </w:rPr>
+                  <w:instrText xml:space="preserve"> PAGEREF _Toc368570646 \h </w:instrText>
+                </w:r>
+                <w:r>
+                  <w:rPr>
+                    <w:rFonts w:asciiTheme="majorHAnsi" w:hAnsiTheme="majorHAnsi"/>
+                    <w:noProof/>
+                    <w:webHidden/>
+                    <w:sz w:val="24"/>
+                    <w:szCs w:val="24"/>
+                  </w:rPr>
+                </w:r>
+                <w:r>
+                  <w:rPr>
+                    <w:rFonts w:asciiTheme="majorHAnsi" w:hAnsiTheme="majorHAnsi"/>
+                    <w:noProof/>
+                    <w:webHidden/>
+                    <w:sz w:val="24"/>
+                    <w:szCs w:val="24"/>
+                  </w:rPr>
+                  <w:fldChar w:fldCharType="separate"/>
+                </w:r>
+                <w:r>
+                  <w:rPr>
+                    <w:rFonts w:asciiTheme="majorHAnsi" w:hAnsiTheme="majorHAnsi"/>
+                    <w:noProof/>
+                    <w:webHidden/>
+                    <w:sz w:val="24"/>
+                    <w:szCs w:val="24"/>
+                  </w:rPr>
+                  <w:t>5</w:t>
+                </w:r>
+                <w:r>
+                  <w:rPr>
+                    <w:rFonts w:asciiTheme="majorHAnsi" w:hAnsiTheme="majorHAnsi"/>
+                    <w:noProof/>
+                    <w:webHidden/>
+                    <w:sz w:val="24"/>
+                    <w:szCs w:val="24"/>
+                  </w:rPr>
+                  <w:fldChar w:fldCharType="end"/>
+                </w:r>
+              </w:hyperlink>
+            </w:p>
+            <w:p>
+              <w:pPr>
+                <w:pStyle w:val="TDC1"/>
+                <w:rPr>
+                  <w:rFonts w:eastAsiaTheme="minorEastAsia"/>
+                  <w:lang w:eastAsia="es-ES_tradnl"/>
+                </w:rPr>
+              </w:pPr>
+              <w:hyperlink w:anchor="_Toc368570647" w:history="1">
+                <w:r>
+                  <w:rPr>
+                    <w:rStyle w:val="Hipervnculo"/>
+                  </w:rPr>
+                  <w:t>Borrador de la solución</w:t>
+                </w:r>
+                <w:r>
+                  <w:rPr>
+                    <w:webHidden/>
+                  </w:rPr>
+                  <w:tab/>
+                </w:r>
+                <w:r>
+                  <w:rPr>
+                    <w:webHidden/>
+                  </w:rPr>
+                  <w:fldChar w:fldCharType="begin"/>
+                </w:r>
+                <w:r>
+                  <w:rPr>
+                    <w:webHidden/>
+                  </w:rPr>
+                  <w:instrText xml:space="preserve"> PAGEREF _Toc368570647 \h </w:instrText>
+                </w:r>
+                <w:r>
+                  <w:rPr>
+                    <w:webHidden/>
+                  </w:rPr>
+                </w:r>
+                <w:r>
+                  <w:rPr>
+                    <w:webHidden/>
+                  </w:rPr>
+                  <w:fldChar w:fldCharType="separate"/>
+                </w:r>
+                <w:r>
+                  <w:rPr>
+                    <w:webHidden/>
+                  </w:rPr>
+                  <w:t>5</w:t>
+                </w:r>
+                <w:r>
+                  <w:rPr>
+                    <w:webHidden/>
+                  </w:rPr>
+                  <w:fldChar w:fldCharType="end"/>
+                </w:r>
+              </w:hyperlink>
+            </w:p>
+            <w:p>
+              <w:pPr>
+                <w:pStyle w:val="TDC2"/>
+                <w:rPr>
+                  <w:rFonts w:asciiTheme="majorHAnsi" w:eastAsiaTheme="minorEastAsia" w:hAnsiTheme="majorHAnsi"/>
+                  <w:noProof/>
+                  <w:sz w:val="24"/>
+                  <w:szCs w:val="24"/>
+                  <w:lang w:eastAsia="es-ES_tradnl"/>
+                </w:rPr>
+              </w:pPr>
+              <w:hyperlink w:anchor="_Toc368570648" w:history="1">
+                <w:r>
+                  <w:rPr>
+                    <w:rStyle w:val="Hipervnculo"/>
+                    <w:rFonts w:asciiTheme="majorHAnsi" w:hAnsiTheme="majorHAnsi"/>
+                    <w:noProof/>
+                    <w:sz w:val="24"/>
+                    <w:szCs w:val="24"/>
+                  </w:rPr>
+                  <w:t>Boceto 1: Página de inicio nº 1</w:t>
+                </w:r>
+                <w:r>
+                  <w:rPr>
+                    <w:rFonts w:asciiTheme="majorHAnsi" w:hAnsiTheme="majorHAnsi"/>
+                    <w:noProof/>
+                    <w:webHidden/>
+                    <w:sz w:val="24"/>
+                    <w:szCs w:val="24"/>
+                  </w:rPr>
+                  <w:tab/>
+                </w:r>
+                <w:r>
+                  <w:rPr>
+                    <w:rFonts w:asciiTheme="majorHAnsi" w:hAnsiTheme="majorHAnsi"/>
+                    <w:noProof/>
+                    <w:webHidden/>
+                    <w:sz w:val="24"/>
+                    <w:szCs w:val="24"/>
+                  </w:rPr>
+                  <w:fldChar w:fldCharType="begin"/>
+                </w:r>
+                <w:r>
+                  <w:rPr>
+                    <w:rFonts w:asciiTheme="majorHAnsi" w:hAnsiTheme="majorHAnsi"/>
+                    <w:noProof/>
+                    <w:webHidden/>
+                    <w:sz w:val="24"/>
+                    <w:szCs w:val="24"/>
+                  </w:rPr>
+                  <w:instrText xml:space="preserve"> PAGEREF _Toc368570648 \h </w:instrText>
+                </w:r>
+                <w:r>
+                  <w:rPr>
+                    <w:rFonts w:asciiTheme="majorHAnsi" w:hAnsiTheme="majorHAnsi"/>
+                    <w:noProof/>
+                    <w:webHidden/>
+                    <w:sz w:val="24"/>
+                    <w:szCs w:val="24"/>
+                  </w:rPr>
+                </w:r>
+                <w:r>
+                  <w:rPr>
+                    <w:rFonts w:asciiTheme="majorHAnsi" w:hAnsiTheme="majorHAnsi"/>
+                    <w:noProof/>
+                    <w:webHidden/>
+                    <w:sz w:val="24"/>
+                    <w:szCs w:val="24"/>
+                  </w:rPr>
+                  <w:fldChar w:fldCharType="separate"/>
+                </w:r>
+                <w:r>
+                  <w:rPr>
+                    <w:rFonts w:asciiTheme="majorHAnsi" w:hAnsiTheme="majorHAnsi"/>
+                    <w:noProof/>
+                    <w:webHidden/>
+                    <w:sz w:val="24"/>
+                    <w:szCs w:val="24"/>
+                  </w:rPr>
+                  <w:t>6</w:t>
+                </w:r>
+                <w:r>
+                  <w:rPr>
+                    <w:rFonts w:asciiTheme="majorHAnsi" w:hAnsiTheme="majorHAnsi"/>
+                    <w:noProof/>
+                    <w:webHidden/>
+                    <w:sz w:val="24"/>
+                    <w:szCs w:val="24"/>
+                  </w:rPr>
+                  <w:fldChar w:fldCharType="end"/>
+                </w:r>
+              </w:hyperlink>
+            </w:p>
+            <w:p>
+              <w:pPr>
+                <w:pStyle w:val="TDC2"/>
+                <w:rPr>
+                  <w:rFonts w:asciiTheme="majorHAnsi" w:eastAsiaTheme="minorEastAsia" w:hAnsiTheme="majorHAnsi"/>
+                  <w:noProof/>
+                  <w:sz w:val="24"/>
+                  <w:szCs w:val="24"/>
+                  <w:lang w:eastAsia="es-ES_tradnl"/>
+                </w:rPr>
+              </w:pPr>
+              <w:hyperlink w:anchor="_Toc368570649" w:history="1">
+                <w:r>
+                  <w:rPr>
+                    <w:rStyle w:val="Hipervnculo"/>
+                    <w:rFonts w:asciiTheme="majorHAnsi" w:hAnsiTheme="majorHAnsi"/>
+                    <w:noProof/>
+                    <w:sz w:val="24"/>
+                    <w:szCs w:val="24"/>
+                  </w:rPr>
+                  <w:t>Boceto 2: Página de registro</w:t>
+                </w:r>
+                <w:r>
+                  <w:rPr>
+                    <w:rFonts w:asciiTheme="majorHAnsi" w:hAnsiTheme="majorHAnsi"/>
+                    <w:noProof/>
+                    <w:webHidden/>
+                    <w:sz w:val="24"/>
+                    <w:szCs w:val="24"/>
+                  </w:rPr>
+                  <w:tab/>
+                </w:r>
+                <w:r>
+                  <w:rPr>
+                    <w:rFonts w:asciiTheme="majorHAnsi" w:hAnsiTheme="majorHAnsi"/>
+                    <w:noProof/>
+                    <w:webHidden/>
+                    <w:sz w:val="24"/>
+                    <w:szCs w:val="24"/>
+                  </w:rPr>
+                  <w:fldChar w:fldCharType="begin"/>
+                </w:r>
+                <w:r>
+                  <w:rPr>
+                    <w:rFonts w:asciiTheme="majorHAnsi" w:hAnsiTheme="majorHAnsi"/>
+                    <w:noProof/>
+                    <w:webHidden/>
+                    <w:sz w:val="24"/>
+                    <w:szCs w:val="24"/>
+                  </w:rPr>
+                  <w:instrText xml:space="preserve"> PAGEREF _Toc368570649 \h </w:instrText>
+                </w:r>
+                <w:r>
+                  <w:rPr>
+                    <w:rFonts w:asciiTheme="majorHAnsi" w:hAnsiTheme="majorHAnsi"/>
+                    <w:noProof/>
+                    <w:webHidden/>
+                    <w:sz w:val="24"/>
+                    <w:szCs w:val="24"/>
+                  </w:rPr>
+                </w:r>
+                <w:r>
+                  <w:rPr>
+                    <w:rFonts w:asciiTheme="majorHAnsi" w:hAnsiTheme="majorHAnsi"/>
+                    <w:noProof/>
+                    <w:webHidden/>
+                    <w:sz w:val="24"/>
+                    <w:szCs w:val="24"/>
+                  </w:rPr>
+                  <w:fldChar w:fldCharType="separate"/>
+                </w:r>
+                <w:r>
+                  <w:rPr>
+                    <w:rFonts w:asciiTheme="majorHAnsi" w:hAnsiTheme="majorHAnsi"/>
+                    <w:noProof/>
+                    <w:webHidden/>
+                    <w:sz w:val="24"/>
+                    <w:szCs w:val="24"/>
+                  </w:rPr>
+                  <w:t>7</w:t>
+                </w:r>
+                <w:r>
+                  <w:rPr>
+                    <w:rFonts w:asciiTheme="majorHAnsi" w:hAnsiTheme="majorHAnsi"/>
+                    <w:noProof/>
+                    <w:webHidden/>
+                    <w:sz w:val="24"/>
+                    <w:szCs w:val="24"/>
+                  </w:rPr>
+                  <w:fldChar w:fldCharType="end"/>
+                </w:r>
+              </w:hyperlink>
+            </w:p>
+            <w:p>
+              <w:pPr>
+                <w:pStyle w:val="TDC2"/>
+                <w:rPr>
+                  <w:rFonts w:asciiTheme="majorHAnsi" w:eastAsiaTheme="minorEastAsia" w:hAnsiTheme="majorHAnsi"/>
+                  <w:noProof/>
+                  <w:sz w:val="24"/>
+                  <w:szCs w:val="24"/>
+                  <w:lang w:eastAsia="es-ES_tradnl"/>
+                </w:rPr>
+              </w:pPr>
+              <w:hyperlink w:anchor="_Toc368570650" w:history="1">
+                <w:r>
+                  <w:rPr>
+                    <w:rStyle w:val="Hipervnculo"/>
+                    <w:rFonts w:asciiTheme="majorHAnsi" w:hAnsiTheme="majorHAnsi"/>
+                    <w:noProof/>
+                    <w:sz w:val="24"/>
+                    <w:szCs w:val="24"/>
+                  </w:rPr>
+                  <w:t>Boceto 3: Página de inicio  nº 2</w:t>
+                </w:r>
+                <w:r>
+                  <w:rPr>
+                    <w:rFonts w:asciiTheme="majorHAnsi" w:hAnsiTheme="majorHAnsi"/>
+                    <w:noProof/>
+                    <w:webHidden/>
+                    <w:sz w:val="24"/>
+                    <w:szCs w:val="24"/>
+                  </w:rPr>
+                  <w:tab/>
+                </w:r>
+                <w:r>
+                  <w:rPr>
+                    <w:rFonts w:asciiTheme="majorHAnsi" w:hAnsiTheme="majorHAnsi"/>
+                    <w:noProof/>
+                    <w:webHidden/>
+                    <w:sz w:val="24"/>
+                    <w:szCs w:val="24"/>
+                  </w:rPr>
+                  <w:fldChar w:fldCharType="begin"/>
+                </w:r>
+                <w:r>
+                  <w:rPr>
+                    <w:rFonts w:asciiTheme="majorHAnsi" w:hAnsiTheme="majorHAnsi"/>
+                    <w:noProof/>
+                    <w:webHidden/>
+                    <w:sz w:val="24"/>
+                    <w:szCs w:val="24"/>
+                  </w:rPr>
+                  <w:instrText xml:space="preserve"> PAGEREF _Toc368570650 \h </w:instrText>
+                </w:r>
+                <w:r>
+                  <w:rPr>
+                    <w:rFonts w:asciiTheme="majorHAnsi" w:hAnsiTheme="majorHAnsi"/>
+                    <w:noProof/>
+                    <w:webHidden/>
+                    <w:sz w:val="24"/>
+                    <w:szCs w:val="24"/>
+                  </w:rPr>
+                </w:r>
+                <w:r>
+                  <w:rPr>
+                    <w:rFonts w:asciiTheme="majorHAnsi" w:hAnsiTheme="majorHAnsi"/>
+                    <w:noProof/>
+                    <w:webHidden/>
+                    <w:sz w:val="24"/>
+                    <w:szCs w:val="24"/>
+                  </w:rPr>
+                  <w:fldChar w:fldCharType="separate"/>
+                </w:r>
+                <w:r>
+                  <w:rPr>
+                    <w:rFonts w:asciiTheme="majorHAnsi" w:hAnsiTheme="majorHAnsi"/>
+                    <w:noProof/>
+                    <w:webHidden/>
+                    <w:sz w:val="24"/>
+                    <w:szCs w:val="24"/>
+                  </w:rPr>
+                  <w:t>8</w:t>
+                </w:r>
+                <w:r>
+                  <w:rPr>
+                    <w:rFonts w:asciiTheme="majorHAnsi" w:hAnsiTheme="majorHAnsi"/>
+                    <w:noProof/>
+                    <w:webHidden/>
+                    <w:sz w:val="24"/>
+                    <w:szCs w:val="24"/>
+                  </w:rPr>
+                  <w:fldChar w:fldCharType="end"/>
+                </w:r>
+              </w:hyperlink>
+            </w:p>
+            <w:p>
+              <w:pPr>
+                <w:pStyle w:val="TDC1"/>
+                <w:rPr>
+                  <w:rFonts w:eastAsiaTheme="minorEastAsia"/>
+                  <w:lang w:eastAsia="es-ES_tradnl"/>
+                </w:rPr>
+              </w:pPr>
+              <w:hyperlink w:anchor="_Toc368570651" w:history="1">
+                <w:r>
+                  <w:rPr>
+                    <w:rStyle w:val="Hipervnculo"/>
+                  </w:rPr>
+                  <w:t>Referencias</w:t>
+                </w:r>
+                <w:r>
+                  <w:rPr>
+                    <w:webHidden/>
+                  </w:rPr>
+                  <w:tab/>
+                </w:r>
+                <w:r>
+                  <w:rPr>
+                    <w:webHidden/>
+                  </w:rPr>
+                  <w:fldChar w:fldCharType="begin"/>
+                </w:r>
+                <w:r>
+                  <w:rPr>
+                    <w:webHidden/>
+                  </w:rPr>
+                  <w:instrText xml:space="preserve"> PAGEREF _Toc368570651 \h </w:instrText>
+                </w:r>
+                <w:r>
+                  <w:rPr>
+                    <w:webHidden/>
+                  </w:rPr>
+                </w:r>
+                <w:r>
+                  <w:rPr>
+                    <w:webHidden/>
+                  </w:rPr>
+                  <w:fldChar w:fldCharType="separate"/>
+                </w:r>
+                <w:r>
+                  <w:rPr>
+                    <w:webHidden/>
+                  </w:rPr>
+                  <w:t>9</w:t>
+                </w:r>
+                <w:r>
+                  <w:rPr>
+                    <w:webHidden/>
+                  </w:rPr>
+                  <w:fldChar w:fldCharType="end"/>
+                </w:r>
+              </w:hyperlink>
+            </w:p>
+            <w:p>
+              <w:r>
+                <w:rPr>
+                  <w:rFonts w:asciiTheme="majorHAnsi" w:hAnsiTheme="majorHAnsi" w:cs="Arial"/>
+                  <w:b/>
+                  <w:bCs/>
+                  <w:sz w:val="24"/>
+                  <w:szCs w:val="24"/>
+                  <w:lang w:val="es-ES"/>
+                </w:rPr>
+                <w:fldChar w:fldCharType="end"/>
+              </w:r>
+            </w:p>
+          </w:sdtContent>
+        </w:sdt>
+        <w:p>
+          <w:pPr>
+            <w:jc w:val="left"/>
+          </w:pPr>
+        </w:p>
         <w:p>
           <w:pPr>
             <w:jc w:val="left"/>
@@ -363,6 +1408,11 @@
             <w:br w:type="page"/>
           </w:r>
         </w:p>
+        <w:p>
+          <w:pPr>
+            <w:jc w:val="left"/>
+          </w:pPr>
+        </w:p>
       </w:sdtContent>
     </w:sdt>
     <w:p>
@@ -370,17 +1420,26 @@
         <w:pStyle w:val="Ttulo"/>
       </w:pPr>
       <w:r>
-        <w:lastRenderedPageBreak/>
-        <w:t>Proyecto individual: “Apúntate!”</w:t>
+        <w:t>Proyecto individual: “Apúntate</w:t>
+      </w:r>
+      <w:proofErr w:type="gramStart"/>
+      <w:r>
+        <w:t>!</w:t>
+      </w:r>
+      <w:proofErr w:type="gramEnd"/>
+      <w:r>
+        <w:t>”</w:t>
       </w:r>
     </w:p>
     <w:p>
       <w:pPr>
         <w:pStyle w:val="Ttulo1"/>
       </w:pPr>
+      <w:bookmarkStart w:id="1" w:name="_Toc368570640"/>
       <w:r>
         <w:t>Descripción del proyecto</w:t>
       </w:r>
+      <w:bookmarkEnd w:id="1"/>
     </w:p>
     <w:p/>
     <w:p>
@@ -423,7 +1482,23 @@
           <w:rFonts w:cs="Times New Roman"/>
           <w:szCs w:val="20"/>
         </w:rPr>
-        <w:t xml:space="preserve">. La página web se llamará “Apúntate!”, ya que se almacenarán apuntes de otros estudiantes en ella. La página web </w:t>
+        <w:t>. La página web se llamará “Apúntate</w:t>
+      </w:r>
+      <w:proofErr w:type="gramStart"/>
+      <w:r>
+        <w:rPr>
+          <w:rFonts w:cs="Times New Roman"/>
+          <w:szCs w:val="20"/>
+        </w:rPr>
+        <w:t>!</w:t>
+      </w:r>
+      <w:proofErr w:type="gramEnd"/>
+      <w:r>
+        <w:rPr>
+          <w:rFonts w:cs="Times New Roman"/>
+          <w:szCs w:val="20"/>
+        </w:rPr>
+        <w:t xml:space="preserve">”, ya que se almacenarán apuntes de otros estudiantes en ella. La página web </w:t>
       </w:r>
       <w:r>
         <w:rPr>
@@ -470,9 +1545,11 @@
       <w:pPr>
         <w:pStyle w:val="Ttulo2"/>
       </w:pPr>
+      <w:bookmarkStart w:id="2" w:name="_Toc368570641"/>
       <w:r>
         <w:t>Tareas</w:t>
       </w:r>
+      <w:bookmarkEnd w:id="2"/>
     </w:p>
     <w:p/>
     <w:tbl>
@@ -526,6 +1603,7 @@
             <w:cnfStyle w:val="001000000000" w:firstRow="0" w:lastRow="0" w:firstColumn="1" w:lastColumn="0" w:oddVBand="0" w:evenVBand="0" w:oddHBand="0" w:evenHBand="0" w:firstRowFirstColumn="0" w:firstRowLastColumn="0" w:lastRowFirstColumn="0" w:lastRowLastColumn="0"/>
             <w:tcW w:w="5000" w:type="pct"/>
             <w:gridSpan w:val="2"/>
+            <w:vAlign w:val="center"/>
           </w:tcPr>
           <w:p>
             <w:pPr>
@@ -548,6 +1626,7 @@
           <w:tcPr>
             <w:cnfStyle w:val="001000000000" w:firstRow="0" w:lastRow="0" w:firstColumn="1" w:lastColumn="0" w:oddVBand="0" w:evenVBand="0" w:oddHBand="0" w:evenHBand="0" w:firstRowFirstColumn="0" w:firstRowLastColumn="0" w:lastRowFirstColumn="0" w:lastRowLastColumn="0"/>
             <w:tcW w:w="1525" w:type="pct"/>
+            <w:vAlign w:val="center"/>
           </w:tcPr>
           <w:p>
             <w:pPr>
@@ -593,6 +1672,7 @@
           <w:tcPr>
             <w:cnfStyle w:val="001000000000" w:firstRow="0" w:lastRow="0" w:firstColumn="1" w:lastColumn="0" w:oddVBand="0" w:evenVBand="0" w:oddHBand="0" w:evenHBand="0" w:firstRowFirstColumn="0" w:firstRowLastColumn="0" w:lastRowFirstColumn="0" w:lastRowLastColumn="0"/>
             <w:tcW w:w="1525" w:type="pct"/>
+            <w:vAlign w:val="center"/>
           </w:tcPr>
           <w:p>
             <w:pPr>
@@ -637,6 +1717,7 @@
           <w:tcPr>
             <w:cnfStyle w:val="001000000000" w:firstRow="0" w:lastRow="0" w:firstColumn="1" w:lastColumn="0" w:oddVBand="0" w:evenVBand="0" w:oddHBand="0" w:evenHBand="0" w:firstRowFirstColumn="0" w:firstRowLastColumn="0" w:lastRowFirstColumn="0" w:lastRowLastColumn="0"/>
             <w:tcW w:w="1525" w:type="pct"/>
+            <w:vAlign w:val="center"/>
           </w:tcPr>
           <w:p>
             <w:pPr>
@@ -683,6 +1764,7 @@
             <w:cnfStyle w:val="001000000000" w:firstRow="0" w:lastRow="0" w:firstColumn="1" w:lastColumn="0" w:oddVBand="0" w:evenVBand="0" w:oddHBand="0" w:evenHBand="0" w:firstRowFirstColumn="0" w:firstRowLastColumn="0" w:lastRowFirstColumn="0" w:lastRowLastColumn="0"/>
             <w:tcW w:w="5000" w:type="pct"/>
             <w:gridSpan w:val="2"/>
+            <w:vAlign w:val="center"/>
           </w:tcPr>
           <w:p>
             <w:pPr>
@@ -708,6 +1790,7 @@
           <w:tcPr>
             <w:cnfStyle w:val="001000000000" w:firstRow="0" w:lastRow="0" w:firstColumn="1" w:lastColumn="0" w:oddVBand="0" w:evenVBand="0" w:oddHBand="0" w:evenHBand="0" w:firstRowFirstColumn="0" w:firstRowLastColumn="0" w:lastRowFirstColumn="0" w:lastRowLastColumn="0"/>
             <w:tcW w:w="1525" w:type="pct"/>
+            <w:vAlign w:val="center"/>
           </w:tcPr>
           <w:p>
             <w:pPr>
@@ -752,6 +1835,7 @@
           <w:tcPr>
             <w:cnfStyle w:val="001000000000" w:firstRow="0" w:lastRow="0" w:firstColumn="1" w:lastColumn="0" w:oddVBand="0" w:evenVBand="0" w:oddHBand="0" w:evenHBand="0" w:firstRowFirstColumn="0" w:firstRowLastColumn="0" w:lastRowFirstColumn="0" w:lastRowLastColumn="0"/>
             <w:tcW w:w="1525" w:type="pct"/>
+            <w:vAlign w:val="center"/>
           </w:tcPr>
           <w:p>
             <w:pPr>
@@ -794,6 +1878,7 @@
             <w:cnfStyle w:val="001000000000" w:firstRow="0" w:lastRow="0" w:firstColumn="1" w:lastColumn="0" w:oddVBand="0" w:evenVBand="0" w:oddHBand="0" w:evenHBand="0" w:firstRowFirstColumn="0" w:firstRowLastColumn="0" w:lastRowFirstColumn="0" w:lastRowLastColumn="0"/>
             <w:tcW w:w="5000" w:type="pct"/>
             <w:gridSpan w:val="2"/>
+            <w:vAlign w:val="center"/>
           </w:tcPr>
           <w:p>
             <w:pPr>
@@ -819,6 +1904,7 @@
           <w:tcPr>
             <w:cnfStyle w:val="001000000000" w:firstRow="0" w:lastRow="0" w:firstColumn="1" w:lastColumn="0" w:oddVBand="0" w:evenVBand="0" w:oddHBand="0" w:evenHBand="0" w:firstRowFirstColumn="0" w:firstRowLastColumn="0" w:lastRowFirstColumn="0" w:lastRowLastColumn="0"/>
             <w:tcW w:w="1525" w:type="pct"/>
+            <w:vAlign w:val="center"/>
           </w:tcPr>
           <w:p>
             <w:pPr>
@@ -860,6 +1946,7 @@
           <w:tcPr>
             <w:cnfStyle w:val="001000000000" w:firstRow="0" w:lastRow="0" w:firstColumn="1" w:lastColumn="0" w:oddVBand="0" w:evenVBand="0" w:oddHBand="0" w:evenHBand="0" w:firstRowFirstColumn="0" w:firstRowLastColumn="0" w:lastRowFirstColumn="0" w:lastRowLastColumn="0"/>
             <w:tcW w:w="1525" w:type="pct"/>
+            <w:vAlign w:val="center"/>
           </w:tcPr>
           <w:p>
             <w:pPr>
@@ -967,6 +2054,7 @@
             <w:cnfStyle w:val="001000000000" w:firstRow="0" w:lastRow="0" w:firstColumn="1" w:lastColumn="0" w:oddVBand="0" w:evenVBand="0" w:oddHBand="0" w:evenHBand="0" w:firstRowFirstColumn="0" w:firstRowLastColumn="0" w:lastRowFirstColumn="0" w:lastRowLastColumn="0"/>
             <w:tcW w:w="8644" w:type="dxa"/>
             <w:gridSpan w:val="2"/>
+            <w:vAlign w:val="center"/>
           </w:tcPr>
           <w:p>
             <w:pPr>
@@ -989,6 +2077,7 @@
           <w:tcPr>
             <w:cnfStyle w:val="001000000000" w:firstRow="0" w:lastRow="0" w:firstColumn="1" w:lastColumn="0" w:oddVBand="0" w:evenVBand="0" w:oddHBand="0" w:evenHBand="0" w:firstRowFirstColumn="0" w:firstRowLastColumn="0" w:lastRowFirstColumn="0" w:lastRowLastColumn="0"/>
             <w:tcW w:w="2660" w:type="dxa"/>
+            <w:vAlign w:val="center"/>
           </w:tcPr>
           <w:p>
             <w:pPr>
@@ -1041,6 +2130,7 @@
           <w:tcPr>
             <w:cnfStyle w:val="001000000000" w:firstRow="0" w:lastRow="0" w:firstColumn="1" w:lastColumn="0" w:oddVBand="0" w:evenVBand="0" w:oddHBand="0" w:evenHBand="0" w:firstRowFirstColumn="0" w:firstRowLastColumn="0" w:lastRowFirstColumn="0" w:lastRowLastColumn="0"/>
             <w:tcW w:w="2660" w:type="dxa"/>
+            <w:vAlign w:val="center"/>
           </w:tcPr>
           <w:p>
             <w:pPr>
@@ -1082,6 +2172,7 @@
           <w:tcPr>
             <w:cnfStyle w:val="001000000000" w:firstRow="0" w:lastRow="0" w:firstColumn="1" w:lastColumn="0" w:oddVBand="0" w:evenVBand="0" w:oddHBand="0" w:evenHBand="0" w:firstRowFirstColumn="0" w:firstRowLastColumn="0" w:lastRowFirstColumn="0" w:lastRowLastColumn="0"/>
             <w:tcW w:w="2660" w:type="dxa"/>
+            <w:vAlign w:val="center"/>
           </w:tcPr>
           <w:p>
             <w:pPr>
@@ -1094,6 +2185,7 @@
               <w:rPr>
                 <w:rFonts w:ascii="Calibri" w:hAnsi="Calibri" w:cs="Calibri"/>
               </w:rPr>
+              <w:lastRenderedPageBreak/>
               <w:t>Precondiciones</w:t>
             </w:r>
           </w:p>
@@ -1127,6 +2219,7 @@
             <w:cnfStyle w:val="001000000000" w:firstRow="0" w:lastRow="0" w:firstColumn="1" w:lastColumn="0" w:oddVBand="0" w:evenVBand="0" w:oddHBand="0" w:evenHBand="0" w:firstRowFirstColumn="0" w:firstRowLastColumn="0" w:lastRowFirstColumn="0" w:lastRowLastColumn="0"/>
             <w:tcW w:w="8644" w:type="dxa"/>
             <w:gridSpan w:val="2"/>
+            <w:vAlign w:val="center"/>
           </w:tcPr>
           <w:p>
             <w:pPr>
@@ -1149,6 +2242,7 @@
           <w:tcPr>
             <w:cnfStyle w:val="001000000000" w:firstRow="0" w:lastRow="0" w:firstColumn="1" w:lastColumn="0" w:oddVBand="0" w:evenVBand="0" w:oddHBand="0" w:evenHBand="0" w:firstRowFirstColumn="0" w:firstRowLastColumn="0" w:lastRowFirstColumn="0" w:lastRowLastColumn="0"/>
             <w:tcW w:w="2660" w:type="dxa"/>
+            <w:vAlign w:val="center"/>
           </w:tcPr>
           <w:p>
             <w:pPr>
@@ -1161,7 +2255,6 @@
               <w:rPr>
                 <w:rFonts w:ascii="Calibri" w:hAnsi="Calibri" w:cs="Calibri"/>
               </w:rPr>
-              <w:lastRenderedPageBreak/>
               <w:t>Urgencia</w:t>
             </w:r>
           </w:p>
@@ -1194,6 +2287,7 @@
           <w:tcPr>
             <w:cnfStyle w:val="001000000000" w:firstRow="0" w:lastRow="0" w:firstColumn="1" w:lastColumn="0" w:oddVBand="0" w:evenVBand="0" w:oddHBand="0" w:evenHBand="0" w:firstRowFirstColumn="0" w:firstRowLastColumn="0" w:lastRowFirstColumn="0" w:lastRowLastColumn="0"/>
             <w:tcW w:w="2660" w:type="dxa"/>
+            <w:vAlign w:val="center"/>
           </w:tcPr>
           <w:p>
             <w:pPr>
@@ -1236,6 +2330,7 @@
             <w:cnfStyle w:val="001000000000" w:firstRow="0" w:lastRow="0" w:firstColumn="1" w:lastColumn="0" w:oddVBand="0" w:evenVBand="0" w:oddHBand="0" w:evenHBand="0" w:firstRowFirstColumn="0" w:firstRowLastColumn="0" w:lastRowFirstColumn="0" w:lastRowLastColumn="0"/>
             <w:tcW w:w="8644" w:type="dxa"/>
             <w:gridSpan w:val="2"/>
+            <w:vAlign w:val="center"/>
           </w:tcPr>
           <w:p>
             <w:pPr>
@@ -1261,6 +2356,7 @@
           <w:tcPr>
             <w:cnfStyle w:val="001000000000" w:firstRow="0" w:lastRow="0" w:firstColumn="1" w:lastColumn="0" w:oddVBand="0" w:evenVBand="0" w:oddHBand="0" w:evenHBand="0" w:firstRowFirstColumn="0" w:firstRowLastColumn="0" w:lastRowFirstColumn="0" w:lastRowLastColumn="0"/>
             <w:tcW w:w="2660" w:type="dxa"/>
+            <w:vAlign w:val="center"/>
           </w:tcPr>
           <w:p>
             <w:pPr>
@@ -1302,6 +2398,7 @@
           <w:tcPr>
             <w:cnfStyle w:val="001000000000" w:firstRow="0" w:lastRow="0" w:firstColumn="1" w:lastColumn="0" w:oddVBand="0" w:evenVBand="0" w:oddHBand="0" w:evenHBand="0" w:firstRowFirstColumn="0" w:firstRowLastColumn="0" w:lastRowFirstColumn="0" w:lastRowLastColumn="0"/>
             <w:tcW w:w="2660" w:type="dxa"/>
+            <w:vAlign w:val="center"/>
           </w:tcPr>
           <w:p>
             <w:pPr>
@@ -1388,6 +2485,7 @@
             <w:cnfStyle w:val="001000000000" w:firstRow="0" w:lastRow="0" w:firstColumn="1" w:lastColumn="0" w:oddVBand="0" w:evenVBand="0" w:oddHBand="0" w:evenHBand="0" w:firstRowFirstColumn="0" w:firstRowLastColumn="0" w:lastRowFirstColumn="0" w:lastRowLastColumn="0"/>
             <w:tcW w:w="8644" w:type="dxa"/>
             <w:gridSpan w:val="2"/>
+            <w:vAlign w:val="center"/>
           </w:tcPr>
           <w:p>
             <w:pPr>
@@ -1418,6 +2516,7 @@
             <w:cnfStyle w:val="001000000000" w:firstRow="0" w:lastRow="0" w:firstColumn="1" w:lastColumn="0" w:oddVBand="0" w:evenVBand="0" w:oddHBand="0" w:evenHBand="0" w:firstRowFirstColumn="0" w:firstRowLastColumn="0" w:lastRowFirstColumn="0" w:lastRowLastColumn="0"/>
             <w:tcW w:w="8644" w:type="dxa"/>
             <w:gridSpan w:val="2"/>
+            <w:vAlign w:val="center"/>
           </w:tcPr>
           <w:p>
             <w:pPr>
@@ -1440,6 +2539,7 @@
           <w:tcPr>
             <w:cnfStyle w:val="001000000000" w:firstRow="0" w:lastRow="0" w:firstColumn="1" w:lastColumn="0" w:oddVBand="0" w:evenVBand="0" w:oddHBand="0" w:evenHBand="0" w:firstRowFirstColumn="0" w:firstRowLastColumn="0" w:lastRowFirstColumn="0" w:lastRowLastColumn="0"/>
             <w:tcW w:w="2660" w:type="dxa"/>
+            <w:vAlign w:val="center"/>
           </w:tcPr>
           <w:p>
             <w:pPr>
@@ -1459,6 +2559,7 @@
         <w:tc>
           <w:tcPr>
             <w:tcW w:w="5984" w:type="dxa"/>
+            <w:vAlign w:val="center"/>
           </w:tcPr>
           <w:p>
             <w:pPr>
@@ -1492,6 +2593,7 @@
           <w:tcPr>
             <w:cnfStyle w:val="001000000000" w:firstRow="0" w:lastRow="0" w:firstColumn="1" w:lastColumn="0" w:oddVBand="0" w:evenVBand="0" w:oddHBand="0" w:evenHBand="0" w:firstRowFirstColumn="0" w:firstRowLastColumn="0" w:lastRowFirstColumn="0" w:lastRowLastColumn="0"/>
             <w:tcW w:w="2660" w:type="dxa"/>
+            <w:vAlign w:val="center"/>
           </w:tcPr>
           <w:p>
             <w:pPr>
@@ -1511,6 +2613,7 @@
         <w:tc>
           <w:tcPr>
             <w:tcW w:w="5984" w:type="dxa"/>
+            <w:vAlign w:val="center"/>
           </w:tcPr>
           <w:p>
             <w:pPr>
@@ -1533,6 +2636,7 @@
           <w:tcPr>
             <w:cnfStyle w:val="001000000000" w:firstRow="0" w:lastRow="0" w:firstColumn="1" w:lastColumn="0" w:oddVBand="0" w:evenVBand="0" w:oddHBand="0" w:evenHBand="0" w:firstRowFirstColumn="0" w:firstRowLastColumn="0" w:lastRowFirstColumn="0" w:lastRowLastColumn="0"/>
             <w:tcW w:w="2660" w:type="dxa"/>
+            <w:vAlign w:val="center"/>
           </w:tcPr>
           <w:p>
             <w:pPr>
@@ -1552,6 +2656,7 @@
         <w:tc>
           <w:tcPr>
             <w:tcW w:w="5984" w:type="dxa"/>
+            <w:vAlign w:val="center"/>
           </w:tcPr>
           <w:p>
             <w:pPr>
@@ -1578,6 +2683,7 @@
             <w:cnfStyle w:val="001000000000" w:firstRow="0" w:lastRow="0" w:firstColumn="1" w:lastColumn="0" w:oddVBand="0" w:evenVBand="0" w:oddHBand="0" w:evenHBand="0" w:firstRowFirstColumn="0" w:firstRowLastColumn="0" w:lastRowFirstColumn="0" w:lastRowLastColumn="0"/>
             <w:tcW w:w="8644" w:type="dxa"/>
             <w:gridSpan w:val="2"/>
+            <w:vAlign w:val="center"/>
           </w:tcPr>
           <w:p>
             <w:pPr>
@@ -1600,31 +2706,8 @@
           <w:tcPr>
             <w:cnfStyle w:val="001000000000" w:firstRow="0" w:lastRow="0" w:firstColumn="1" w:lastColumn="0" w:oddVBand="0" w:evenVBand="0" w:oddHBand="0" w:evenHBand="0" w:firstRowFirstColumn="0" w:firstRowLastColumn="0" w:lastRowFirstColumn="0" w:lastRowLastColumn="0"/>
             <w:tcW w:w="2660" w:type="dxa"/>
+            <w:vAlign w:val="center"/>
           </w:tcPr>
-          <w:p>
-            <w:pPr>
-              <w:jc w:val="center"/>
-              <w:rPr>
-                <w:rFonts w:ascii="Calibri" w:hAnsi="Calibri" w:cs="Calibri"/>
-              </w:rPr>
-            </w:pPr>
-          </w:p>
-          <w:p>
-            <w:pPr>
-              <w:jc w:val="center"/>
-              <w:rPr>
-                <w:rFonts w:ascii="Calibri" w:hAnsi="Calibri" w:cs="Calibri"/>
-              </w:rPr>
-            </w:pPr>
-          </w:p>
-          <w:p>
-            <w:pPr>
-              <w:jc w:val="center"/>
-              <w:rPr>
-                <w:rFonts w:ascii="Calibri" w:hAnsi="Calibri" w:cs="Calibri"/>
-              </w:rPr>
-            </w:pPr>
-          </w:p>
           <w:p>
             <w:pPr>
               <w:jc w:val="center"/>
@@ -1643,6 +2726,7 @@
         <w:tc>
           <w:tcPr>
             <w:tcW w:w="5984" w:type="dxa"/>
+            <w:vAlign w:val="center"/>
           </w:tcPr>
           <w:p>
             <w:pPr>
@@ -1668,6 +2752,7 @@
           <w:tcPr>
             <w:cnfStyle w:val="001000000000" w:firstRow="0" w:lastRow="0" w:firstColumn="1" w:lastColumn="0" w:oddVBand="0" w:evenVBand="0" w:oddHBand="0" w:evenHBand="0" w:firstRowFirstColumn="0" w:firstRowLastColumn="0" w:lastRowFirstColumn="0" w:lastRowLastColumn="0"/>
             <w:tcW w:w="2660" w:type="dxa"/>
+            <w:vAlign w:val="center"/>
           </w:tcPr>
           <w:p>
             <w:pPr>
@@ -1687,6 +2772,7 @@
         <w:tc>
           <w:tcPr>
             <w:tcW w:w="5984" w:type="dxa"/>
+            <w:vAlign w:val="center"/>
           </w:tcPr>
           <w:p>
             <w:pPr>
@@ -1722,6 +2808,7 @@
             <w:cnfStyle w:val="001000000000" w:firstRow="0" w:lastRow="0" w:firstColumn="1" w:lastColumn="0" w:oddVBand="0" w:evenVBand="0" w:oddHBand="0" w:evenHBand="0" w:firstRowFirstColumn="0" w:firstRowLastColumn="0" w:lastRowFirstColumn="0" w:lastRowLastColumn="0"/>
             <w:tcW w:w="8644" w:type="dxa"/>
             <w:gridSpan w:val="2"/>
+            <w:vAlign w:val="center"/>
           </w:tcPr>
           <w:p>
             <w:pPr>
@@ -1747,6 +2834,7 @@
           <w:tcPr>
             <w:cnfStyle w:val="001000000000" w:firstRow="0" w:lastRow="0" w:firstColumn="1" w:lastColumn="0" w:oddVBand="0" w:evenVBand="0" w:oddHBand="0" w:evenHBand="0" w:firstRowFirstColumn="0" w:firstRowLastColumn="0" w:lastRowFirstColumn="0" w:lastRowLastColumn="0"/>
             <w:tcW w:w="2660" w:type="dxa"/>
+            <w:vAlign w:val="center"/>
           </w:tcPr>
           <w:p>
             <w:pPr>
@@ -1766,6 +2854,7 @@
         <w:tc>
           <w:tcPr>
             <w:tcW w:w="5984" w:type="dxa"/>
+            <w:vAlign w:val="center"/>
           </w:tcPr>
           <w:p>
             <w:pPr>
@@ -1788,6 +2877,7 @@
           <w:tcPr>
             <w:cnfStyle w:val="001000000000" w:firstRow="0" w:lastRow="0" w:firstColumn="1" w:lastColumn="0" w:oddVBand="0" w:evenVBand="0" w:oddHBand="0" w:evenHBand="0" w:firstRowFirstColumn="0" w:firstRowLastColumn="0" w:lastRowFirstColumn="0" w:lastRowLastColumn="0"/>
             <w:tcW w:w="2660" w:type="dxa"/>
+            <w:vAlign w:val="center"/>
           </w:tcPr>
           <w:p>
             <w:pPr>
@@ -1807,6 +2897,7 @@
         <w:tc>
           <w:tcPr>
             <w:tcW w:w="5984" w:type="dxa"/>
+            <w:vAlign w:val="center"/>
           </w:tcPr>
           <w:p>
             <w:pPr>
@@ -1836,8 +2927,6 @@
       <w:r>
         <w:t xml:space="preserve"> 3</w:t>
       </w:r>
-      <w:bookmarkStart w:id="0" w:name="_GoBack"/>
-      <w:bookmarkEnd w:id="0"/>
       <w:r>
         <w:t xml:space="preserve"> consiste en establecer un canal de c</w:t>
       </w:r>
@@ -1865,6 +2954,23 @@
     <w:p>
       <w:r>
         <w:t>Por ello, es importante desarrollar la funcionalidad de comunicación entre usuarios para ayudar a mejorar los aspectos más descuidados de la aplicación, a través de mensajes dirigidos a los administradores. De esta forma, se formaría un bucle de realimentación entre los usuarios de la página y los administradores/diseñadores de la misma.</w:t>
+      </w:r>
+      <w:bookmarkStart w:id="3" w:name="_Toc368570642"/>
+    </w:p>
+    <w:p>
+      <w:pPr>
+        <w:jc w:val="left"/>
+        <w:rPr>
+          <w:rFonts w:asciiTheme="majorHAnsi" w:eastAsiaTheme="majorEastAsia" w:hAnsiTheme="majorHAnsi" w:cstheme="majorBidi"/>
+          <w:b/>
+          <w:bCs/>
+          <w:color w:val="4F81BD" w:themeColor="accent1"/>
+          <w:sz w:val="26"/>
+          <w:szCs w:val="26"/>
+        </w:rPr>
+      </w:pPr>
+      <w:r>
+        <w:br w:type="page"/>
       </w:r>
     </w:p>
     <w:p>
@@ -1872,64 +2978,72 @@
         <w:pStyle w:val="Ttulo2"/>
       </w:pPr>
       <w:r>
-        <w:t xml:space="preserve">Mejoras conseguidas </w:t>
+        <w:lastRenderedPageBreak/>
+        <w:t>Mejoras conseguidas</w:t>
+      </w:r>
+      <w:bookmarkEnd w:id="3"/>
+      <w:r>
+        <w:t xml:space="preserve"> </w:t>
       </w:r>
     </w:p>
     <w:p/>
     <w:p>
       <w:r>
-        <w:t xml:space="preserve">La realización de este proyecto proporcionará a los usuarios que visiten la página una forma fácil y rápida de acceder a los apuntes de las asignaturas que cursan. Adicionalmente, dispondrán de un foro de comunicación con otros usuarios que les permitirá solicitar apuntes nuevos, puntuar la calidad de los </w:t>
-      </w:r>
-      <w:r>
-        <w:lastRenderedPageBreak/>
-        <w:t>apuntes existentes o simplemente dar su opinión acerca de un tema de una asignatura, haciendo comentarios sobre los apuntes.</w:t>
-      </w:r>
-    </w:p>
-    <w:p/>
-    <w:p>
-      <w:pPr>
-        <w:pStyle w:val="Ttulo2"/>
-      </w:pPr>
-      <w:r>
-        <w:t>Contexto del problema</w:t>
-      </w:r>
-    </w:p>
-    <w:p/>
-    <w:p>
-      <w:r>
-        <w:t>Los usuarios principales de la aplicación son estudiantes de cualquier ámbito docente</w:t>
-      </w:r>
-      <w:r>
-        <w:t>. Un estudiante tiene ciertas necesidades, entre las cuales se puede incluir la necesidad de disponer de unos buenos apuntes. En el ámbito universitario, hacia el que el proyecto está enfocado principalmente, los profesores no pueden suministrar todo el material que debe procesar y entender el alumno, por lo que es imprescindible tomar apuntes para entender con posterioridad lo que ha explicado el profesor. Eso es precisamente lo que facilita la página web de este proyecto, un almacén de apuntes disponible para cualquier estudiante.</w:t>
-      </w:r>
-    </w:p>
-    <w:p>
-      <w:r>
-        <w:t xml:space="preserve">Los apuntes, como se ha explicado encima de estas líneas, son un recurso indispensable para un alumno, y deben tener una estructura bien marcada, ser legibles y entendibles fácilmente. </w:t>
+        <w:t>La realización de este proyecto proporcionará a los usuarios que visiten la página una forma fácil y rápida de acceder a los apuntes de las asignaturas que cursan. Adicionalmente, dispondrán de un foro de comunicación con otros usuarios que les permitirá solicitar apuntes nuevos, puntuar la calidad de los apuntes existentes o simplemente dar su opinión acerca de un tema de una asignatura, haciendo comentarios sobre los apuntes.</w:t>
       </w:r>
     </w:p>
     <w:p>
       <w:pPr>
         <w:pStyle w:val="Ttulo2"/>
       </w:pPr>
-      <w:r>
-        <w:t>Posibles soluciones al problema</w:t>
-      </w:r>
+      <w:bookmarkStart w:id="4" w:name="_Toc368570643"/>
+      <w:r>
+        <w:t>Contexto del problema</w:t>
+      </w:r>
+      <w:bookmarkEnd w:id="4"/>
     </w:p>
     <w:p/>
     <w:p>
       <w:r>
-        <w:t>La solución que se propone para el problema previamente contextualizado se basa en permitir que los usuarios dispongan de un fácil acceso a los apuntes. Para que se cumpla esta premisa, será un requisito potenciar y mejorar la eficiencia y usabilidad de la página centrando la atención en las tres tareas escogidas.</w:t>
+        <w:t>Los usuarios principales de la aplicación son estudiantes de cualquier ámbito docente</w:t>
+      </w:r>
+      <w:r>
+        <w:t>. Un estudiante tiene ciertas necesidades, entre las cuales se puede incluir la necesidad de disponer de unos buenos apuntes. En el ámbito universitario, hacia el que el proyecto está enfocado principalmente, los profesores no pueden suministrar todo el material que debe procesar y entender el alumno, por lo que es imprescindible tomar apuntes para entender con posterioridad lo que ha explicado el profesor. Eso es precisamente lo que facilita la página web de este proyecto, un almacén de apuntes disponible para cualquier estudiante.</w:t>
       </w:r>
     </w:p>
-    <w:p/>
+    <w:p>
+      <w:r>
+        <w:t xml:space="preserve">Los apuntes, como se ha explicado encima de estas líneas, son un recurso indispensable para un alumno, y deben tener una estructura bien marcada, ser legibles y entendibles fácilmente. </w:t>
+      </w:r>
+    </w:p>
     <w:p>
       <w:pPr>
         <w:pStyle w:val="Ttulo2"/>
       </w:pPr>
+      <w:bookmarkStart w:id="5" w:name="_Toc368570644"/>
+      <w:r>
+        <w:t>Posibles soluciones al problema</w:t>
+      </w:r>
+      <w:bookmarkEnd w:id="5"/>
+    </w:p>
+    <w:p/>
+    <w:p>
+      <w:r>
+        <w:t>La solución que se propone para el problema previamente contextualizado se basa en permitir que los usuarios dispongan de un fácil acceso a los apuntes. Para que se cumpla esta premisa, será un requisito potenciar y mejorar la eficiencia y usabilidad de la página centrando la atención en las tres tareas escogidas</w:t>
+      </w:r>
+      <w:r>
+        <w:t>, especialmente en las de subida y consulta de apuntes.</w:t>
+      </w:r>
+    </w:p>
+    <w:p>
+      <w:pPr>
+        <w:pStyle w:val="Ttulo1"/>
+      </w:pPr>
+      <w:bookmarkStart w:id="6" w:name="_Toc368570645"/>
       <w:r>
         <w:t>Usuarios objetivo</w:t>
       </w:r>
+      <w:bookmarkEnd w:id="6"/>
     </w:p>
     <w:p/>
     <w:p>
@@ -1942,7 +3056,21 @@
         <w:rPr>
           <w:rFonts w:cs="Times New Roman"/>
         </w:rPr>
-        <w:t xml:space="preserve">Los usuarios objetivo de la página web son estudiantes </w:t>
+        <w:t xml:space="preserve">Los usuarios </w:t>
+      </w:r>
+      <w:proofErr w:type="gramStart"/>
+      <w:r>
+        <w:rPr>
+          <w:rFonts w:cs="Times New Roman"/>
+        </w:rPr>
+        <w:t>objetivo</w:t>
+      </w:r>
+      <w:proofErr w:type="gramEnd"/>
+      <w:r>
+        <w:rPr>
+          <w:rFonts w:cs="Times New Roman"/>
+        </w:rPr>
+        <w:t xml:space="preserve"> de la página web son estudiantes </w:t>
       </w:r>
       <w:r>
         <w:rPr>
@@ -1954,7 +3082,19 @@
         <w:rPr>
           <w:rFonts w:cs="Times New Roman"/>
         </w:rPr>
-        <w:t>. El rango de edad principal de los usuarios objetivo va desde los 18 a los 30 años, ya que la edad de la mayoría de los estudiantes universitarios está dentro de estos límites. Sin embargo, la página web no está limitada exclusivamente a este grupo de usuarios, sino que el conjunto total de usuarios que pueden usar la aplicación abarca cualquier tipo de estudio y edad.</w:t>
+        <w:t>. El rango de edad principal de los usuarios objetivo va desde los 18 a los 30 años, ya que la edad de la mayoría de los estudiantes universitarios está dentro de estos límites. Sin embargo, la página web no está limitada exclusivamente a este grupo de usuarios, sino que el conjunto total de usuari</w:t>
+      </w:r>
+      <w:r>
+        <w:rPr>
+          <w:rFonts w:cs="Times New Roman"/>
+        </w:rPr>
+        <w:t>os que pueden usarla</w:t>
+      </w:r>
+      <w:r>
+        <w:rPr>
+          <w:rFonts w:cs="Times New Roman"/>
+        </w:rPr>
+        <w:t xml:space="preserve"> abarca cualquier tipo de estudio y edad.</w:t>
       </w:r>
       <w:r>
         <w:rPr>
@@ -1984,77 +3124,328 @@
     </w:p>
     <w:p>
       <w:pPr>
-        <w:pStyle w:val="Ttulo2"/>
-      </w:pPr>
-      <w:r>
-        <w:t xml:space="preserve">Necesidades y expectativas del grupo de </w:t>
-      </w:r>
-      <w:r>
-        <w:t>usuarios</w:t>
-      </w:r>
-      <w:r>
-        <w:t xml:space="preserve"> objetivo</w:t>
-      </w:r>
-    </w:p>
-    <w:p/>
-    <w:p>
-      <w:r>
-        <w:t>Los usuarios esperan una interfaz simple, agradable a la vista y, sobre todo, eficiente para realizar las tareas en el menor tiempo posible. El objetivo principal de la mayoría de los usuarios de la página web es obtener apuntes, por tanto esta tarea debe optimizarse para conseguir un funcionamiento fl</w:t>
-      </w:r>
-      <w:r>
-        <w:t>uido de la página web.</w:t>
-      </w:r>
-    </w:p>
-    <w:p/>
-    <w:p>
-      <w:pPr>
-        <w:pStyle w:val="Ttulo2"/>
-      </w:pPr>
-      <w:r>
-        <w:t xml:space="preserve">Bocetos </w:t>
-      </w:r>
-    </w:p>
-    <w:p>
-      <w:pPr>
+        <w:jc w:val="left"/>
         <w:rPr>
+          <w:rFonts w:asciiTheme="majorHAnsi" w:eastAsiaTheme="majorEastAsia" w:hAnsiTheme="majorHAnsi" w:cstheme="majorBidi"/>
           <w:b/>
-          <w:sz w:val="72"/>
-          <w:szCs w:val="72"/>
-          <w:u w:val="single"/>
+          <w:bCs/>
+          <w:color w:val="4F81BD" w:themeColor="accent1"/>
+          <w:sz w:val="26"/>
+          <w:szCs w:val="26"/>
         </w:rPr>
       </w:pPr>
-      <w:r>
-        <w:br/>
-      </w:r>
-      <w:r>
-        <w:rPr>
-          <w:b/>
-          <w:sz w:val="72"/>
-          <w:szCs w:val="72"/>
-          <w:u w:val="single"/>
-        </w:rPr>
-        <w:t>¡¡¡¡¡RELLENAR!!!!!</w:t>
+      <w:bookmarkStart w:id="7" w:name="_Toc368570646"/>
+      <w:r>
+        <w:br w:type="page"/>
       </w:r>
     </w:p>
     <w:p>
       <w:pPr>
         <w:pStyle w:val="Ttulo2"/>
       </w:pPr>
+      <w:r>
+        <w:lastRenderedPageBreak/>
+        <w:t xml:space="preserve">Necesidades y expectativas del grupo de </w:t>
+      </w:r>
+      <w:r>
+        <w:t>usuarios</w:t>
+      </w:r>
+      <w:r>
+        <w:t xml:space="preserve"> objetivo</w:t>
+      </w:r>
+      <w:bookmarkEnd w:id="7"/>
+    </w:p>
+    <w:p/>
+    <w:p>
+      <w:r>
+        <w:t xml:space="preserve">Los usuarios esperan una interfaz simple, agradable a la vista y, sobre todo, eficiente para realizar las tareas en el menor tiempo posible. </w:t>
+      </w:r>
+      <w:r>
+        <w:t>Es importante cuidar la interfaz, que debe minimizar el número de equivocaciones del usuario además de ser robusta frente a los fallos.</w:t>
+      </w:r>
+    </w:p>
+    <w:p>
+      <w:r>
+        <w:t>El objetivo principal de la mayoría de los usuarios de la página web es obtener apuntes, por tanto esta tarea debe optimizarse para conseguir un funcionamiento fl</w:t>
+      </w:r>
+      <w:r>
+        <w:t>uido de la página web.</w:t>
+      </w:r>
+    </w:p>
+    <w:p/>
+    <w:p>
+      <w:pPr>
+        <w:pStyle w:val="Ttulo1"/>
+      </w:pPr>
+      <w:bookmarkStart w:id="8" w:name="_Toc368570647"/>
+      <w:r>
+        <w:t>Borrador de la solución</w:t>
+      </w:r>
+      <w:bookmarkEnd w:id="8"/>
+    </w:p>
+    <w:p/>
+    <w:p>
+      <w:r>
+        <w:t>En las páginas siguientes se adjuntan 3 bocetos que muestran la apariencia básica de la página web.</w:t>
+      </w:r>
+    </w:p>
+    <w:p>
+      <w:pPr>
+        <w:jc w:val="left"/>
+        <w:rPr>
+          <w:rFonts w:asciiTheme="majorHAnsi" w:eastAsiaTheme="majorEastAsia" w:hAnsiTheme="majorHAnsi" w:cstheme="majorBidi"/>
+          <w:b/>
+          <w:bCs/>
+          <w:color w:val="4F81BD" w:themeColor="accent1"/>
+          <w:sz w:val="26"/>
+          <w:szCs w:val="26"/>
+        </w:rPr>
+      </w:pPr>
+      <w:bookmarkStart w:id="9" w:name="_Toc368570648"/>
+      <w:r>
+        <w:br w:type="page"/>
+      </w:r>
     </w:p>
     <w:p>
       <w:pPr>
         <w:pStyle w:val="Ttulo2"/>
       </w:pPr>
       <w:r>
-        <w:t>Referencias</w:t>
+        <w:lastRenderedPageBreak/>
+        <w:t>Boceto 1: Página de inicio nº 1</w:t>
+      </w:r>
+      <w:bookmarkEnd w:id="9"/>
+    </w:p>
+    <w:p>
+      <w:r>
+        <w:t>En este primer boceto se muestra la página de inicio, cuando el usuario no está registrado en el sistema.</w:t>
       </w:r>
     </w:p>
     <w:p/>
     <w:p>
       <w:r>
+        <w:rPr>
+          <w:noProof/>
+          <w:lang w:eastAsia="es-ES_tradnl"/>
+        </w:rPr>
+        <w:drawing>
+          <wp:inline distT="0" distB="0" distL="0" distR="0" wp14:anchorId="6A95BB69" wp14:editId="0D43A20F">
+            <wp:extent cx="5352588" cy="7361070"/>
+            <wp:effectExtent l="0" t="0" r="635" b="0"/>
+            <wp:docPr id="1" name="0 Imagen"/>
+            <wp:cNvGraphicFramePr>
+              <a:graphicFrameLocks xmlns:a="http://schemas.openxmlformats.org/drawingml/2006/main" noChangeAspect="1"/>
+            </wp:cNvGraphicFramePr>
+            <a:graphic xmlns:a="http://schemas.openxmlformats.org/drawingml/2006/main">
+              <a:graphicData uri="http://schemas.openxmlformats.org/drawingml/2006/picture">
+                <pic:pic xmlns:pic="http://schemas.openxmlformats.org/drawingml/2006/picture">
+                  <pic:nvPicPr>
+                    <pic:cNvPr id="0" name="Boceto 1.jpg"/>
+                    <pic:cNvPicPr/>
+                  </pic:nvPicPr>
+                  <pic:blipFill>
+                    <a:blip r:embed="rId10" cstate="print">
+                      <a:extLst>
+                        <a:ext uri="{28A0092B-C50C-407E-A947-70E740481C1C}">
+                          <a14:useLocalDpi xmlns:a14="http://schemas.microsoft.com/office/drawing/2010/main" val="0"/>
+                        </a:ext>
+                      </a:extLst>
+                    </a:blip>
+                    <a:stretch>
+                      <a:fillRect/>
+                    </a:stretch>
+                  </pic:blipFill>
+                  <pic:spPr>
+                    <a:xfrm>
+                      <a:off x="0" y="0"/>
+                      <a:ext cx="5355479" cy="7365046"/>
+                    </a:xfrm>
+                    <a:prstGeom prst="rect">
+                      <a:avLst/>
+                    </a:prstGeom>
+                  </pic:spPr>
+                </pic:pic>
+              </a:graphicData>
+            </a:graphic>
+          </wp:inline>
+        </w:drawing>
+      </w:r>
+    </w:p>
+    <w:p>
+      <w:pPr>
+        <w:pStyle w:val="Ttulo2"/>
+      </w:pPr>
+      <w:bookmarkStart w:id="10" w:name="_Toc368570649"/>
+      <w:r>
+        <w:lastRenderedPageBreak/>
+        <w:t>Boceto 2: Página de registro</w:t>
+      </w:r>
+      <w:bookmarkEnd w:id="10"/>
+    </w:p>
+    <w:p>
+      <w:r>
+        <w:t>La segunda página aquí presentada muestra un boceto de la página de registro del usuario.</w:t>
+      </w:r>
+    </w:p>
+    <w:p>
+      <w:pPr>
+        <w:jc w:val="left"/>
+        <w:rPr>
+          <w:rFonts w:asciiTheme="majorHAnsi" w:eastAsiaTheme="majorEastAsia" w:hAnsiTheme="majorHAnsi" w:cstheme="majorBidi"/>
+          <w:b/>
+          <w:bCs/>
+          <w:color w:val="4F81BD" w:themeColor="accent1"/>
+          <w:sz w:val="26"/>
+          <w:szCs w:val="26"/>
+        </w:rPr>
+      </w:pPr>
+      <w:r>
+        <w:rPr>
+          <w:noProof/>
+          <w:lang w:eastAsia="es-ES_tradnl"/>
+        </w:rPr>
+        <w:drawing>
+          <wp:inline distT="0" distB="0" distL="0" distR="0" wp14:anchorId="76ACD70A" wp14:editId="5FC2804F">
+            <wp:extent cx="5400040" cy="7426325"/>
+            <wp:effectExtent l="0" t="0" r="0" b="3175"/>
+            <wp:docPr id="4" name="0 Imagen"/>
+            <wp:cNvGraphicFramePr>
+              <a:graphicFrameLocks xmlns:a="http://schemas.openxmlformats.org/drawingml/2006/main" noChangeAspect="1"/>
+            </wp:cNvGraphicFramePr>
+            <a:graphic xmlns:a="http://schemas.openxmlformats.org/drawingml/2006/main">
+              <a:graphicData uri="http://schemas.openxmlformats.org/drawingml/2006/picture">
+                <pic:pic xmlns:pic="http://schemas.openxmlformats.org/drawingml/2006/picture">
+                  <pic:nvPicPr>
+                    <pic:cNvPr id="0" name="Boceto 3.jpg"/>
+                    <pic:cNvPicPr/>
+                  </pic:nvPicPr>
+                  <pic:blipFill>
+                    <a:blip r:embed="rId11" cstate="print">
+                      <a:extLst>
+                        <a:ext uri="{28A0092B-C50C-407E-A947-70E740481C1C}">
+                          <a14:useLocalDpi xmlns:a14="http://schemas.microsoft.com/office/drawing/2010/main" val="0"/>
+                        </a:ext>
+                      </a:extLst>
+                    </a:blip>
+                    <a:stretch>
+                      <a:fillRect/>
+                    </a:stretch>
+                  </pic:blipFill>
+                  <pic:spPr>
+                    <a:xfrm>
+                      <a:off x="0" y="0"/>
+                      <a:ext cx="5400040" cy="7426325"/>
+                    </a:xfrm>
+                    <a:prstGeom prst="rect">
+                      <a:avLst/>
+                    </a:prstGeom>
+                  </pic:spPr>
+                </pic:pic>
+              </a:graphicData>
+            </a:graphic>
+          </wp:inline>
+        </w:drawing>
+      </w:r>
+      <w:r>
+        <w:br w:type="page"/>
+      </w:r>
+    </w:p>
+    <w:p>
+      <w:pPr>
+        <w:pStyle w:val="Ttulo2"/>
+      </w:pPr>
+      <w:bookmarkStart w:id="11" w:name="_Toc368570650"/>
+      <w:r>
+        <w:lastRenderedPageBreak/>
+        <w:t>Boceto 3: Página de inicio  nº 2</w:t>
+      </w:r>
+      <w:bookmarkEnd w:id="11"/>
+    </w:p>
+    <w:p>
+      <w:r>
+        <w:t>Este boceto muestra la página de inicio vista desde la perspectiva del usuario registrado e identificado en el sistema.</w:t>
+      </w:r>
+    </w:p>
+    <w:p>
+      <w:pPr>
+        <w:jc w:val="left"/>
+        <w:rPr>
+          <w:rFonts w:asciiTheme="majorHAnsi" w:eastAsiaTheme="majorEastAsia" w:hAnsiTheme="majorHAnsi" w:cstheme="majorBidi"/>
+          <w:b/>
+          <w:bCs/>
+          <w:color w:val="4F81BD" w:themeColor="accent1"/>
+          <w:sz w:val="26"/>
+          <w:szCs w:val="26"/>
+        </w:rPr>
+      </w:pPr>
+      <w:r>
+        <w:rPr>
+          <w:noProof/>
+          <w:lang w:eastAsia="es-ES_tradnl"/>
+        </w:rPr>
+        <w:drawing>
+          <wp:inline distT="0" distB="0" distL="0" distR="0" wp14:anchorId="43C14345" wp14:editId="683E8F79">
+            <wp:extent cx="5400040" cy="7426325"/>
+            <wp:effectExtent l="0" t="0" r="0" b="3175"/>
+            <wp:docPr id="5" name="0 Imagen"/>
+            <wp:cNvGraphicFramePr>
+              <a:graphicFrameLocks xmlns:a="http://schemas.openxmlformats.org/drawingml/2006/main" noChangeAspect="1"/>
+            </wp:cNvGraphicFramePr>
+            <a:graphic xmlns:a="http://schemas.openxmlformats.org/drawingml/2006/main">
+              <a:graphicData uri="http://schemas.openxmlformats.org/drawingml/2006/picture">
+                <pic:pic xmlns:pic="http://schemas.openxmlformats.org/drawingml/2006/picture">
+                  <pic:nvPicPr>
+                    <pic:cNvPr id="0" name="Boceto 2.jpg"/>
+                    <pic:cNvPicPr/>
+                  </pic:nvPicPr>
+                  <pic:blipFill>
+                    <a:blip r:embed="rId12" cstate="print">
+                      <a:extLst>
+                        <a:ext uri="{28A0092B-C50C-407E-A947-70E740481C1C}">
+                          <a14:useLocalDpi xmlns:a14="http://schemas.microsoft.com/office/drawing/2010/main" val="0"/>
+                        </a:ext>
+                      </a:extLst>
+                    </a:blip>
+                    <a:stretch>
+                      <a:fillRect/>
+                    </a:stretch>
+                  </pic:blipFill>
+                  <pic:spPr>
+                    <a:xfrm>
+                      <a:off x="0" y="0"/>
+                      <a:ext cx="5400040" cy="7426325"/>
+                    </a:xfrm>
+                    <a:prstGeom prst="rect">
+                      <a:avLst/>
+                    </a:prstGeom>
+                  </pic:spPr>
+                </pic:pic>
+              </a:graphicData>
+            </a:graphic>
+          </wp:inline>
+        </w:drawing>
+      </w:r>
+      <w:r>
+        <w:br w:type="page"/>
+      </w:r>
+    </w:p>
+    <w:p>
+      <w:pPr>
+        <w:pStyle w:val="Ttulo1"/>
+      </w:pPr>
+      <w:bookmarkStart w:id="12" w:name="_Toc368570651"/>
+      <w:r>
+        <w:lastRenderedPageBreak/>
+        <w:t>Referencias</w:t>
+      </w:r>
+      <w:bookmarkEnd w:id="12"/>
+    </w:p>
+    <w:p/>
+    <w:p>
+      <w:r>
         <w:t xml:space="preserve">[1] - </w:t>
       </w:r>
-      <w:hyperlink r:id="rId10" w:history="1">
+      <w:hyperlink r:id="rId13" w:history="1">
         <w:r>
           <w:rPr>
             <w:rStyle w:val="Hipervnculo"/>
@@ -2074,7 +3465,7 @@
       <w:r>
         <w:t xml:space="preserve">[2] - </w:t>
       </w:r>
-      <w:hyperlink r:id="rId11" w:history="1">
+      <w:hyperlink r:id="rId14" w:history="1">
         <w:r>
           <w:rPr>
             <w:rStyle w:val="Hipervnculo"/>
@@ -2087,9 +3478,9 @@
       </w:r>
     </w:p>
     <w:sectPr>
-      <w:headerReference w:type="default" r:id="rId12"/>
-      <w:footerReference w:type="default" r:id="rId13"/>
-      <w:headerReference w:type="first" r:id="rId14"/>
+      <w:headerReference w:type="default" r:id="rId15"/>
+      <w:footerReference w:type="default" r:id="rId16"/>
+      <w:headerReference w:type="first" r:id="rId17"/>
       <w:pgSz w:w="11906" w:h="16838"/>
       <w:pgMar w:top="1417" w:right="1701" w:bottom="1417" w:left="1701" w:header="708" w:footer="708" w:gutter="0"/>
       <w:pgNumType w:start="0"/>
@@ -2178,7 +3569,7 @@
         <w:noProof/>
         <w:lang w:val="es-ES"/>
       </w:rPr>
-      <w:t>2</w:t>
+      <w:t>1</w:t>
     </w:r>
     <w:r>
       <w:rPr>
@@ -2233,9 +3624,6 @@
       </w:rPr>
       <w:alias w:val="Título"/>
       <w:id w:val="77807649"/>
-      <w:placeholder>
-        <w:docPart w:val="0C5E9A34887E487692AD8F941EC7578A"/>
-      </w:placeholder>
       <w:dataBinding w:prefixMappings="xmlns:ns0='http://schemas.openxmlformats.org/package/2006/metadata/core-properties' xmlns:ns1='http://purl.org/dc/elements/1.1/'" w:xpath="/ns0:coreProperties[1]/ns1:title[1]" w:storeItemID="{6C3C8BC8-F283-45AE-878A-BAB7291924A1}"/>
       <w:text/>
     </w:sdtPr>
@@ -2277,9 +3665,6 @@
       </w:rPr>
       <w:alias w:val="Subtítulo"/>
       <w:id w:val="77807653"/>
-      <w:placeholder>
-        <w:docPart w:val="5C63D0B700FC42DC8AB376E3522F72B2"/>
-      </w:placeholder>
       <w:dataBinding w:prefixMappings="xmlns:ns0='http://schemas.openxmlformats.org/package/2006/metadata/core-properties' xmlns:ns1='http://purl.org/dc/elements/1.1/'" w:xpath="/ns0:coreProperties[1]/ns1:subject[1]" w:storeItemID="{6C3C8BC8-F283-45AE-878A-BAB7291924A1}"/>
       <w:text/>
     </w:sdtPr>
@@ -2301,7 +3686,21 @@
           <w:rPr>
             <w:color w:val="4F81BD" w:themeColor="accent1"/>
           </w:rPr>
-          <w:t>Proyecto Individual: “Apúntate!”</w:t>
+          <w:t>Proyecto Individual: “Apúntate</w:t>
+        </w:r>
+        <w:proofErr w:type="gramStart"/>
+        <w:r>
+          <w:rPr>
+            <w:color w:val="4F81BD" w:themeColor="accent1"/>
+          </w:rPr>
+          <w:t>!</w:t>
+        </w:r>
+        <w:proofErr w:type="gramEnd"/>
+        <w:r>
+          <w:rPr>
+            <w:color w:val="4F81BD" w:themeColor="accent1"/>
+          </w:rPr>
+          <w:t>”</w:t>
         </w:r>
       </w:p>
     </w:sdtContent>
@@ -2313,9 +3712,6 @@
       </w:rPr>
       <w:alias w:val="Autor"/>
       <w:id w:val="77807658"/>
-      <w:placeholder>
-        <w:docPart w:val="CB93A1D2A4EE4A22B550A2766303DD05"/>
-      </w:placeholder>
       <w:dataBinding w:prefixMappings="xmlns:ns0='http://schemas.openxmlformats.org/package/2006/metadata/core-properties' xmlns:ns1='http://purl.org/dc/elements/1.1/'" w:xpath="/ns0:coreProperties[1]/ns1:creator[1]" w:storeItemID="{6C3C8BC8-F283-45AE-878A-BAB7291924A1}"/>
       <w:text/>
     </w:sdtPr>
@@ -2340,8 +3736,16 @@
           <w:rPr>
             <w:color w:val="7F7F7F" w:themeColor="text1" w:themeTint="80"/>
           </w:rPr>
-          <w:t>Óscar González Ossorio</w:t>
+          <w:t xml:space="preserve">Óscar González </w:t>
         </w:r>
+        <w:proofErr w:type="spellStart"/>
+        <w:r>
+          <w:rPr>
+            <w:color w:val="7F7F7F" w:themeColor="text1" w:themeTint="80"/>
+          </w:rPr>
+          <w:t>Ossorio</w:t>
+        </w:r>
+        <w:proofErr w:type="spellEnd"/>
       </w:p>
     </w:sdtContent>
   </w:sdt>
@@ -2596,6 +4000,120 @@
     </w:lvl>
   </w:abstractNum>
   <w:abstractNum w:abstractNumId="2">
+    <w:nsid w:val="6AFC1990"/>
+    <w:multiLevelType w:val="hybridMultilevel"/>
+    <w:tmpl w:val="36DAA146"/>
+    <w:lvl w:ilvl="0" w:tplc="A7F840B2">
+      <w:start w:val="1"/>
+      <w:numFmt w:val="bullet"/>
+      <w:pStyle w:val="TDC2"/>
+      <w:lvlText w:val=""/>
+      <w:lvlJc w:val="left"/>
+      <w:pPr>
+        <w:ind w:left="920" w:hanging="360"/>
+      </w:pPr>
+      <w:rPr>
+        <w:rFonts w:ascii="Symbol" w:hAnsi="Symbol" w:hint="default"/>
+      </w:rPr>
+    </w:lvl>
+    <w:lvl w:ilvl="1" w:tplc="040A0003" w:tentative="1">
+      <w:start w:val="1"/>
+      <w:numFmt w:val="bullet"/>
+      <w:lvlText w:val="o"/>
+      <w:lvlJc w:val="left"/>
+      <w:pPr>
+        <w:ind w:left="1640" w:hanging="360"/>
+      </w:pPr>
+      <w:rPr>
+        <w:rFonts w:ascii="Courier New" w:hAnsi="Courier New" w:cs="Courier New" w:hint="default"/>
+      </w:rPr>
+    </w:lvl>
+    <w:lvl w:ilvl="2" w:tplc="040A0005" w:tentative="1">
+      <w:start w:val="1"/>
+      <w:numFmt w:val="bullet"/>
+      <w:lvlText w:val=""/>
+      <w:lvlJc w:val="left"/>
+      <w:pPr>
+        <w:ind w:left="2360" w:hanging="360"/>
+      </w:pPr>
+      <w:rPr>
+        <w:rFonts w:ascii="Wingdings" w:hAnsi="Wingdings" w:hint="default"/>
+      </w:rPr>
+    </w:lvl>
+    <w:lvl w:ilvl="3" w:tplc="040A0001" w:tentative="1">
+      <w:start w:val="1"/>
+      <w:numFmt w:val="bullet"/>
+      <w:lvlText w:val=""/>
+      <w:lvlJc w:val="left"/>
+      <w:pPr>
+        <w:ind w:left="3080" w:hanging="360"/>
+      </w:pPr>
+      <w:rPr>
+        <w:rFonts w:ascii="Symbol" w:hAnsi="Symbol" w:hint="default"/>
+      </w:rPr>
+    </w:lvl>
+    <w:lvl w:ilvl="4" w:tplc="040A0003" w:tentative="1">
+      <w:start w:val="1"/>
+      <w:numFmt w:val="bullet"/>
+      <w:lvlText w:val="o"/>
+      <w:lvlJc w:val="left"/>
+      <w:pPr>
+        <w:ind w:left="3800" w:hanging="360"/>
+      </w:pPr>
+      <w:rPr>
+        <w:rFonts w:ascii="Courier New" w:hAnsi="Courier New" w:cs="Courier New" w:hint="default"/>
+      </w:rPr>
+    </w:lvl>
+    <w:lvl w:ilvl="5" w:tplc="040A0005" w:tentative="1">
+      <w:start w:val="1"/>
+      <w:numFmt w:val="bullet"/>
+      <w:lvlText w:val=""/>
+      <w:lvlJc w:val="left"/>
+      <w:pPr>
+        <w:ind w:left="4520" w:hanging="360"/>
+      </w:pPr>
+      <w:rPr>
+        <w:rFonts w:ascii="Wingdings" w:hAnsi="Wingdings" w:hint="default"/>
+      </w:rPr>
+    </w:lvl>
+    <w:lvl w:ilvl="6" w:tplc="040A0001" w:tentative="1">
+      <w:start w:val="1"/>
+      <w:numFmt w:val="bullet"/>
+      <w:lvlText w:val=""/>
+      <w:lvlJc w:val="left"/>
+      <w:pPr>
+        <w:ind w:left="5240" w:hanging="360"/>
+      </w:pPr>
+      <w:rPr>
+        <w:rFonts w:ascii="Symbol" w:hAnsi="Symbol" w:hint="default"/>
+      </w:rPr>
+    </w:lvl>
+    <w:lvl w:ilvl="7" w:tplc="040A0003" w:tentative="1">
+      <w:start w:val="1"/>
+      <w:numFmt w:val="bullet"/>
+      <w:lvlText w:val="o"/>
+      <w:lvlJc w:val="left"/>
+      <w:pPr>
+        <w:ind w:left="5960" w:hanging="360"/>
+      </w:pPr>
+      <w:rPr>
+        <w:rFonts w:ascii="Courier New" w:hAnsi="Courier New" w:cs="Courier New" w:hint="default"/>
+      </w:rPr>
+    </w:lvl>
+    <w:lvl w:ilvl="8" w:tplc="040A0005" w:tentative="1">
+      <w:start w:val="1"/>
+      <w:numFmt w:val="bullet"/>
+      <w:lvlText w:val=""/>
+      <w:lvlJc w:val="left"/>
+      <w:pPr>
+        <w:ind w:left="6680" w:hanging="360"/>
+      </w:pPr>
+      <w:rPr>
+        <w:rFonts w:ascii="Wingdings" w:hAnsi="Wingdings" w:hint="default"/>
+      </w:rPr>
+    </w:lvl>
+  </w:abstractNum>
+  <w:abstractNum w:abstractNumId="3">
     <w:nsid w:val="7E9455E6"/>
     <w:multiLevelType w:val="hybridMultilevel"/>
     <w:tmpl w:val="4C048E52"/>
@@ -2714,6 +4232,9 @@
     <w:abstractNumId w:val="0"/>
   </w:num>
   <w:num w:numId="3">
+    <w:abstractNumId w:val="3"/>
+  </w:num>
+  <w:num w:numId="4">
     <w:abstractNumId w:val="2"/>
   </w:num>
 </w:numbering>
@@ -3744,6 +5265,112 @@
       </w:tcPr>
     </w:tblStylePr>
   </w:style>
+  <w:style w:type="paragraph" w:styleId="Subttulo">
+    <w:name w:val="Subtitle"/>
+    <w:basedOn w:val="Normal"/>
+    <w:next w:val="Normal"/>
+    <w:link w:val="SubttuloCar"/>
+    <w:uiPriority w:val="11"/>
+    <w:qFormat/>
+    <w:rsid w:val="003C7BC0"/>
+    <w:pPr>
+      <w:numPr>
+        <w:ilvl w:val="1"/>
+      </w:numPr>
+    </w:pPr>
+    <w:rPr>
+      <w:rFonts w:asciiTheme="majorHAnsi" w:eastAsiaTheme="majorEastAsia" w:hAnsiTheme="majorHAnsi" w:cstheme="majorBidi"/>
+      <w:i/>
+      <w:iCs/>
+      <w:color w:val="4F81BD" w:themeColor="accent1"/>
+      <w:spacing w:val="15"/>
+      <w:sz w:val="24"/>
+      <w:szCs w:val="24"/>
+    </w:rPr>
+  </w:style>
+  <w:style w:type="character" w:customStyle="1" w:styleId="SubttuloCar">
+    <w:name w:val="Subtítulo Car"/>
+    <w:basedOn w:val="Fuentedeprrafopredeter"/>
+    <w:link w:val="Subttulo"/>
+    <w:uiPriority w:val="11"/>
+    <w:rsid w:val="003C7BC0"/>
+    <w:rPr>
+      <w:rFonts w:asciiTheme="majorHAnsi" w:eastAsiaTheme="majorEastAsia" w:hAnsiTheme="majorHAnsi" w:cstheme="majorBidi"/>
+      <w:i/>
+      <w:iCs/>
+      <w:color w:val="4F81BD" w:themeColor="accent1"/>
+      <w:spacing w:val="15"/>
+      <w:sz w:val="24"/>
+      <w:szCs w:val="24"/>
+    </w:rPr>
+  </w:style>
+  <w:style w:type="character" w:styleId="nfasis">
+    <w:name w:val="Emphasis"/>
+    <w:basedOn w:val="Fuentedeprrafopredeter"/>
+    <w:uiPriority w:val="20"/>
+    <w:qFormat/>
+    <w:rsid w:val="003C7BC0"/>
+    <w:rPr>
+      <w:i/>
+      <w:iCs/>
+    </w:rPr>
+  </w:style>
+  <w:style w:type="paragraph" w:styleId="TtulodeTDC">
+    <w:name w:val="TOC Heading"/>
+    <w:basedOn w:val="Ttulo1"/>
+    <w:next w:val="Normal"/>
+    <w:uiPriority w:val="39"/>
+    <w:semiHidden/>
+    <w:unhideWhenUsed/>
+    <w:qFormat/>
+    <w:rsid w:val="00687776"/>
+    <w:pPr>
+      <w:jc w:val="left"/>
+      <w:outlineLvl w:val="9"/>
+    </w:pPr>
+    <w:rPr>
+      <w:lang w:eastAsia="es-ES_tradnl"/>
+    </w:rPr>
+  </w:style>
+  <w:style w:type="paragraph" w:styleId="TDC1">
+    <w:name w:val="toc 1"/>
+    <w:basedOn w:val="Normal"/>
+    <w:next w:val="Normal"/>
+    <w:autoRedefine/>
+    <w:uiPriority w:val="39"/>
+    <w:unhideWhenUsed/>
+    <w:rsid w:val="000D6973"/>
+    <w:pPr>
+      <w:tabs>
+        <w:tab w:val="right" w:leader="dot" w:pos="8494"/>
+      </w:tabs>
+      <w:spacing w:after="100"/>
+    </w:pPr>
+    <w:rPr>
+      <w:rFonts w:asciiTheme="majorHAnsi" w:hAnsiTheme="majorHAnsi"/>
+      <w:noProof/>
+      <w:sz w:val="24"/>
+      <w:szCs w:val="24"/>
+    </w:rPr>
+  </w:style>
+  <w:style w:type="paragraph" w:styleId="TDC2">
+    <w:name w:val="toc 2"/>
+    <w:basedOn w:val="Normal"/>
+    <w:next w:val="Normal"/>
+    <w:autoRedefine/>
+    <w:uiPriority w:val="39"/>
+    <w:unhideWhenUsed/>
+    <w:rsid w:val="00687776"/>
+    <w:pPr>
+      <w:numPr>
+        <w:numId w:val="4"/>
+      </w:numPr>
+      <w:tabs>
+        <w:tab w:val="right" w:leader="dot" w:pos="8494"/>
+      </w:tabs>
+      <w:spacing w:after="100"/>
+    </w:pPr>
+  </w:style>
 </w:styles>
 </file>
 
@@ -4772,43 +6399,118 @@
       </w:tcPr>
     </w:tblStylePr>
   </w:style>
+  <w:style w:type="paragraph" w:styleId="Subttulo">
+    <w:name w:val="Subtitle"/>
+    <w:basedOn w:val="Normal"/>
+    <w:next w:val="Normal"/>
+    <w:link w:val="SubttuloCar"/>
+    <w:uiPriority w:val="11"/>
+    <w:qFormat/>
+    <w:rsid w:val="003C7BC0"/>
+    <w:pPr>
+      <w:numPr>
+        <w:ilvl w:val="1"/>
+      </w:numPr>
+    </w:pPr>
+    <w:rPr>
+      <w:rFonts w:asciiTheme="majorHAnsi" w:eastAsiaTheme="majorEastAsia" w:hAnsiTheme="majorHAnsi" w:cstheme="majorBidi"/>
+      <w:i/>
+      <w:iCs/>
+      <w:color w:val="4F81BD" w:themeColor="accent1"/>
+      <w:spacing w:val="15"/>
+      <w:sz w:val="24"/>
+      <w:szCs w:val="24"/>
+    </w:rPr>
+  </w:style>
+  <w:style w:type="character" w:customStyle="1" w:styleId="SubttuloCar">
+    <w:name w:val="Subtítulo Car"/>
+    <w:basedOn w:val="Fuentedeprrafopredeter"/>
+    <w:link w:val="Subttulo"/>
+    <w:uiPriority w:val="11"/>
+    <w:rsid w:val="003C7BC0"/>
+    <w:rPr>
+      <w:rFonts w:asciiTheme="majorHAnsi" w:eastAsiaTheme="majorEastAsia" w:hAnsiTheme="majorHAnsi" w:cstheme="majorBidi"/>
+      <w:i/>
+      <w:iCs/>
+      <w:color w:val="4F81BD" w:themeColor="accent1"/>
+      <w:spacing w:val="15"/>
+      <w:sz w:val="24"/>
+      <w:szCs w:val="24"/>
+    </w:rPr>
+  </w:style>
+  <w:style w:type="character" w:styleId="nfasis">
+    <w:name w:val="Emphasis"/>
+    <w:basedOn w:val="Fuentedeprrafopredeter"/>
+    <w:uiPriority w:val="20"/>
+    <w:qFormat/>
+    <w:rsid w:val="003C7BC0"/>
+    <w:rPr>
+      <w:i/>
+      <w:iCs/>
+    </w:rPr>
+  </w:style>
+  <w:style w:type="paragraph" w:styleId="TtulodeTDC">
+    <w:name w:val="TOC Heading"/>
+    <w:basedOn w:val="Ttulo1"/>
+    <w:next w:val="Normal"/>
+    <w:uiPriority w:val="39"/>
+    <w:semiHidden/>
+    <w:unhideWhenUsed/>
+    <w:qFormat/>
+    <w:rsid w:val="00687776"/>
+    <w:pPr>
+      <w:jc w:val="left"/>
+      <w:outlineLvl w:val="9"/>
+    </w:pPr>
+    <w:rPr>
+      <w:lang w:eastAsia="es-ES_tradnl"/>
+    </w:rPr>
+  </w:style>
+  <w:style w:type="paragraph" w:styleId="TDC1">
+    <w:name w:val="toc 1"/>
+    <w:basedOn w:val="Normal"/>
+    <w:next w:val="Normal"/>
+    <w:autoRedefine/>
+    <w:uiPriority w:val="39"/>
+    <w:unhideWhenUsed/>
+    <w:rsid w:val="000D6973"/>
+    <w:pPr>
+      <w:tabs>
+        <w:tab w:val="right" w:leader="dot" w:pos="8494"/>
+      </w:tabs>
+      <w:spacing w:after="100"/>
+    </w:pPr>
+    <w:rPr>
+      <w:rFonts w:asciiTheme="majorHAnsi" w:hAnsiTheme="majorHAnsi"/>
+      <w:noProof/>
+      <w:sz w:val="24"/>
+      <w:szCs w:val="24"/>
+    </w:rPr>
+  </w:style>
+  <w:style w:type="paragraph" w:styleId="TDC2">
+    <w:name w:val="toc 2"/>
+    <w:basedOn w:val="Normal"/>
+    <w:next w:val="Normal"/>
+    <w:autoRedefine/>
+    <w:uiPriority w:val="39"/>
+    <w:unhideWhenUsed/>
+    <w:rsid w:val="00687776"/>
+    <w:pPr>
+      <w:numPr>
+        <w:numId w:val="4"/>
+      </w:numPr>
+      <w:tabs>
+        <w:tab w:val="right" w:leader="dot" w:pos="8494"/>
+      </w:tabs>
+      <w:spacing w:after="100"/>
+    </w:pPr>
+  </w:style>
 </w:styles>
 </file>
 
 <file path=word/glossary/document.xml><?xml version="1.0" encoding="utf-8"?>
 <w:glossaryDocument xmlns:wpc="http://schemas.microsoft.com/office/word/2010/wordprocessingCanvas" xmlns:mc="http://schemas.openxmlformats.org/markup-compatibility/2006" xmlns:o="urn:schemas-microsoft-com:office:office" xmlns:r="http://schemas.openxmlformats.org/officeDocument/2006/relationships" xmlns:m="http://schemas.openxmlformats.org/officeDocument/2006/math" xmlns:v="urn:schemas-microsoft-com:vml" xmlns:wp14="http://schemas.microsoft.com/office/word/2010/wordprocessingDrawing" xmlns:wp="http://schemas.openxmlformats.org/drawingml/2006/wordprocessingDrawing" xmlns:w10="urn:schemas-microsoft-com:office:word" xmlns:w="http://schemas.openxmlformats.org/wordprocessingml/2006/main" xmlns:w14="http://schemas.microsoft.com/office/word/2010/wordml" xmlns:wpg="http://schemas.microsoft.com/office/word/2010/wordprocessingGroup" xmlns:wpi="http://schemas.microsoft.com/office/word/2010/wordprocessingInk" xmlns:wne="http://schemas.microsoft.com/office/word/2006/wordml" xmlns:wps="http://schemas.microsoft.com/office/word/2010/wordprocessingShape" mc:Ignorable="w14 wp14">
   <w:docParts>
-    <w:docPart>
-      <w:docPartPr>
-        <w:name w:val="A253E46389934BAFB99ED7DD1A434518"/>
-        <w:category>
-          <w:name w:val="General"/>
-          <w:gallery w:val="placeholder"/>
-        </w:category>
-        <w:types>
-          <w:type w:val="bbPlcHdr"/>
-        </w:types>
-        <w:behaviors>
-          <w:behavior w:val="content"/>
-        </w:behaviors>
-        <w:guid w:val="{730F568B-9968-4AF7-AFB9-0AB8883C18CC}"/>
-      </w:docPartPr>
-      <w:docPartBody>
-        <w:p>
-          <w:pPr>
-            <w:pStyle w:val="A253E46389934BAFB99ED7DD1A434518"/>
-          </w:pPr>
-          <w:r>
-            <w:rPr>
-              <w:rFonts w:asciiTheme="majorHAnsi" w:eastAsiaTheme="majorEastAsia" w:hAnsiTheme="majorHAnsi" w:cstheme="majorBidi"/>
-              <w:caps/>
-              <w:lang w:val="es-ES"/>
-            </w:rPr>
-            <w:t>[Escriba el nombre de la compañía]</w:t>
-          </w:r>
-        </w:p>
-      </w:docPartBody>
-    </w:docPart>
     <w:docPart>
       <w:docPartPr>
         <w:name w:val="237F6BC02BD74F0FAFB9D48C8E737D58"/>
@@ -4935,99 +6637,6 @@
         </w:p>
       </w:docPartBody>
     </w:docPart>
-    <w:docPart>
-      <w:docPartPr>
-        <w:name w:val="75017AC8C94640B49DD0CCAE25093ECC"/>
-        <w:category>
-          <w:name w:val="General"/>
-          <w:gallery w:val="placeholder"/>
-        </w:category>
-        <w:types>
-          <w:type w:val="bbPlcHdr"/>
-        </w:types>
-        <w:behaviors>
-          <w:behavior w:val="content"/>
-        </w:behaviors>
-        <w:guid w:val="{20E3A3A8-B7D5-4782-9359-0F76E68637C7}"/>
-      </w:docPartPr>
-      <w:docPartBody>
-        <w:p>
-          <w:pPr>
-            <w:pStyle w:val="75017AC8C94640B49DD0CCAE25093ECC"/>
-          </w:pPr>
-          <w:r>
-            <w:rPr>
-              <w:lang w:val="es-ES"/>
-            </w:rPr>
-            <w:t>[Escriba aquí una descripción breve del documento. Normalmente, una descripción breve es un resumen corto del contenido del documento. Escriba aquí una descripción breve del documento. Normalmente, una descripción breve es un resumen corto del contenido del documento.]</w:t>
-          </w:r>
-        </w:p>
-      </w:docPartBody>
-    </w:docPart>
-    <w:docPart>
-      <w:docPartPr>
-        <w:name w:val="0C5E9A34887E487692AD8F941EC7578A"/>
-        <w:category>
-          <w:name w:val="General"/>
-          <w:gallery w:val="placeholder"/>
-        </w:category>
-        <w:types>
-          <w:type w:val="bbPlcHdr"/>
-        </w:types>
-        <w:behaviors>
-          <w:behavior w:val="content"/>
-        </w:behaviors>
-        <w:guid w:val="{E15B607F-E248-40AE-8551-FB9FD1FF312D}"/>
-      </w:docPartPr>
-      <w:docPartBody>
-        <w:p>
-          <w:pPr>
-            <w:pStyle w:val="0C5E9A34887E487692AD8F941EC7578A"/>
-          </w:pPr>
-          <w:r>
-            <w:rPr>
-              <w:b/>
-              <w:bCs/>
-              <w:color w:val="1F497D" w:themeColor="text2"/>
-              <w:sz w:val="28"/>
-              <w:szCs w:val="28"/>
-              <w:lang w:val="es-ES"/>
-            </w:rPr>
-            <w:t>[Escriba el título del documento]</w:t>
-          </w:r>
-        </w:p>
-      </w:docPartBody>
-    </w:docPart>
-    <w:docPart>
-      <w:docPartPr>
-        <w:name w:val="5C63D0B700FC42DC8AB376E3522F72B2"/>
-        <w:category>
-          <w:name w:val="General"/>
-          <w:gallery w:val="placeholder"/>
-        </w:category>
-        <w:types>
-          <w:type w:val="bbPlcHdr"/>
-        </w:types>
-        <w:behaviors>
-          <w:behavior w:val="content"/>
-        </w:behaviors>
-        <w:guid w:val="{07119709-E289-4925-98CA-6E361D2144F5}"/>
-      </w:docPartPr>
-      <w:docPartBody>
-        <w:p>
-          <w:pPr>
-            <w:pStyle w:val="5C63D0B700FC42DC8AB376E3522F72B2"/>
-          </w:pPr>
-          <w:r>
-            <w:rPr>
-              <w:color w:val="4F81BD" w:themeColor="accent1"/>
-              <w:lang w:val="es-ES"/>
-            </w:rPr>
-            <w:t>[Escriba el subtítulo del documento]</w:t>
-          </w:r>
-        </w:p>
-      </w:docPartBody>
-    </w:docPart>
   </w:docParts>
 </w:glossaryDocument>
 </file>
@@ -5080,9 +6689,15 @@
     <w:panose1 w:val="020B0604030504040204"/>
     <w:charset w:val="00"/>
     <w:family w:val="swiss"/>
-    <w:notTrueType/>
     <w:pitch w:val="variable"/>
-    <w:sig w:usb0="00000003" w:usb1="00000000" w:usb2="00000000" w:usb3="00000000" w:csb0="00000001" w:csb1="00000000"/>
+    <w:sig w:usb0="20002A87" w:usb1="80000000" w:usb2="00000008" w:usb3="00000000" w:csb0="000001FF" w:csb1="00000000"/>
+  </w:font>
+  <w:font w:name="Arial">
+    <w:panose1 w:val="020B0604020202020204"/>
+    <w:charset w:val="00"/>
+    <w:family w:val="swiss"/>
+    <w:pitch w:val="variable"/>
+    <w:sig w:usb0="20002A87" w:usb1="80000000" w:usb2="00000008" w:usb3="00000000" w:csb0="000001FF" w:csb1="00000000"/>
   </w:font>
 </w:fonts>
 </file>
@@ -5102,9 +6717,13 @@
   </w:compat>
   <w:rsids>
     <w:rsidRoot w:val="0019457C"/>
+    <w:rsid w:val="00032C81"/>
     <w:rsid w:val="0019457C"/>
     <w:rsid w:val="006F584A"/>
+    <w:rsid w:val="009F017B"/>
     <w:rsid w:val="00B425A3"/>
+    <w:rsid w:val="00B9311E"/>
+    <w:rsid w:val="00F85ACE"/>
     <w:rsid w:val="00F976F8"/>
   </w:rsids>
   <m:mathPr>
@@ -5358,6 +6977,26 @@
     <w:name w:val="0E02C8BFBE914EC794EB47F2A225C519"/>
     <w:rsid w:val="0019457C"/>
   </w:style>
+  <w:style w:type="paragraph" w:customStyle="1" w:styleId="3C4EAF6BB9334816A3C91DAE0C61FCCA">
+    <w:name w:val="3C4EAF6BB9334816A3C91DAE0C61FCCA"/>
+    <w:rsid w:val="00B9311E"/>
+  </w:style>
+  <w:style w:type="paragraph" w:customStyle="1" w:styleId="6A4389FE904B4019AF0CCB477440E654">
+    <w:name w:val="6A4389FE904B4019AF0CCB477440E654"/>
+    <w:rsid w:val="00B9311E"/>
+  </w:style>
+  <w:style w:type="paragraph" w:customStyle="1" w:styleId="711C6DB214784961AE658E05CAC2F380">
+    <w:name w:val="711C6DB214784961AE658E05CAC2F380"/>
+    <w:rsid w:val="00B9311E"/>
+  </w:style>
+  <w:style w:type="paragraph" w:customStyle="1" w:styleId="17A8D0AAF8224D7594773AACE8D246E6">
+    <w:name w:val="17A8D0AAF8224D7594773AACE8D246E6"/>
+    <w:rsid w:val="00B9311E"/>
+  </w:style>
+  <w:style w:type="paragraph" w:customStyle="1" w:styleId="B63952BA4E8F4FB38945EEC335F4936C">
+    <w:name w:val="B63952BA4E8F4FB38945EEC335F4936C"/>
+    <w:rsid w:val="00B9311E"/>
+  </w:style>
 </w:styles>
 </file>
 
@@ -5591,6 +7230,26 @@
   <w:style w:type="paragraph" w:customStyle="1" w:styleId="0E02C8BFBE914EC794EB47F2A225C519">
     <w:name w:val="0E02C8BFBE914EC794EB47F2A225C519"/>
     <w:rsid w:val="0019457C"/>
+  </w:style>
+  <w:style w:type="paragraph" w:customStyle="1" w:styleId="3C4EAF6BB9334816A3C91DAE0C61FCCA">
+    <w:name w:val="3C4EAF6BB9334816A3C91DAE0C61FCCA"/>
+    <w:rsid w:val="00B9311E"/>
+  </w:style>
+  <w:style w:type="paragraph" w:customStyle="1" w:styleId="6A4389FE904B4019AF0CCB477440E654">
+    <w:name w:val="6A4389FE904B4019AF0CCB477440E654"/>
+    <w:rsid w:val="00B9311E"/>
+  </w:style>
+  <w:style w:type="paragraph" w:customStyle="1" w:styleId="711C6DB214784961AE658E05CAC2F380">
+    <w:name w:val="711C6DB214784961AE658E05CAC2F380"/>
+    <w:rsid w:val="00B9311E"/>
+  </w:style>
+  <w:style w:type="paragraph" w:customStyle="1" w:styleId="17A8D0AAF8224D7594773AACE8D246E6">
+    <w:name w:val="17A8D0AAF8224D7594773AACE8D246E6"/>
+    <w:rsid w:val="00B9311E"/>
+  </w:style>
+  <w:style w:type="paragraph" w:customStyle="1" w:styleId="B63952BA4E8F4FB38945EEC335F4936C">
+    <w:name w:val="B63952BA4E8F4FB38945EEC335F4936C"/>
+    <w:rsid w:val="00B9311E"/>
   </w:style>
 </w:styles>
 </file>
@@ -5911,7 +7570,7 @@
 </file>
 
 <file path=customXml/itemProps2.xml><?xml version="1.0" encoding="utf-8"?>
-<ds:datastoreItem xmlns:ds="http://schemas.openxmlformats.org/officeDocument/2006/customXml" ds:itemID="{147BD659-0720-4470-8BD8-42F141DC533B}">
+<ds:datastoreItem xmlns:ds="http://schemas.openxmlformats.org/officeDocument/2006/customXml" ds:itemID="{7D8F0110-F3B6-4C2B-876A-EBF96BFD0B55}">
   <ds:schemaRefs>
     <ds:schemaRef ds:uri="http://schemas.openxmlformats.org/officeDocument/2006/bibliography"/>
   </ds:schemaRefs>

</xml_diff>